<commit_message>
Bao cao nien luan xong phan 2
</commit_message>
<xml_diff>
--- a/NLCS-B1809677.docx
+++ b/NLCS-B1809677.docx
@@ -81,7 +81,7 @@
               </wp:anchor>
             </w:drawing>
           </mc:Choice>
-          <mc:Fallback xmlns:w16="http://schemas.microsoft.com/office/word/2018/wordml" xmlns:w16cid="http://schemas.microsoft.com/office/word/2016/wordml/cid" xmlns:w16cex="http://schemas.microsoft.com/office/word/2018/wordml/cex" xmlns:am3d="http://schemas.microsoft.com/office/drawing/2017/model3d" xmlns:aink="http://schemas.microsoft.com/office/drawing/2016/ink" xmlns:cx8="http://schemas.microsoft.com/office/drawing/2016/5/14/chartex" xmlns:cx7="http://schemas.microsoft.com/office/drawing/2016/5/13/chartex" xmlns:cx6="http://schemas.microsoft.com/office/drawing/2016/5/12/chartex" xmlns:cx5="http://schemas.microsoft.com/office/drawing/2016/5/11/chartex" xmlns:cx4="http://schemas.microsoft.com/office/drawing/2016/5/10/chartex" xmlns:cx3="http://schemas.microsoft.com/office/drawing/2016/5/9/chartex" xmlns:cx2="http://schemas.microsoft.com/office/drawing/2015/10/21/chartex" xmlns:cx1="http://schemas.microsoft.com/office/drawing/2015/9/8/chartex">
+          <mc:Fallback xmlns:cx1="http://schemas.microsoft.com/office/drawing/2015/9/8/chartex" xmlns:cx2="http://schemas.microsoft.com/office/drawing/2015/10/21/chartex" xmlns:cx3="http://schemas.microsoft.com/office/drawing/2016/5/9/chartex" xmlns:cx4="http://schemas.microsoft.com/office/drawing/2016/5/10/chartex" xmlns:cx5="http://schemas.microsoft.com/office/drawing/2016/5/11/chartex" xmlns:cx6="http://schemas.microsoft.com/office/drawing/2016/5/12/chartex" xmlns:cx7="http://schemas.microsoft.com/office/drawing/2016/5/13/chartex" xmlns:cx8="http://schemas.microsoft.com/office/drawing/2016/5/14/chartex" xmlns:aink="http://schemas.microsoft.com/office/drawing/2016/ink" xmlns:am3d="http://schemas.microsoft.com/office/drawing/2017/model3d" xmlns:w16cex="http://schemas.microsoft.com/office/word/2018/wordml/cex" xmlns:w16cid="http://schemas.microsoft.com/office/word/2016/wordml/cid" xmlns:w16="http://schemas.microsoft.com/office/word/2018/wordml">
             <w:pict>
               <v:rect w14:anchorId="75CAF5D4" id="Rectangle 19" o:spid="_x0000_s1026" style="position:absolute;margin-left:.9pt;margin-top:-34.9pt;width:440.15pt;height:741.8pt;z-index:-251657216;visibility:visible;mso-wrap-style:square;mso-height-percent:0;mso-wrap-distance-left:9pt;mso-wrap-distance-top:0;mso-wrap-distance-right:9pt;mso-wrap-distance-bottom:0;mso-position-horizontal:absolute;mso-position-horizontal-relative:text;mso-position-vertical:absolute;mso-position-vertical-relative:text;mso-height-percent:0;mso-height-relative:margin;v-text-anchor:middle" o:gfxdata="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" fillcolor="white [3201]" strokecolor="black [3200]" strokeweight="3pt"/>
             </w:pict>
@@ -1268,7 +1268,7 @@
         </w:rPr>
         <w:fldChar w:fldCharType="separate"/>
       </w:r>
-      <w:hyperlink w:anchor="_Toc74001581" w:history="1">
+      <w:hyperlink w:anchor="_Toc74056217" w:history="1">
         <w:r>
           <w:rPr>
             <w:rStyle w:val="Hyperlink"/>
@@ -1295,7 +1295,7 @@
             <w:noProof/>
             <w:webHidden/>
           </w:rPr>
-          <w:instrText xml:space="preserve"> PAGEREF _Toc74001581 \h </w:instrText>
+          <w:instrText xml:space="preserve"> PAGEREF _Toc74056217 \h </w:instrText>
         </w:r>
         <w:r>
           <w:rPr>
@@ -1315,7 +1315,7 @@
             <w:noProof/>
             <w:webHidden/>
           </w:rPr>
-          <w:t>6</w:t>
+          <w:t>7</w:t>
         </w:r>
         <w:r>
           <w:rPr>
@@ -1340,7 +1340,7 @@
           <w:lang w:eastAsia="en-US"/>
         </w:rPr>
       </w:pPr>
-      <w:hyperlink w:anchor="_Toc74001582" w:history="1">
+      <w:hyperlink w:anchor="_Toc74056218" w:history="1">
         <w:r>
           <w:rPr>
             <w:rStyle w:val="Hyperlink"/>
@@ -1367,7 +1367,7 @@
             <w:noProof/>
             <w:webHidden/>
           </w:rPr>
-          <w:instrText xml:space="preserve"> PAGEREF _Toc74001582 \h </w:instrText>
+          <w:instrText xml:space="preserve"> PAGEREF _Toc74056218 \h </w:instrText>
         </w:r>
         <w:r>
           <w:rPr>
@@ -1387,7 +1387,7 @@
             <w:noProof/>
             <w:webHidden/>
           </w:rPr>
-          <w:t>6</w:t>
+          <w:t>7</w:t>
         </w:r>
         <w:r>
           <w:rPr>
@@ -1412,7 +1412,7 @@
           <w:lang w:eastAsia="en-US"/>
         </w:rPr>
       </w:pPr>
-      <w:hyperlink w:anchor="_Toc74001583" w:history="1">
+      <w:hyperlink w:anchor="_Toc74056219" w:history="1">
         <w:r>
           <w:rPr>
             <w:rStyle w:val="Hyperlink"/>
@@ -1439,7 +1439,7 @@
             <w:noProof/>
             <w:webHidden/>
           </w:rPr>
-          <w:instrText xml:space="preserve"> PAGEREF _Toc74001583 \h </w:instrText>
+          <w:instrText xml:space="preserve"> PAGEREF _Toc74056219 \h </w:instrText>
         </w:r>
         <w:r>
           <w:rPr>
@@ -1459,7 +1459,7 @@
             <w:noProof/>
             <w:webHidden/>
           </w:rPr>
-          <w:t>6</w:t>
+          <w:t>7</w:t>
         </w:r>
         <w:r>
           <w:rPr>
@@ -1484,7 +1484,7 @@
           <w:lang w:eastAsia="en-US"/>
         </w:rPr>
       </w:pPr>
-      <w:hyperlink w:anchor="_Toc74001584" w:history="1">
+      <w:hyperlink w:anchor="_Toc74056220" w:history="1">
         <w:r>
           <w:rPr>
             <w:rStyle w:val="Hyperlink"/>
@@ -1511,7 +1511,7 @@
             <w:noProof/>
             <w:webHidden/>
           </w:rPr>
-          <w:instrText xml:space="preserve"> PAGEREF _Toc74001584 \h </w:instrText>
+          <w:instrText xml:space="preserve"> PAGEREF _Toc74056220 \h </w:instrText>
         </w:r>
         <w:r>
           <w:rPr>
@@ -1531,7 +1531,7 @@
             <w:noProof/>
             <w:webHidden/>
           </w:rPr>
-          <w:t>6</w:t>
+          <w:t>7</w:t>
         </w:r>
         <w:r>
           <w:rPr>
@@ -1556,7 +1556,7 @@
           <w:lang w:eastAsia="en-US"/>
         </w:rPr>
       </w:pPr>
-      <w:hyperlink w:anchor="_Toc74001585" w:history="1">
+      <w:hyperlink w:anchor="_Toc74056221" w:history="1">
         <w:r>
           <w:rPr>
             <w:rStyle w:val="Hyperlink"/>
@@ -1583,7 +1583,7 @@
             <w:noProof/>
             <w:webHidden/>
           </w:rPr>
-          <w:instrText xml:space="preserve"> PAGEREF _Toc74001585 \h </w:instrText>
+          <w:instrText xml:space="preserve"> PAGEREF _Toc74056221 \h </w:instrText>
         </w:r>
         <w:r>
           <w:rPr>
@@ -1603,7 +1603,7 @@
             <w:noProof/>
             <w:webHidden/>
           </w:rPr>
-          <w:t>6</w:t>
+          <w:t>7</w:t>
         </w:r>
         <w:r>
           <w:rPr>
@@ -1628,7 +1628,7 @@
           <w:lang w:eastAsia="en-US"/>
         </w:rPr>
       </w:pPr>
-      <w:hyperlink w:anchor="_Toc74001586" w:history="1">
+      <w:hyperlink w:anchor="_Toc74056222" w:history="1">
         <w:r>
           <w:rPr>
             <w:rStyle w:val="Hyperlink"/>
@@ -1655,7 +1655,7 @@
             <w:noProof/>
             <w:webHidden/>
           </w:rPr>
-          <w:instrText xml:space="preserve"> PAGEREF _Toc74001586 \h </w:instrText>
+          <w:instrText xml:space="preserve"> PAGEREF _Toc74056222 \h </w:instrText>
         </w:r>
         <w:r>
           <w:rPr>
@@ -1675,7 +1675,7 @@
             <w:noProof/>
             <w:webHidden/>
           </w:rPr>
-          <w:t>7</w:t>
+          <w:t>8</w:t>
         </w:r>
         <w:r>
           <w:rPr>
@@ -1700,7 +1700,7 @@
           <w:lang w:eastAsia="en-US"/>
         </w:rPr>
       </w:pPr>
-      <w:hyperlink w:anchor="_Toc74001587" w:history="1">
+      <w:hyperlink w:anchor="_Toc74056223" w:history="1">
         <w:r>
           <w:rPr>
             <w:rStyle w:val="Hyperlink"/>
@@ -1727,7 +1727,7 @@
             <w:noProof/>
             <w:webHidden/>
           </w:rPr>
-          <w:instrText xml:space="preserve"> PAGEREF _Toc74001587 \h </w:instrText>
+          <w:instrText xml:space="preserve"> PAGEREF _Toc74056223 \h </w:instrText>
         </w:r>
         <w:r>
           <w:rPr>
@@ -1747,7 +1747,7 @@
             <w:noProof/>
             <w:webHidden/>
           </w:rPr>
-          <w:t>8</w:t>
+          <w:t>9</w:t>
         </w:r>
         <w:r>
           <w:rPr>
@@ -1772,7 +1772,7 @@
           <w:lang w:eastAsia="en-US"/>
         </w:rPr>
       </w:pPr>
-      <w:hyperlink w:anchor="_Toc74001588" w:history="1">
+      <w:hyperlink w:anchor="_Toc74056224" w:history="1">
         <w:r>
           <w:rPr>
             <w:rStyle w:val="Hyperlink"/>
@@ -1799,7 +1799,7 @@
             <w:noProof/>
             <w:webHidden/>
           </w:rPr>
-          <w:instrText xml:space="preserve"> PAGEREF _Toc74001588 \h </w:instrText>
+          <w:instrText xml:space="preserve"> PAGEREF _Toc74056224 \h </w:instrText>
         </w:r>
         <w:r>
           <w:rPr>
@@ -1819,7 +1819,7 @@
             <w:noProof/>
             <w:webHidden/>
           </w:rPr>
-          <w:t>8</w:t>
+          <w:t>9</w:t>
         </w:r>
         <w:r>
           <w:rPr>
@@ -1844,13 +1844,13 @@
           <w:lang w:eastAsia="en-US"/>
         </w:rPr>
       </w:pPr>
-      <w:hyperlink w:anchor="_Toc74001589" w:history="1">
+      <w:hyperlink w:anchor="_Toc74056225" w:history="1">
         <w:r>
           <w:rPr>
             <w:rStyle w:val="Hyperlink"/>
             <w:noProof/>
           </w:rPr>
-          <w:t>1.1. LINE 98 game’s brief overview</w:t>
+          <w:t>1.1. LINE 98’s gameplay brief overview</w:t>
         </w:r>
         <w:r>
           <w:rPr>
@@ -1871,7 +1871,7 @@
             <w:noProof/>
             <w:webHidden/>
           </w:rPr>
-          <w:instrText xml:space="preserve"> PAGEREF _Toc74001589 \h </w:instrText>
+          <w:instrText xml:space="preserve"> PAGEREF _Toc74056225 \h </w:instrText>
         </w:r>
         <w:r>
           <w:rPr>
@@ -1891,7 +1891,7 @@
             <w:noProof/>
             <w:webHidden/>
           </w:rPr>
-          <w:t>8</w:t>
+          <w:t>9</w:t>
         </w:r>
         <w:r>
           <w:rPr>
@@ -1904,7 +1904,7 @@
     </w:p>
     <w:p>
       <w:pPr>
-        <w:pStyle w:val="TOC3"/>
+        <w:pStyle w:val="TOC2"/>
         <w:tabs>
           <w:tab w:val="right" w:leader="dot" w:pos="8777"/>
         </w:tabs>
@@ -1916,13 +1916,13 @@
           <w:lang w:eastAsia="en-US"/>
         </w:rPr>
       </w:pPr>
-      <w:hyperlink w:anchor="_Toc74001590" w:history="1">
+      <w:hyperlink w:anchor="_Toc74056226" w:history="1">
         <w:r>
           <w:rPr>
             <w:rStyle w:val="Hyperlink"/>
             <w:noProof/>
           </w:rPr>
-          <w:t>1.1.1. Gameplay description</w:t>
+          <w:t>1.2. LINE 98’s main functionality</w:t>
         </w:r>
         <w:r>
           <w:rPr>
@@ -1943,7 +1943,7 @@
             <w:noProof/>
             <w:webHidden/>
           </w:rPr>
-          <w:instrText xml:space="preserve"> PAGEREF _Toc74001590 \h </w:instrText>
+          <w:instrText xml:space="preserve"> PAGEREF _Toc74056226 \h </w:instrText>
         </w:r>
         <w:r>
           <w:rPr>
@@ -1963,7 +1963,7 @@
             <w:noProof/>
             <w:webHidden/>
           </w:rPr>
-          <w:t>8</w:t>
+          <w:t>10</w:t>
         </w:r>
         <w:r>
           <w:rPr>
@@ -1988,13 +1988,13 @@
           <w:lang w:eastAsia="en-US"/>
         </w:rPr>
       </w:pPr>
-      <w:hyperlink w:anchor="_Toc74001591" w:history="1">
+      <w:hyperlink w:anchor="_Toc74056227" w:history="1">
         <w:r>
           <w:rPr>
             <w:rStyle w:val="Hyperlink"/>
             <w:noProof/>
           </w:rPr>
-          <w:t>1.1.2. Scoring’s point mechanism</w:t>
+          <w:t>1.2.1. Scoring’s point mechanism</w:t>
         </w:r>
         <w:r>
           <w:rPr>
@@ -2015,7 +2015,7 @@
             <w:noProof/>
             <w:webHidden/>
           </w:rPr>
-          <w:instrText xml:space="preserve"> PAGEREF _Toc74001591 \h </w:instrText>
+          <w:instrText xml:space="preserve"> PAGEREF _Toc74056227 \h </w:instrText>
         </w:r>
         <w:r>
           <w:rPr>
@@ -2035,7 +2035,7 @@
             <w:noProof/>
             <w:webHidden/>
           </w:rPr>
-          <w:t>9</w:t>
+          <w:t>10</w:t>
         </w:r>
         <w:r>
           <w:rPr>
@@ -2048,7 +2048,7 @@
     </w:p>
     <w:p>
       <w:pPr>
-        <w:pStyle w:val="TOC2"/>
+        <w:pStyle w:val="TOC3"/>
         <w:tabs>
           <w:tab w:val="right" w:leader="dot" w:pos="8777"/>
         </w:tabs>
@@ -2060,14 +2060,14 @@
           <w:lang w:eastAsia="en-US"/>
         </w:rPr>
       </w:pPr>
-      <w:hyperlink w:anchor="_Toc74001592" w:history="1">
+      <w:hyperlink w:anchor="_Toc74056228" w:history="1">
         <w:r>
           <w:rPr>
             <w:rStyle w:val="Hyperlink"/>
             <w:noProof/>
             <w:lang w:eastAsia="en-US"/>
           </w:rPr>
-          <w:t>1.2. LINE 98 game’s functionality</w:t>
+          <w:t>1.2.2 Other functionalities</w:t>
         </w:r>
         <w:r>
           <w:rPr>
@@ -2088,7 +2088,7 @@
             <w:noProof/>
             <w:webHidden/>
           </w:rPr>
-          <w:instrText xml:space="preserve"> PAGEREF _Toc74001592 \h </w:instrText>
+          <w:instrText xml:space="preserve"> PAGEREF _Toc74056228 \h </w:instrText>
         </w:r>
         <w:r>
           <w:rPr>
@@ -2108,7 +2108,7 @@
             <w:noProof/>
             <w:webHidden/>
           </w:rPr>
-          <w:t>10</w:t>
+          <w:t>11</w:t>
         </w:r>
         <w:r>
           <w:rPr>
@@ -2133,7 +2133,7 @@
           <w:lang w:eastAsia="en-US"/>
         </w:rPr>
       </w:pPr>
-      <w:hyperlink w:anchor="_Toc74001593" w:history="1">
+      <w:hyperlink w:anchor="_Toc74056229" w:history="1">
         <w:r>
           <w:rPr>
             <w:rStyle w:val="Hyperlink"/>
@@ -2161,7 +2161,7 @@
             <w:noProof/>
             <w:webHidden/>
           </w:rPr>
-          <w:instrText xml:space="preserve"> PAGEREF _Toc74001593 \h </w:instrText>
+          <w:instrText xml:space="preserve"> PAGEREF _Toc74056229 \h </w:instrText>
         </w:r>
         <w:r>
           <w:rPr>
@@ -2181,7 +2181,7 @@
             <w:noProof/>
             <w:webHidden/>
           </w:rPr>
-          <w:t>10</w:t>
+          <w:t>11</w:t>
         </w:r>
         <w:r>
           <w:rPr>
@@ -2206,7 +2206,7 @@
           <w:lang w:eastAsia="en-US"/>
         </w:rPr>
       </w:pPr>
-      <w:hyperlink w:anchor="_Toc74001594" w:history="1">
+      <w:hyperlink w:anchor="_Toc74056230" w:history="1">
         <w:r>
           <w:rPr>
             <w:rStyle w:val="Hyperlink"/>
@@ -2234,7 +2234,7 @@
             <w:noProof/>
             <w:webHidden/>
           </w:rPr>
-          <w:instrText xml:space="preserve"> PAGEREF _Toc74001594 \h </w:instrText>
+          <w:instrText xml:space="preserve"> PAGEREF _Toc74056230 \h </w:instrText>
         </w:r>
         <w:r>
           <w:rPr>
@@ -2254,7 +2254,7 @@
             <w:noProof/>
             <w:webHidden/>
           </w:rPr>
-          <w:t>10</w:t>
+          <w:t>11</w:t>
         </w:r>
         <w:r>
           <w:rPr>
@@ -2279,7 +2279,7 @@
           <w:lang w:eastAsia="en-US"/>
         </w:rPr>
       </w:pPr>
-      <w:hyperlink w:anchor="_Toc74001595" w:history="1">
+      <w:hyperlink w:anchor="_Toc74056231" w:history="1">
         <w:r>
           <w:rPr>
             <w:rStyle w:val="Hyperlink"/>
@@ -2307,7 +2307,7 @@
             <w:noProof/>
             <w:webHidden/>
           </w:rPr>
-          <w:instrText xml:space="preserve"> PAGEREF _Toc74001595 \h </w:instrText>
+          <w:instrText xml:space="preserve"> PAGEREF _Toc74056231 \h </w:instrText>
         </w:r>
         <w:r>
           <w:rPr>
@@ -2327,7 +2327,7 @@
             <w:noProof/>
             <w:webHidden/>
           </w:rPr>
-          <w:t>10</w:t>
+          <w:t>11</w:t>
         </w:r>
         <w:r>
           <w:rPr>
@@ -2352,7 +2352,7 @@
           <w:lang w:eastAsia="en-US"/>
         </w:rPr>
       </w:pPr>
-      <w:hyperlink w:anchor="_Toc74001596" w:history="1">
+      <w:hyperlink w:anchor="_Toc74056232" w:history="1">
         <w:r>
           <w:rPr>
             <w:rStyle w:val="Hyperlink"/>
@@ -2380,7 +2380,7 @@
             <w:noProof/>
             <w:webHidden/>
           </w:rPr>
-          <w:instrText xml:space="preserve"> PAGEREF _Toc74001596 \h </w:instrText>
+          <w:instrText xml:space="preserve"> PAGEREF _Toc74056232 \h </w:instrText>
         </w:r>
         <w:r>
           <w:rPr>
@@ -2400,7 +2400,7 @@
             <w:noProof/>
             <w:webHidden/>
           </w:rPr>
-          <w:t>11</w:t>
+          <w:t>12</w:t>
         </w:r>
         <w:r>
           <w:rPr>
@@ -2425,7 +2425,7 @@
           <w:lang w:eastAsia="en-US"/>
         </w:rPr>
       </w:pPr>
-      <w:hyperlink w:anchor="_Toc74001597" w:history="1">
+      <w:hyperlink w:anchor="_Toc74056233" w:history="1">
         <w:r>
           <w:rPr>
             <w:rStyle w:val="Hyperlink"/>
@@ -2453,7 +2453,7 @@
             <w:noProof/>
             <w:webHidden/>
           </w:rPr>
-          <w:instrText xml:space="preserve"> PAGEREF _Toc74001597 \h </w:instrText>
+          <w:instrText xml:space="preserve"> PAGEREF _Toc74056233 \h </w:instrText>
         </w:r>
         <w:r>
           <w:rPr>
@@ -2473,7 +2473,7 @@
             <w:noProof/>
             <w:webHidden/>
           </w:rPr>
-          <w:t>12</w:t>
+          <w:t>13</w:t>
         </w:r>
         <w:r>
           <w:rPr>
@@ -2498,7 +2498,7 @@
           <w:lang w:eastAsia="en-US"/>
         </w:rPr>
       </w:pPr>
-      <w:hyperlink w:anchor="_Toc74001598" w:history="1">
+      <w:hyperlink w:anchor="_Toc74056234" w:history="1">
         <w:r>
           <w:rPr>
             <w:rStyle w:val="Hyperlink"/>
@@ -2526,7 +2526,7 @@
             <w:noProof/>
             <w:webHidden/>
           </w:rPr>
-          <w:instrText xml:space="preserve"> PAGEREF _Toc74001598 \h </w:instrText>
+          <w:instrText xml:space="preserve"> PAGEREF _Toc74056234 \h </w:instrText>
         </w:r>
         <w:r>
           <w:rPr>
@@ -2546,7 +2546,7 @@
             <w:noProof/>
             <w:webHidden/>
           </w:rPr>
-          <w:t>12</w:t>
+          <w:t>13</w:t>
         </w:r>
         <w:r>
           <w:rPr>
@@ -2571,7 +2571,7 @@
           <w:lang w:eastAsia="en-US"/>
         </w:rPr>
       </w:pPr>
-      <w:hyperlink w:anchor="_Toc74001599" w:history="1">
+      <w:hyperlink w:anchor="_Toc74056235" w:history="1">
         <w:r>
           <w:rPr>
             <w:rStyle w:val="Hyperlink"/>
@@ -2598,7 +2598,7 @@
             <w:noProof/>
             <w:webHidden/>
           </w:rPr>
-          <w:instrText xml:space="preserve"> PAGEREF _Toc74001599 \h </w:instrText>
+          <w:instrText xml:space="preserve"> PAGEREF _Toc74056235 \h </w:instrText>
         </w:r>
         <w:r>
           <w:rPr>
@@ -2618,7 +2618,7 @@
             <w:noProof/>
             <w:webHidden/>
           </w:rPr>
-          <w:t>12</w:t>
+          <w:t>13</w:t>
         </w:r>
         <w:r>
           <w:rPr>
@@ -2643,7 +2643,7 @@
           <w:lang w:eastAsia="en-US"/>
         </w:rPr>
       </w:pPr>
-      <w:hyperlink w:anchor="_Toc74001600" w:history="1">
+      <w:hyperlink w:anchor="_Toc74056236" w:history="1">
         <w:r>
           <w:rPr>
             <w:rStyle w:val="Hyperlink"/>
@@ -2670,7 +2670,7 @@
             <w:noProof/>
             <w:webHidden/>
           </w:rPr>
-          <w:instrText xml:space="preserve"> PAGEREF _Toc74001600 \h </w:instrText>
+          <w:instrText xml:space="preserve"> PAGEREF _Toc74056236 \h </w:instrText>
         </w:r>
         <w:r>
           <w:rPr>
@@ -2690,7 +2690,7 @@
             <w:noProof/>
             <w:webHidden/>
           </w:rPr>
-          <w:t>13</w:t>
+          <w:t>14</w:t>
         </w:r>
         <w:r>
           <w:rPr>
@@ -2715,7 +2715,7 @@
           <w:lang w:eastAsia="en-US"/>
         </w:rPr>
       </w:pPr>
-      <w:hyperlink w:anchor="_Toc74001601" w:history="1">
+      <w:hyperlink w:anchor="_Toc74056237" w:history="1">
         <w:r>
           <w:rPr>
             <w:rStyle w:val="Hyperlink"/>
@@ -2742,7 +2742,7 @@
             <w:noProof/>
             <w:webHidden/>
           </w:rPr>
-          <w:instrText xml:space="preserve"> PAGEREF _Toc74001601 \h </w:instrText>
+          <w:instrText xml:space="preserve"> PAGEREF _Toc74056237 \h </w:instrText>
         </w:r>
         <w:r>
           <w:rPr>
@@ -2762,7 +2762,7 @@
             <w:noProof/>
             <w:webHidden/>
           </w:rPr>
-          <w:t>14</w:t>
+          <w:t>15</w:t>
         </w:r>
         <w:r>
           <w:rPr>
@@ -2787,7 +2787,7 @@
           <w:lang w:eastAsia="en-US"/>
         </w:rPr>
       </w:pPr>
-      <w:hyperlink w:anchor="_Toc74001602" w:history="1">
+      <w:hyperlink w:anchor="_Toc74056238" w:history="1">
         <w:r>
           <w:rPr>
             <w:rStyle w:val="Hyperlink"/>
@@ -2814,7 +2814,7 @@
             <w:noProof/>
             <w:webHidden/>
           </w:rPr>
-          <w:instrText xml:space="preserve"> PAGEREF _Toc74001602 \h </w:instrText>
+          <w:instrText xml:space="preserve"> PAGEREF _Toc74056238 \h </w:instrText>
         </w:r>
         <w:r>
           <w:rPr>
@@ -2834,7 +2834,7 @@
             <w:noProof/>
             <w:webHidden/>
           </w:rPr>
-          <w:t>14</w:t>
+          <w:t>15</w:t>
         </w:r>
         <w:r>
           <w:rPr>
@@ -2859,7 +2859,7 @@
           <w:lang w:eastAsia="en-US"/>
         </w:rPr>
       </w:pPr>
-      <w:hyperlink w:anchor="_Toc74001603" w:history="1">
+      <w:hyperlink w:anchor="_Toc74056239" w:history="1">
         <w:r>
           <w:rPr>
             <w:rStyle w:val="Hyperlink"/>
@@ -2886,7 +2886,7 @@
             <w:noProof/>
             <w:webHidden/>
           </w:rPr>
-          <w:instrText xml:space="preserve"> PAGEREF _Toc74001603 \h </w:instrText>
+          <w:instrText xml:space="preserve"> PAGEREF _Toc74056239 \h </w:instrText>
         </w:r>
         <w:r>
           <w:rPr>
@@ -2906,7 +2906,7 @@
             <w:noProof/>
             <w:webHidden/>
           </w:rPr>
-          <w:t>15</w:t>
+          <w:t>16</w:t>
         </w:r>
         <w:r>
           <w:rPr>
@@ -2919,7 +2919,7 @@
     </w:p>
     <w:p>
       <w:pPr>
-        <w:pStyle w:val="TOC1"/>
+        <w:pStyle w:val="TOC2"/>
         <w:tabs>
           <w:tab w:val="right" w:leader="dot" w:pos="8777"/>
         </w:tabs>
@@ -2931,13 +2931,13 @@
           <w:lang w:eastAsia="en-US"/>
         </w:rPr>
       </w:pPr>
-      <w:hyperlink w:anchor="_Toc74001604" w:history="1">
+      <w:hyperlink w:anchor="_Toc74056240" w:history="1">
         <w:r>
           <w:rPr>
             <w:rStyle w:val="Hyperlink"/>
             <w:noProof/>
           </w:rPr>
-          <w:t>CHAPTER 3: Testing and reviewing</w:t>
+          <w:t>2.3. Breath-first Search Algorithm</w:t>
         </w:r>
         <w:r>
           <w:rPr>
@@ -2958,7 +2958,7 @@
             <w:noProof/>
             <w:webHidden/>
           </w:rPr>
-          <w:instrText xml:space="preserve"> PAGEREF _Toc74001604 \h </w:instrText>
+          <w:instrText xml:space="preserve"> PAGEREF _Toc74056240 \h </w:instrText>
         </w:r>
         <w:r>
           <w:rPr>
@@ -2991,7 +2991,7 @@
     </w:p>
     <w:p>
       <w:pPr>
-        <w:pStyle w:val="TOC2"/>
+        <w:pStyle w:val="TOC3"/>
         <w:tabs>
           <w:tab w:val="right" w:leader="dot" w:pos="8777"/>
         </w:tabs>
@@ -3003,13 +3003,13 @@
           <w:lang w:eastAsia="en-US"/>
         </w:rPr>
       </w:pPr>
-      <w:hyperlink w:anchor="_Toc74001605" w:history="1">
+      <w:hyperlink w:anchor="_Toc74056241" w:history="1">
         <w:r>
           <w:rPr>
             <w:rStyle w:val="Hyperlink"/>
             <w:noProof/>
           </w:rPr>
-          <w:t>3.1. Implement the shape predictor inference script</w:t>
+          <w:t>2.3.1. Overview</w:t>
         </w:r>
         <w:r>
           <w:rPr>
@@ -3030,7 +3030,7 @@
             <w:noProof/>
             <w:webHidden/>
           </w:rPr>
-          <w:instrText xml:space="preserve"> PAGEREF _Toc74001605 \h </w:instrText>
+          <w:instrText xml:space="preserve"> PAGEREF _Toc74056241 \h </w:instrText>
         </w:r>
         <w:r>
           <w:rPr>
@@ -3063,7 +3063,7 @@
     </w:p>
     <w:p>
       <w:pPr>
-        <w:pStyle w:val="TOC2"/>
+        <w:pStyle w:val="TOC3"/>
         <w:tabs>
           <w:tab w:val="right" w:leader="dot" w:pos="8777"/>
         </w:tabs>
@@ -3075,21 +3075,13 @@
           <w:lang w:eastAsia="en-US"/>
         </w:rPr>
       </w:pPr>
-      <w:hyperlink w:anchor="_Toc74001606" w:history="1">
+      <w:hyperlink w:anchor="_Toc74056242" w:history="1">
         <w:r>
           <w:rPr>
             <w:rStyle w:val="Hyperlink"/>
             <w:noProof/>
-            <w:lang w:val="vi-VN"/>
-          </w:rPr>
-          <w:t xml:space="preserve">3.2. </w:t>
-        </w:r>
-        <w:r>
-          <w:rPr>
-            <w:rStyle w:val="Hyperlink"/>
-            <w:noProof/>
-          </w:rPr>
-          <w:t>Benchmark</w:t>
+          </w:rPr>
+          <w:t>2.3.2. Algorithm</w:t>
         </w:r>
         <w:r>
           <w:rPr>
@@ -3110,7 +3102,7 @@
             <w:noProof/>
             <w:webHidden/>
           </w:rPr>
-          <w:instrText xml:space="preserve"> PAGEREF _Toc74001606 \h </w:instrText>
+          <w:instrText xml:space="preserve"> PAGEREF _Toc74056242 \h </w:instrText>
         </w:r>
         <w:r>
           <w:rPr>
@@ -3143,7 +3135,7 @@
     </w:p>
     <w:p>
       <w:pPr>
-        <w:pStyle w:val="TOC1"/>
+        <w:pStyle w:val="TOC3"/>
         <w:tabs>
           <w:tab w:val="right" w:leader="dot" w:pos="8777"/>
         </w:tabs>
@@ -3155,13 +3147,13 @@
           <w:lang w:eastAsia="en-US"/>
         </w:rPr>
       </w:pPr>
-      <w:hyperlink w:anchor="_Toc74001607" w:history="1">
+      <w:hyperlink w:anchor="_Toc74056243" w:history="1">
         <w:r>
           <w:rPr>
             <w:rStyle w:val="Hyperlink"/>
             <w:noProof/>
           </w:rPr>
-          <w:t>CONCLUSION</w:t>
+          <w:t>2.3.3. Time and space complexity</w:t>
         </w:r>
         <w:r>
           <w:rPr>
@@ -3182,7 +3174,7 @@
             <w:noProof/>
             <w:webHidden/>
           </w:rPr>
-          <w:instrText xml:space="preserve"> PAGEREF _Toc74001607 \h </w:instrText>
+          <w:instrText xml:space="preserve"> PAGEREF _Toc74056243 \h </w:instrText>
         </w:r>
         <w:r>
           <w:rPr>
@@ -3202,7 +3194,7 @@
             <w:noProof/>
             <w:webHidden/>
           </w:rPr>
-          <w:t>20</w:t>
+          <w:t>19</w:t>
         </w:r>
         <w:r>
           <w:rPr>
@@ -3215,7 +3207,7 @@
     </w:p>
     <w:p>
       <w:pPr>
-        <w:pStyle w:val="TOC2"/>
+        <w:pStyle w:val="TOC3"/>
         <w:tabs>
           <w:tab w:val="right" w:leader="dot" w:pos="8777"/>
         </w:tabs>
@@ -3227,13 +3219,13 @@
           <w:lang w:eastAsia="en-US"/>
         </w:rPr>
       </w:pPr>
-      <w:hyperlink w:anchor="_Toc74001608" w:history="1">
+      <w:hyperlink w:anchor="_Toc74056244" w:history="1">
         <w:r>
           <w:rPr>
             <w:rStyle w:val="Hyperlink"/>
             <w:noProof/>
           </w:rPr>
-          <w:t>1. Summary of Results</w:t>
+          <w:t>2.3.4. Reasons for using Breadth-first Search algorithm</w:t>
         </w:r>
         <w:r>
           <w:rPr>
@@ -3254,7 +3246,7 @@
             <w:noProof/>
             <w:webHidden/>
           </w:rPr>
-          <w:instrText xml:space="preserve"> PAGEREF _Toc74001608 \h </w:instrText>
+          <w:instrText xml:space="preserve"> PAGEREF _Toc74056244 \h </w:instrText>
         </w:r>
         <w:r>
           <w:rPr>
@@ -3287,7 +3279,7 @@
     </w:p>
     <w:p>
       <w:pPr>
-        <w:pStyle w:val="TOC2"/>
+        <w:pStyle w:val="TOC1"/>
         <w:tabs>
           <w:tab w:val="right" w:leader="dot" w:pos="8777"/>
         </w:tabs>
@@ -3299,13 +3291,13 @@
           <w:lang w:eastAsia="en-US"/>
         </w:rPr>
       </w:pPr>
-      <w:hyperlink w:anchor="_Toc74001609" w:history="1">
+      <w:hyperlink w:anchor="_Toc74056245" w:history="1">
         <w:r>
           <w:rPr>
             <w:rStyle w:val="Hyperlink"/>
             <w:noProof/>
           </w:rPr>
-          <w:t>2. Future Work</w:t>
+          <w:t>CHAPTER 3: Testing and reviewing</w:t>
         </w:r>
         <w:r>
           <w:rPr>
@@ -3326,7 +3318,7 @@
             <w:noProof/>
             <w:webHidden/>
           </w:rPr>
-          <w:instrText xml:space="preserve"> PAGEREF _Toc74001609 \h </w:instrText>
+          <w:instrText xml:space="preserve"> PAGEREF _Toc74056245 \h </w:instrText>
         </w:r>
         <w:r>
           <w:rPr>
@@ -3359,7 +3351,7 @@
     </w:p>
     <w:p>
       <w:pPr>
-        <w:pStyle w:val="TOC1"/>
+        <w:pStyle w:val="TOC2"/>
         <w:tabs>
           <w:tab w:val="right" w:leader="dot" w:pos="8777"/>
         </w:tabs>
@@ -3371,12 +3363,380 @@
           <w:lang w:eastAsia="en-US"/>
         </w:rPr>
       </w:pPr>
-      <w:hyperlink w:anchor="_Toc74001610" w:history="1">
+      <w:hyperlink w:anchor="_Toc74056246" w:history="1">
         <w:r>
           <w:rPr>
             <w:rStyle w:val="Hyperlink"/>
             <w:noProof/>
           </w:rPr>
+          <w:t>3.1. Implement the shape predictor inference script</w:t>
+        </w:r>
+        <w:r>
+          <w:rPr>
+            <w:noProof/>
+            <w:webHidden/>
+          </w:rPr>
+          <w:tab/>
+        </w:r>
+        <w:r>
+          <w:rPr>
+            <w:noProof/>
+            <w:webHidden/>
+          </w:rPr>
+          <w:fldChar w:fldCharType="begin"/>
+        </w:r>
+        <w:r>
+          <w:rPr>
+            <w:noProof/>
+            <w:webHidden/>
+          </w:rPr>
+          <w:instrText xml:space="preserve"> PAGEREF _Toc74056246 \h </w:instrText>
+        </w:r>
+        <w:r>
+          <w:rPr>
+            <w:noProof/>
+            <w:webHidden/>
+          </w:rPr>
+        </w:r>
+        <w:r>
+          <w:rPr>
+            <w:noProof/>
+            <w:webHidden/>
+          </w:rPr>
+          <w:fldChar w:fldCharType="separate"/>
+        </w:r>
+        <w:r>
+          <w:rPr>
+            <w:noProof/>
+            <w:webHidden/>
+          </w:rPr>
+          <w:t>20</w:t>
+        </w:r>
+        <w:r>
+          <w:rPr>
+            <w:noProof/>
+            <w:webHidden/>
+          </w:rPr>
+          <w:fldChar w:fldCharType="end"/>
+        </w:r>
+      </w:hyperlink>
+    </w:p>
+    <w:p>
+      <w:pPr>
+        <w:pStyle w:val="TOC2"/>
+        <w:tabs>
+          <w:tab w:val="right" w:leader="dot" w:pos="8777"/>
+        </w:tabs>
+        <w:rPr>
+          <w:rFonts w:asciiTheme="minorHAnsi" w:eastAsiaTheme="minorEastAsia" w:hAnsiTheme="minorHAnsi" w:cstheme="minorBidi"/>
+          <w:noProof/>
+          <w:sz w:val="22"/>
+          <w:szCs w:val="22"/>
+          <w:lang w:eastAsia="en-US"/>
+        </w:rPr>
+      </w:pPr>
+      <w:hyperlink w:anchor="_Toc74056247" w:history="1">
+        <w:r>
+          <w:rPr>
+            <w:rStyle w:val="Hyperlink"/>
+            <w:noProof/>
+            <w:lang w:val="vi-VN"/>
+          </w:rPr>
+          <w:t xml:space="preserve">3.2. </w:t>
+        </w:r>
+        <w:r>
+          <w:rPr>
+            <w:rStyle w:val="Hyperlink"/>
+            <w:noProof/>
+          </w:rPr>
+          <w:t>Benchmark</w:t>
+        </w:r>
+        <w:r>
+          <w:rPr>
+            <w:noProof/>
+            <w:webHidden/>
+          </w:rPr>
+          <w:tab/>
+        </w:r>
+        <w:r>
+          <w:rPr>
+            <w:noProof/>
+            <w:webHidden/>
+          </w:rPr>
+          <w:fldChar w:fldCharType="begin"/>
+        </w:r>
+        <w:r>
+          <w:rPr>
+            <w:noProof/>
+            <w:webHidden/>
+          </w:rPr>
+          <w:instrText xml:space="preserve"> PAGEREF _Toc74056247 \h </w:instrText>
+        </w:r>
+        <w:r>
+          <w:rPr>
+            <w:noProof/>
+            <w:webHidden/>
+          </w:rPr>
+        </w:r>
+        <w:r>
+          <w:rPr>
+            <w:noProof/>
+            <w:webHidden/>
+          </w:rPr>
+          <w:fldChar w:fldCharType="separate"/>
+        </w:r>
+        <w:r>
+          <w:rPr>
+            <w:noProof/>
+            <w:webHidden/>
+          </w:rPr>
+          <w:t>21</w:t>
+        </w:r>
+        <w:r>
+          <w:rPr>
+            <w:noProof/>
+            <w:webHidden/>
+          </w:rPr>
+          <w:fldChar w:fldCharType="end"/>
+        </w:r>
+      </w:hyperlink>
+    </w:p>
+    <w:p>
+      <w:pPr>
+        <w:pStyle w:val="TOC1"/>
+        <w:tabs>
+          <w:tab w:val="right" w:leader="dot" w:pos="8777"/>
+        </w:tabs>
+        <w:rPr>
+          <w:rFonts w:asciiTheme="minorHAnsi" w:eastAsiaTheme="minorEastAsia" w:hAnsiTheme="minorHAnsi" w:cstheme="minorBidi"/>
+          <w:noProof/>
+          <w:sz w:val="22"/>
+          <w:szCs w:val="22"/>
+          <w:lang w:eastAsia="en-US"/>
+        </w:rPr>
+      </w:pPr>
+      <w:hyperlink w:anchor="_Toc74056248" w:history="1">
+        <w:r>
+          <w:rPr>
+            <w:rStyle w:val="Hyperlink"/>
+            <w:noProof/>
+          </w:rPr>
+          <w:t>CONCLUSION</w:t>
+        </w:r>
+        <w:r>
+          <w:rPr>
+            <w:noProof/>
+            <w:webHidden/>
+          </w:rPr>
+          <w:tab/>
+        </w:r>
+        <w:r>
+          <w:rPr>
+            <w:noProof/>
+            <w:webHidden/>
+          </w:rPr>
+          <w:fldChar w:fldCharType="begin"/>
+        </w:r>
+        <w:r>
+          <w:rPr>
+            <w:noProof/>
+            <w:webHidden/>
+          </w:rPr>
+          <w:instrText xml:space="preserve"> PAGEREF _Toc74056248 \h </w:instrText>
+        </w:r>
+        <w:r>
+          <w:rPr>
+            <w:noProof/>
+            <w:webHidden/>
+          </w:rPr>
+        </w:r>
+        <w:r>
+          <w:rPr>
+            <w:noProof/>
+            <w:webHidden/>
+          </w:rPr>
+          <w:fldChar w:fldCharType="separate"/>
+        </w:r>
+        <w:r>
+          <w:rPr>
+            <w:noProof/>
+            <w:webHidden/>
+          </w:rPr>
+          <w:t>22</w:t>
+        </w:r>
+        <w:r>
+          <w:rPr>
+            <w:noProof/>
+            <w:webHidden/>
+          </w:rPr>
+          <w:fldChar w:fldCharType="end"/>
+        </w:r>
+      </w:hyperlink>
+    </w:p>
+    <w:p>
+      <w:pPr>
+        <w:pStyle w:val="TOC2"/>
+        <w:tabs>
+          <w:tab w:val="right" w:leader="dot" w:pos="8777"/>
+        </w:tabs>
+        <w:rPr>
+          <w:rFonts w:asciiTheme="minorHAnsi" w:eastAsiaTheme="minorEastAsia" w:hAnsiTheme="minorHAnsi" w:cstheme="minorBidi"/>
+          <w:noProof/>
+          <w:sz w:val="22"/>
+          <w:szCs w:val="22"/>
+          <w:lang w:eastAsia="en-US"/>
+        </w:rPr>
+      </w:pPr>
+      <w:hyperlink w:anchor="_Toc74056249" w:history="1">
+        <w:r>
+          <w:rPr>
+            <w:rStyle w:val="Hyperlink"/>
+            <w:noProof/>
+          </w:rPr>
+          <w:t>1. Summary of Results</w:t>
+        </w:r>
+        <w:r>
+          <w:rPr>
+            <w:noProof/>
+            <w:webHidden/>
+          </w:rPr>
+          <w:tab/>
+        </w:r>
+        <w:r>
+          <w:rPr>
+            <w:noProof/>
+            <w:webHidden/>
+          </w:rPr>
+          <w:fldChar w:fldCharType="begin"/>
+        </w:r>
+        <w:r>
+          <w:rPr>
+            <w:noProof/>
+            <w:webHidden/>
+          </w:rPr>
+          <w:instrText xml:space="preserve"> PAGEREF _Toc74056249 \h </w:instrText>
+        </w:r>
+        <w:r>
+          <w:rPr>
+            <w:noProof/>
+            <w:webHidden/>
+          </w:rPr>
+        </w:r>
+        <w:r>
+          <w:rPr>
+            <w:noProof/>
+            <w:webHidden/>
+          </w:rPr>
+          <w:fldChar w:fldCharType="separate"/>
+        </w:r>
+        <w:r>
+          <w:rPr>
+            <w:noProof/>
+            <w:webHidden/>
+          </w:rPr>
+          <w:t>22</w:t>
+        </w:r>
+        <w:r>
+          <w:rPr>
+            <w:noProof/>
+            <w:webHidden/>
+          </w:rPr>
+          <w:fldChar w:fldCharType="end"/>
+        </w:r>
+      </w:hyperlink>
+    </w:p>
+    <w:p>
+      <w:pPr>
+        <w:pStyle w:val="TOC2"/>
+        <w:tabs>
+          <w:tab w:val="right" w:leader="dot" w:pos="8777"/>
+        </w:tabs>
+        <w:rPr>
+          <w:rFonts w:asciiTheme="minorHAnsi" w:eastAsiaTheme="minorEastAsia" w:hAnsiTheme="minorHAnsi" w:cstheme="minorBidi"/>
+          <w:noProof/>
+          <w:sz w:val="22"/>
+          <w:szCs w:val="22"/>
+          <w:lang w:eastAsia="en-US"/>
+        </w:rPr>
+      </w:pPr>
+      <w:hyperlink w:anchor="_Toc74056250" w:history="1">
+        <w:r>
+          <w:rPr>
+            <w:rStyle w:val="Hyperlink"/>
+            <w:noProof/>
+          </w:rPr>
+          <w:t>2. Future Work</w:t>
+        </w:r>
+        <w:r>
+          <w:rPr>
+            <w:noProof/>
+            <w:webHidden/>
+          </w:rPr>
+          <w:tab/>
+        </w:r>
+        <w:r>
+          <w:rPr>
+            <w:noProof/>
+            <w:webHidden/>
+          </w:rPr>
+          <w:fldChar w:fldCharType="begin"/>
+        </w:r>
+        <w:r>
+          <w:rPr>
+            <w:noProof/>
+            <w:webHidden/>
+          </w:rPr>
+          <w:instrText xml:space="preserve"> PAGEREF _Toc74056250 \h </w:instrText>
+        </w:r>
+        <w:r>
+          <w:rPr>
+            <w:noProof/>
+            <w:webHidden/>
+          </w:rPr>
+        </w:r>
+        <w:r>
+          <w:rPr>
+            <w:noProof/>
+            <w:webHidden/>
+          </w:rPr>
+          <w:fldChar w:fldCharType="separate"/>
+        </w:r>
+        <w:r>
+          <w:rPr>
+            <w:noProof/>
+            <w:webHidden/>
+          </w:rPr>
+          <w:t>22</w:t>
+        </w:r>
+        <w:r>
+          <w:rPr>
+            <w:noProof/>
+            <w:webHidden/>
+          </w:rPr>
+          <w:fldChar w:fldCharType="end"/>
+        </w:r>
+      </w:hyperlink>
+    </w:p>
+    <w:p>
+      <w:pPr>
+        <w:pStyle w:val="TOC1"/>
+        <w:tabs>
+          <w:tab w:val="right" w:leader="dot" w:pos="8777"/>
+        </w:tabs>
+        <w:rPr>
+          <w:rFonts w:asciiTheme="minorHAnsi" w:eastAsiaTheme="minorEastAsia" w:hAnsiTheme="minorHAnsi" w:cstheme="minorBidi"/>
+          <w:noProof/>
+          <w:sz w:val="22"/>
+          <w:szCs w:val="22"/>
+          <w:lang w:eastAsia="en-US"/>
+        </w:rPr>
+      </w:pPr>
+      <w:hyperlink w:anchor="_Toc74056251" w:history="1">
+        <w:r>
+          <w:rPr>
+            <w:rStyle w:val="Hyperlink"/>
+            <w:noProof/>
+          </w:rPr>
           <w:t>REFERENCES</w:t>
         </w:r>
         <w:r>
@@ -3398,7 +3758,7 @@
             <w:noProof/>
             <w:webHidden/>
           </w:rPr>
-          <w:instrText xml:space="preserve"> PAGEREF _Toc74001610 \h </w:instrText>
+          <w:instrText xml:space="preserve"> PAGEREF _Toc74056251 \h </w:instrText>
         </w:r>
         <w:r>
           <w:rPr>
@@ -3418,7 +3778,7 @@
             <w:noProof/>
             <w:webHidden/>
           </w:rPr>
-          <w:t>21</w:t>
+          <w:t>23</w:t>
         </w:r>
         <w:r>
           <w:rPr>
@@ -6142,7 +6502,7 @@
       <w:r>
         <w:br w:type="page"/>
       </w:r>
-      <w:bookmarkStart w:id="0" w:name="_Toc74001581"/>
+      <w:bookmarkStart w:id="0" w:name="_Toc74056217"/>
       <w:r>
         <w:lastRenderedPageBreak/>
         <w:t>INTRODUCTIO</w:t>
@@ -6167,7 +6527,7 @@
       <w:pPr>
         <w:pStyle w:val="hintro"/>
       </w:pPr>
-      <w:bookmarkStart w:id="1" w:name="_Toc74001582"/>
+      <w:bookmarkStart w:id="1" w:name="_Toc74056218"/>
       <w:r>
         <w:t>The purpose of the study</w:t>
       </w:r>
@@ -6185,7 +6545,7 @@
       <w:pPr>
         <w:pStyle w:val="hintro"/>
       </w:pPr>
-      <w:bookmarkStart w:id="2" w:name="_Toc74001583"/>
+      <w:bookmarkStart w:id="2" w:name="_Toc74056219"/>
       <w:r>
         <w:t>Pr</w:t>
       </w:r>
@@ -6226,6 +6586,7 @@
           <w:ilvl w:val="0"/>
           <w:numId w:val="9"/>
         </w:numPr>
+        <w:ind w:left="810" w:firstLine="41"/>
       </w:pPr>
       <w:r>
         <w:t>A 9x9 panel table that consists of balls of 5 different colors scattered in different positions.</w:t>
@@ -6238,6 +6599,7 @@
           <w:ilvl w:val="0"/>
           <w:numId w:val="9"/>
         </w:numPr>
+        <w:ind w:left="810" w:firstLine="41"/>
       </w:pPr>
       <w:r>
         <w:t>Balls are smaller and will replace if they are not replaced one after the other.</w:t>
@@ -6250,6 +6612,7 @@
           <w:ilvl w:val="0"/>
           <w:numId w:val="9"/>
         </w:numPr>
+        <w:ind w:left="810" w:firstLine="0"/>
       </w:pPr>
       <w:r>
         <w:t>Initially, the number of balls will be less dispersed.</w:t>
@@ -6262,6 +6625,7 @@
           <w:ilvl w:val="0"/>
           <w:numId w:val="9"/>
         </w:numPr>
+        <w:ind w:left="810" w:firstLine="41"/>
       </w:pPr>
       <w:r>
         <w:t>The task of the player is to arrange them by touching and moving to another location. When balls of the same color (at least 5 balls) align them together into a line, they will explode and score points.</w:t>
@@ -6271,7 +6635,7 @@
       <w:pPr>
         <w:pStyle w:val="hintro"/>
       </w:pPr>
-      <w:bookmarkStart w:id="3" w:name="_Toc74001584"/>
+      <w:bookmarkStart w:id="3" w:name="_Toc74056220"/>
       <w:r>
         <w:t xml:space="preserve">Project </w:t>
       </w:r>
@@ -6292,7 +6656,7 @@
       <w:pPr>
         <w:pStyle w:val="hintro"/>
       </w:pPr>
-      <w:bookmarkStart w:id="4" w:name="_Toc74001585"/>
+      <w:bookmarkStart w:id="4" w:name="_Toc74056221"/>
       <w:r>
         <w:t>Criteria for the project’s success</w:t>
       </w:r>
@@ -6313,6 +6677,7 @@
           <w:ilvl w:val="0"/>
           <w:numId w:val="9"/>
         </w:numPr>
+        <w:ind w:left="810" w:firstLine="41"/>
       </w:pPr>
       <w:r>
         <w:t>Friendly and easy-to-use user interface.</w:t>
@@ -6325,6 +6690,7 @@
           <w:ilvl w:val="0"/>
           <w:numId w:val="9"/>
         </w:numPr>
+        <w:ind w:left="810" w:firstLine="41"/>
       </w:pPr>
       <w:r>
         <w:t xml:space="preserve">Being able to move the balls around with pathfinding algorithm, </w:t>
@@ -6337,6 +6703,7 @@
           <w:ilvl w:val="0"/>
           <w:numId w:val="9"/>
         </w:numPr>
+        <w:ind w:left="810" w:firstLine="41"/>
       </w:pPr>
       <w:r>
         <w:t xml:space="preserve">Being able to score point whenever there are 5 balls in a row (column, diaognal). </w:t>
@@ -6355,7 +6722,7 @@
       <w:pPr>
         <w:pStyle w:val="hintro"/>
       </w:pPr>
-      <w:bookmarkStart w:id="5" w:name="_Toc74001586"/>
+      <w:bookmarkStart w:id="5" w:name="_Toc74056222"/>
       <w:r>
         <w:t>Project contents</w:t>
       </w:r>
@@ -6517,7 +6884,7 @@
       <w:r>
         <w:br w:type="page"/>
       </w:r>
-      <w:bookmarkStart w:id="11" w:name="_Toc74001587"/>
+      <w:bookmarkStart w:id="11" w:name="_Toc74056223"/>
       <w:r>
         <w:rPr>
           <w:lang w:val="en-US"/>
@@ -6536,7 +6903,7 @@
       <w:pPr>
         <w:pStyle w:val="chap"/>
       </w:pPr>
-      <w:bookmarkStart w:id="12" w:name="_Toc74001588"/>
+      <w:bookmarkStart w:id="12" w:name="_Toc74056224"/>
       <w:r>
         <w:t>REQUIRED SPECIFICATION</w:t>
       </w:r>
@@ -6551,9 +6918,21 @@
       <w:pPr>
         <w:pStyle w:val="h1"/>
       </w:pPr>
-      <w:bookmarkStart w:id="13" w:name="_Toc74001589"/>
-      <w:r>
-        <w:t xml:space="preserve">1.1. LINE 98 game’s </w:t>
+      <w:bookmarkStart w:id="13" w:name="_Toc74056225"/>
+      <w:r>
+        <w:t>1.1. LINE 98</w:t>
+      </w:r>
+      <w:r>
+        <w:t>’s</w:t>
+      </w:r>
+      <w:r>
+        <w:t xml:space="preserve"> game</w:t>
+      </w:r>
+      <w:r>
+        <w:t>play</w:t>
+      </w:r>
+      <w:r>
+        <w:t xml:space="preserve"> </w:t>
       </w:r>
       <w:r>
         <w:t>brief overview</w:t>
@@ -6562,16 +6941,6 @@
     </w:p>
     <w:p>
       <w:pPr>
-        <w:pStyle w:val="h2"/>
-      </w:pPr>
-      <w:bookmarkStart w:id="14" w:name="_Toc74001590"/>
-      <w:r>
-        <w:t>1.1.1. Gameplay description</w:t>
-      </w:r>
-      <w:bookmarkEnd w:id="14"/>
-    </w:p>
-    <w:p>
-      <w:pPr>
         <w:pStyle w:val="content"/>
       </w:pPr>
       <w:r>
@@ -6618,6 +6987,7 @@
       <w:r>
         <w:rPr>
           <w:noProof/>
+          <w:lang w:eastAsia="en-US"/>
         </w:rPr>
         <w:lastRenderedPageBreak/>
         <w:drawing>
@@ -6672,11 +7042,27 @@
     </w:p>
     <w:p>
       <w:pPr>
+        <w:pStyle w:val="h1"/>
+      </w:pPr>
+      <w:bookmarkStart w:id="14" w:name="_Toc74056226"/>
+      <w:r>
+        <w:t>1.2. LINE 98’s main functionality</w:t>
+      </w:r>
+      <w:bookmarkEnd w:id="14"/>
+    </w:p>
+    <w:p>
+      <w:pPr>
         <w:pStyle w:val="h2"/>
       </w:pPr>
-      <w:bookmarkStart w:id="15" w:name="_Toc74001591"/>
-      <w:r>
-        <w:t xml:space="preserve">1.1.2. </w:t>
+      <w:bookmarkStart w:id="15" w:name="_Toc74056227"/>
+      <w:r>
+        <w:t>1.2</w:t>
+      </w:r>
+      <w:r>
+        <w:t>.1</w:t>
+      </w:r>
+      <w:r>
+        <w:t xml:space="preserve">. </w:t>
       </w:r>
       <w:r>
         <w:t>Scoring’s point mechanism</w:t>
@@ -6714,6 +7100,7 @@
       <w:r>
         <w:rPr>
           <w:noProof/>
+          <w:lang w:eastAsia="en-US"/>
         </w:rPr>
         <w:lastRenderedPageBreak/>
         <w:drawing>
@@ -6776,17 +7163,47 @@
     </w:p>
     <w:p>
       <w:pPr>
-        <w:pStyle w:val="h1"/>
+        <w:pStyle w:val="h2"/>
         <w:rPr>
           <w:lang w:eastAsia="en-US"/>
         </w:rPr>
       </w:pPr>
-      <w:bookmarkStart w:id="16" w:name="_Toc74001592"/>
+      <w:bookmarkStart w:id="16" w:name="_Toc74056228"/>
       <w:r>
         <w:rPr>
           <w:lang w:eastAsia="en-US"/>
         </w:rPr>
-        <w:t>1.2. LINE 98 game’s functionality</w:t>
+        <w:t>1.2.</w:t>
+      </w:r>
+      <w:r>
+        <w:rPr>
+          <w:lang w:eastAsia="en-US"/>
+        </w:rPr>
+        <w:t>2</w:t>
+      </w:r>
+      <w:r>
+        <w:rPr>
+          <w:lang w:eastAsia="en-US"/>
+        </w:rPr>
+        <w:t xml:space="preserve"> </w:t>
+      </w:r>
+      <w:r>
+        <w:rPr>
+          <w:lang w:eastAsia="en-US"/>
+        </w:rPr>
+        <w:t>Other</w:t>
+      </w:r>
+      <w:r>
+        <w:rPr>
+          <w:lang w:eastAsia="en-US"/>
+        </w:rPr>
+        <w:t xml:space="preserve"> functionalit</w:t>
+      </w:r>
+      <w:r>
+        <w:rPr>
+          <w:lang w:eastAsia="en-US"/>
+        </w:rPr>
+        <w:t>ies</w:t>
       </w:r>
       <w:bookmarkEnd w:id="16"/>
     </w:p>
@@ -6805,6 +7222,7 @@
           <w:ilvl w:val="0"/>
           <w:numId w:val="9"/>
         </w:numPr>
+        <w:ind w:left="810" w:firstLine="41"/>
       </w:pPr>
       <w:r>
         <w:rPr>
@@ -6829,6 +7247,7 @@
           <w:ilvl w:val="0"/>
           <w:numId w:val="9"/>
         </w:numPr>
+        <w:ind w:left="810" w:firstLine="41"/>
       </w:pPr>
       <w:r>
         <w:rPr>
@@ -6847,6 +7266,7 @@
           <w:ilvl w:val="0"/>
           <w:numId w:val="9"/>
         </w:numPr>
+        <w:ind w:left="810" w:firstLine="41"/>
       </w:pPr>
       <w:r>
         <w:rPr>
@@ -6874,6 +7294,7 @@
           <w:ilvl w:val="0"/>
           <w:numId w:val="9"/>
         </w:numPr>
+        <w:ind w:left="810" w:firstLine="41"/>
       </w:pPr>
       <w:r>
         <w:rPr>
@@ -6908,7 +7329,7 @@
           <w:lang w:eastAsia="en-US"/>
         </w:rPr>
       </w:pPr>
-      <w:bookmarkStart w:id="17" w:name="_Toc74001593"/>
+      <w:bookmarkStart w:id="17" w:name="_Toc74056229"/>
       <w:r>
         <w:rPr>
           <w:lang w:eastAsia="en-US"/>
@@ -6937,7 +7358,7 @@
           <w:lang w:eastAsia="en-US"/>
         </w:rPr>
       </w:pPr>
-      <w:bookmarkStart w:id="18" w:name="_Toc74001594"/>
+      <w:bookmarkStart w:id="18" w:name="_Toc74056230"/>
       <w:r>
         <w:rPr>
           <w:lang w:eastAsia="en-US"/>
@@ -6953,7 +7374,7 @@
           <w:lang w:eastAsia="en-US"/>
         </w:rPr>
       </w:pPr>
-      <w:bookmarkStart w:id="19" w:name="_Toc74001595"/>
+      <w:bookmarkStart w:id="19" w:name="_Toc74056231"/>
       <w:r>
         <w:rPr>
           <w:lang w:eastAsia="en-US"/>
@@ -6969,6 +7390,7 @@
       <w:r>
         <w:rPr>
           <w:noProof/>
+          <w:lang w:eastAsia="en-US"/>
         </w:rPr>
         <w:lastRenderedPageBreak/>
         <w:drawing>
@@ -7146,7 +7568,7 @@
           <w:shd w:val="clear" w:color="auto" w:fill="FFFFFF"/>
         </w:rPr>
       </w:pPr>
-      <w:bookmarkStart w:id="20" w:name="_Toc74001596"/>
+      <w:bookmarkStart w:id="20" w:name="_Toc74056232"/>
       <w:r>
         <w:rPr>
           <w:shd w:val="clear" w:color="auto" w:fill="FFFFFF"/>
@@ -7242,7 +7664,7 @@
           <w:lang w:eastAsia="en-US"/>
         </w:rPr>
       </w:pPr>
-      <w:bookmarkStart w:id="21" w:name="_Toc74001597"/>
+      <w:bookmarkStart w:id="21" w:name="_Toc74056233"/>
       <w:r>
         <w:rPr>
           <w:lang w:eastAsia="en-US"/>
@@ -7258,7 +7680,7 @@
           <w:lang w:eastAsia="en-US"/>
         </w:rPr>
       </w:pPr>
-      <w:bookmarkStart w:id="22" w:name="_Toc74001598"/>
+      <w:bookmarkStart w:id="22" w:name="_Toc74056234"/>
       <w:r>
         <w:rPr>
           <w:lang w:eastAsia="en-US"/>
@@ -7274,6 +7696,7 @@
       <w:r>
         <w:rPr>
           <w:noProof/>
+          <w:lang w:eastAsia="en-US"/>
         </w:rPr>
         <w:drawing>
           <wp:inline distT="0" distB="0" distL="0" distR="0" wp14:anchorId="08379421" wp14:editId="573A680A">
@@ -7421,7 +7844,7 @@
       <w:pPr>
         <w:pStyle w:val="h2"/>
       </w:pPr>
-      <w:bookmarkStart w:id="23" w:name="_Toc74001599"/>
+      <w:bookmarkStart w:id="23" w:name="_Toc74056235"/>
       <w:r>
         <w:t xml:space="preserve">2.2.2. </w:t>
       </w:r>
@@ -7599,7 +8022,7 @@
       <w:pPr>
         <w:pStyle w:val="h2"/>
       </w:pPr>
-      <w:bookmarkStart w:id="24" w:name="_Toc74001600"/>
+      <w:bookmarkStart w:id="24" w:name="_Toc74056236"/>
       <w:r>
         <w:t>2.2.3. Simple DirectMedia Layer (SDL) and its feature</w:t>
       </w:r>
@@ -8208,7 +8631,7 @@
       <w:pPr>
         <w:pStyle w:val="h2"/>
       </w:pPr>
-      <w:bookmarkStart w:id="25" w:name="_Toc74001601"/>
+      <w:bookmarkStart w:id="25" w:name="_Toc74056237"/>
       <w:r>
         <w:t>2.2.4. Pygame’s background and setup</w:t>
       </w:r>
@@ -8352,7 +8775,7 @@
       <w:pPr>
         <w:pStyle w:val="h2"/>
       </w:pPr>
-      <w:bookmarkStart w:id="26" w:name="_Toc74001602"/>
+      <w:bookmarkStart w:id="26" w:name="_Toc74056238"/>
       <w:r>
         <w:t>2.2.5. Basic Pygame concept</w:t>
       </w:r>
@@ -8392,10 +8815,7 @@
         <w:ind w:left="0" w:firstLine="900"/>
       </w:pPr>
       <w:r>
-        <w:t>Initialization and Modules</w:t>
-      </w:r>
-      <w:r>
-        <w:t xml:space="preserve">: </w:t>
+        <w:t xml:space="preserve">Initialization and Modules: </w:t>
       </w:r>
       <w:r>
         <w:t>The pygame library is </w:t>
@@ -8690,17 +9110,14 @@
         <w:t>Rect</w:t>
       </w:r>
       <w:r>
-        <w:t> objects and images in the game to draw players and enemies, and to manage collisions between them</w:t>
-      </w:r>
-      <w:r>
-        <w:t>.</w:t>
+        <w:t> objects and images in the game to draw players and enemies, and to manage collisions between them.</w:t>
       </w:r>
     </w:p>
     <w:p>
       <w:pPr>
         <w:pStyle w:val="h2"/>
       </w:pPr>
-      <w:bookmarkStart w:id="27" w:name="_Toc74001603"/>
+      <w:bookmarkStart w:id="27" w:name="_Toc74056239"/>
       <w:r>
         <w:t>2.2.6. Handling Events</w:t>
       </w:r>
@@ -9439,6 +9856,7 @@
           <w:ilvl w:val="0"/>
           <w:numId w:val="9"/>
         </w:numPr>
+        <w:ind w:left="720" w:firstLine="131"/>
       </w:pPr>
       <w:r>
         <w:t xml:space="preserve">Keyboard event: </w:t>
@@ -9465,7 +9883,7 @@
       <w:pPr>
         <w:pStyle w:val="HTMLPreformatted"/>
         <w:shd w:val="clear" w:color="auto" w:fill="EFF0F1"/>
-        <w:ind w:left="1211"/>
+        <w:ind w:left="720" w:firstLine="131"/>
         <w:rPr>
           <w:rStyle w:val="HTMLCode"/>
           <w:rFonts w:ascii="Consolas" w:hAnsi="Consolas"/>
@@ -9507,7 +9925,7 @@
       <w:pPr>
         <w:pStyle w:val="HTMLPreformatted"/>
         <w:shd w:val="clear" w:color="auto" w:fill="EFF0F1"/>
-        <w:ind w:left="1211"/>
+        <w:ind w:left="720" w:firstLine="131"/>
         <w:rPr>
           <w:rStyle w:val="HTMLCode"/>
           <w:rFonts w:ascii="Consolas" w:hAnsi="Consolas"/>
@@ -9549,7 +9967,7 @@
       <w:pPr>
         <w:pStyle w:val="HTMLPreformatted"/>
         <w:shd w:val="clear" w:color="auto" w:fill="EFF0F1"/>
-        <w:ind w:left="1211"/>
+        <w:ind w:left="720" w:firstLine="131"/>
         <w:rPr>
           <w:rStyle w:val="HTMLCode"/>
           <w:rFonts w:ascii="Consolas" w:hAnsi="Consolas"/>
@@ -9571,7 +9989,7 @@
       <w:pPr>
         <w:pStyle w:val="HTMLPreformatted"/>
         <w:shd w:val="clear" w:color="auto" w:fill="EFF0F1"/>
-        <w:ind w:left="1211"/>
+        <w:ind w:left="720" w:firstLine="131"/>
         <w:rPr>
           <w:rStyle w:val="HTMLCode"/>
           <w:rFonts w:ascii="Consolas" w:hAnsi="Consolas"/>
@@ -9613,7 +10031,7 @@
       <w:pPr>
         <w:pStyle w:val="HTMLPreformatted"/>
         <w:shd w:val="clear" w:color="auto" w:fill="EFF0F1"/>
-        <w:ind w:left="1211"/>
+        <w:ind w:left="720" w:firstLine="131"/>
         <w:rPr>
           <w:rStyle w:val="HTMLCode"/>
           <w:rFonts w:ascii="Consolas" w:hAnsi="Consolas"/>
@@ -9655,7 +10073,7 @@
       <w:pPr>
         <w:pStyle w:val="HTMLPreformatted"/>
         <w:shd w:val="clear" w:color="auto" w:fill="EFF0F1"/>
-        <w:ind w:left="1211"/>
+        <w:ind w:left="720" w:firstLine="131"/>
         <w:rPr>
           <w:rStyle w:val="HTMLCode"/>
           <w:rFonts w:ascii="Consolas" w:hAnsi="Consolas"/>
@@ -9697,7 +10115,7 @@
       <w:pPr>
         <w:pStyle w:val="HTMLPreformatted"/>
         <w:shd w:val="clear" w:color="auto" w:fill="EFF0F1"/>
-        <w:ind w:left="1211"/>
+        <w:ind w:left="720" w:firstLine="131"/>
         <w:rPr>
           <w:rStyle w:val="HTMLCode"/>
           <w:rFonts w:ascii="Consolas" w:hAnsi="Consolas"/>
@@ -9739,7 +10157,7 @@
       <w:pPr>
         <w:pStyle w:val="HTMLPreformatted"/>
         <w:shd w:val="clear" w:color="auto" w:fill="EFF0F1"/>
-        <w:ind w:left="1211"/>
+        <w:ind w:left="720" w:firstLine="131"/>
         <w:rPr>
           <w:rStyle w:val="HTMLCode"/>
           <w:rFonts w:ascii="Consolas" w:hAnsi="Consolas"/>
@@ -9781,7 +10199,7 @@
       <w:pPr>
         <w:pStyle w:val="HTMLPreformatted"/>
         <w:shd w:val="clear" w:color="auto" w:fill="EFF0F1"/>
-        <w:ind w:left="1211"/>
+        <w:ind w:left="720" w:firstLine="131"/>
         <w:rPr>
           <w:rStyle w:val="HTMLCode"/>
           <w:rFonts w:ascii="Consolas" w:hAnsi="Consolas"/>
@@ -9823,7 +10241,7 @@
       <w:pPr>
         <w:pStyle w:val="HTMLPreformatted"/>
         <w:shd w:val="clear" w:color="auto" w:fill="EFF0F1"/>
-        <w:ind w:left="1211"/>
+        <w:ind w:left="720" w:firstLine="131"/>
         <w:rPr>
           <w:rStyle w:val="HTMLCode"/>
           <w:rFonts w:ascii="Consolas" w:hAnsi="Consolas"/>
@@ -9865,7 +10283,7 @@
       <w:pPr>
         <w:pStyle w:val="HTMLPreformatted"/>
         <w:shd w:val="clear" w:color="auto" w:fill="EFF0F1"/>
-        <w:ind w:left="1211"/>
+        <w:ind w:left="720" w:firstLine="131"/>
         <w:rPr>
           <w:rStyle w:val="HTMLCode"/>
           <w:rFonts w:ascii="Consolas" w:hAnsi="Consolas"/>
@@ -9880,8 +10298,9 @@
           <w:color w:val="3C3C3C"/>
           <w:bdr w:val="none" w:sz="0" w:space="0" w:color="auto" w:frame="1"/>
         </w:rPr>
-        <w:t xml:space="preserve">       </w:t>
-      </w:r>
+        <w:t xml:space="preserve">        elif event.key == </w:t>
+      </w:r>
+      <w:proofErr w:type="gramStart"/>
       <w:r>
         <w:rPr>
           <w:rStyle w:val="HTMLCode"/>
@@ -9889,8 +10308,9 @@
           <w:color w:val="3C3C3C"/>
           <w:bdr w:val="none" w:sz="0" w:space="0" w:color="auto" w:frame="1"/>
         </w:rPr>
-        <w:t xml:space="preserve"> </w:t>
-      </w:r>
+        <w:t>pygame.K</w:t>
+      </w:r>
+      <w:proofErr w:type="gramEnd"/>
       <w:r>
         <w:rPr>
           <w:rStyle w:val="HTMLCode"/>
@@ -9898,9 +10318,21 @@
           <w:color w:val="3C3C3C"/>
           <w:bdr w:val="none" w:sz="0" w:space="0" w:color="auto" w:frame="1"/>
         </w:rPr>
-        <w:t xml:space="preserve">elif event.key == </w:t>
-      </w:r>
-      <w:proofErr w:type="gramStart"/>
+        <w:t>_d:</w:t>
+      </w:r>
+    </w:p>
+    <w:p>
+      <w:pPr>
+        <w:pStyle w:val="HTMLPreformatted"/>
+        <w:shd w:val="clear" w:color="auto" w:fill="EFF0F1"/>
+        <w:ind w:left="720" w:firstLine="131"/>
+        <w:rPr>
+          <w:rFonts w:ascii="Consolas" w:hAnsi="Consolas"/>
+          <w:color w:val="212529"/>
+          <w:sz w:val="21"/>
+          <w:szCs w:val="21"/>
+        </w:rPr>
+      </w:pPr>
       <w:r>
         <w:rPr>
           <w:rStyle w:val="HTMLCode"/>
@@ -9908,9 +10340,9 @@
           <w:color w:val="3C3C3C"/>
           <w:bdr w:val="none" w:sz="0" w:space="0" w:color="auto" w:frame="1"/>
         </w:rPr>
-        <w:t>pygame.K</w:t>
-      </w:r>
-      <w:proofErr w:type="gramEnd"/>
+        <w:t xml:space="preserve">            </w:t>
+      </w:r>
+      <w:proofErr w:type="gramStart"/>
       <w:r>
         <w:rPr>
           <w:rStyle w:val="HTMLCode"/>
@@ -9918,21 +10350,9 @@
           <w:color w:val="3C3C3C"/>
           <w:bdr w:val="none" w:sz="0" w:space="0" w:color="auto" w:frame="1"/>
         </w:rPr>
-        <w:t>_d:</w:t>
-      </w:r>
-    </w:p>
-    <w:p>
-      <w:pPr>
-        <w:pStyle w:val="HTMLPreformatted"/>
-        <w:shd w:val="clear" w:color="auto" w:fill="EFF0F1"/>
-        <w:ind w:left="1211"/>
-        <w:rPr>
-          <w:rFonts w:ascii="Consolas" w:hAnsi="Consolas"/>
-          <w:color w:val="212529"/>
-          <w:sz w:val="21"/>
-          <w:szCs w:val="21"/>
-        </w:rPr>
-      </w:pPr>
+        <w:t>print(</w:t>
+      </w:r>
+      <w:proofErr w:type="gramEnd"/>
       <w:r>
         <w:rPr>
           <w:rStyle w:val="HTMLCode"/>
@@ -9940,33 +10360,13 @@
           <w:color w:val="3C3C3C"/>
           <w:bdr w:val="none" w:sz="0" w:space="0" w:color="auto" w:frame="1"/>
         </w:rPr>
-        <w:t xml:space="preserve">            </w:t>
-      </w:r>
-      <w:proofErr w:type="gramStart"/>
-      <w:r>
-        <w:rPr>
-          <w:rStyle w:val="HTMLCode"/>
-          <w:rFonts w:ascii="Consolas" w:hAnsi="Consolas"/>
-          <w:color w:val="3C3C3C"/>
-          <w:bdr w:val="none" w:sz="0" w:space="0" w:color="auto" w:frame="1"/>
-        </w:rPr>
-        <w:t>print(</w:t>
-      </w:r>
-      <w:proofErr w:type="gramEnd"/>
-      <w:r>
-        <w:rPr>
-          <w:rStyle w:val="HTMLCode"/>
-          <w:rFonts w:ascii="Consolas" w:hAnsi="Consolas"/>
-          <w:color w:val="3C3C3C"/>
-          <w:bdr w:val="none" w:sz="0" w:space="0" w:color="auto" w:frame="1"/>
-        </w:rPr>
         <w:t>"Player moved right!")</w:t>
       </w:r>
     </w:p>
     <w:p>
       <w:pPr>
         <w:pStyle w:val="content"/>
-        <w:ind w:left="1211" w:firstLine="0"/>
+        <w:ind w:left="720" w:firstLine="131"/>
       </w:pPr>
     </w:p>
     <w:p>
@@ -9976,6 +10376,7 @@
           <w:ilvl w:val="0"/>
           <w:numId w:val="9"/>
         </w:numPr>
+        <w:ind w:left="720" w:firstLine="131"/>
       </w:pPr>
       <w:r>
         <w:t>Mouse events</w:t>
@@ -10048,7 +10449,6 @@
           <w:color w:val="3C3C3C"/>
           <w:bdr w:val="none" w:sz="0" w:space="0" w:color="auto" w:frame="1"/>
         </w:rPr>
-        <w:lastRenderedPageBreak/>
         <w:t xml:space="preserve">for event in </w:t>
       </w:r>
       <w:proofErr w:type="gramStart"/>
@@ -10091,6 +10491,7 @@
           <w:color w:val="3C3C3C"/>
           <w:bdr w:val="none" w:sz="0" w:space="0" w:color="auto" w:frame="1"/>
         </w:rPr>
+        <w:lastRenderedPageBreak/>
         <w:tab/>
         <w:t xml:space="preserve">if </w:t>
       </w:r>
@@ -10831,13 +11232,357 @@
     </w:p>
     <w:p>
       <w:pPr>
+        <w:pStyle w:val="h1"/>
+      </w:pPr>
+      <w:bookmarkStart w:id="28" w:name="_Toc74056240"/>
+      <w:r>
+        <w:t>2.3. Breath-f</w:t>
+      </w:r>
+      <w:r>
+        <w:t>irst Search Algorithm</w:t>
+      </w:r>
+      <w:bookmarkEnd w:id="28"/>
+    </w:p>
+    <w:p>
+      <w:pPr>
+        <w:pStyle w:val="h2"/>
+      </w:pPr>
+      <w:bookmarkStart w:id="29" w:name="_Toc74056241"/>
+      <w:r>
+        <w:t>2.3.1. Overview</w:t>
+      </w:r>
+      <w:bookmarkEnd w:id="29"/>
+    </w:p>
+    <w:p>
+      <w:pPr>
         <w:pStyle w:val="content"/>
       </w:pPr>
+      <w:r>
+        <w:t xml:space="preserve">Breadth-first search (BFS) is an algorithm for traversing or searching tree or graph data structures. It starts at the tree root (or some arbitrary node of a graph, sometimes </w:t>
+      </w:r>
+      <w:r>
+        <w:t>referred to as a ‘</w:t>
+      </w:r>
+      <w:r>
+        <w:t>search key’</w:t>
+      </w:r>
+      <w:r>
+        <w:t>), and explores all of the neighbor nodes at the present depth prior to moving on to the nodes at the next depth level.</w:t>
+      </w:r>
+      <w:r>
+        <w:t xml:space="preserve"> </w:t>
+      </w:r>
+      <w:r>
+        <w:t>It uses the opposite strategy of depth-first search, which instead explores the node branch as far as possible before being forced to backtrack and expand other nodes.</w:t>
+      </w:r>
     </w:p>
     <w:p>
       <w:pPr>
         <w:pStyle w:val="content"/>
       </w:pPr>
+      <w:r>
+        <w:t xml:space="preserve">BFS and its application in finding connected components of graphs were invented in 1945 by Konrad Zuse, in his (rejected) Ph.D. thesis on the Plankalkül programming language, but this </w:t>
+      </w:r>
+      <w:r>
+        <w:t>was not published until 1972.</w:t>
+      </w:r>
+      <w:r>
+        <w:t xml:space="preserve"> It was reinvented in 1959 by Edward F. Moore, who used it to find the sho</w:t>
+      </w:r>
+      <w:r>
+        <w:t xml:space="preserve">rtest path out of a maze, </w:t>
+      </w:r>
+      <w:r>
+        <w:t>and later developed by C. Y. Lee into a wire routing algorithm (published 1961).</w:t>
+      </w:r>
+    </w:p>
+    <w:p>
+      <w:pPr>
+        <w:pStyle w:val="h2"/>
+      </w:pPr>
+      <w:bookmarkStart w:id="30" w:name="_Toc74056242"/>
+      <w:r>
+        <w:t>2.3.2. Algorithm</w:t>
+      </w:r>
+      <w:bookmarkEnd w:id="30"/>
+    </w:p>
+    <w:p>
+      <w:pPr>
+        <w:pStyle w:val="content"/>
+      </w:pPr>
+      <w:r>
+        <w:t>As the name BFS suggests, you are required to traverse the graph breadthwise as follows:</w:t>
+      </w:r>
+    </w:p>
+    <w:p>
+      <w:pPr>
+        <w:pStyle w:val="content"/>
+        <w:numPr>
+          <w:ilvl w:val="0"/>
+          <w:numId w:val="13"/>
+        </w:numPr>
+      </w:pPr>
+      <w:r>
+        <w:t>First move horizontally and visit all the nodes of the current layer</w:t>
+      </w:r>
+    </w:p>
+    <w:p>
+      <w:pPr>
+        <w:pStyle w:val="content"/>
+        <w:numPr>
+          <w:ilvl w:val="0"/>
+          <w:numId w:val="13"/>
+        </w:numPr>
+      </w:pPr>
+      <w:r>
+        <w:t>Move to the next layer</w:t>
+      </w:r>
+    </w:p>
+    <w:p>
+      <w:pPr>
+        <w:pStyle w:val="pic"/>
+      </w:pPr>
+      <w:r>
+        <w:rPr>
+          <w:noProof/>
+        </w:rPr>
+        <w:lastRenderedPageBreak/>
+        <w:drawing>
+          <wp:inline distT="0" distB="0" distL="0" distR="0" wp14:anchorId="01EB7615" wp14:editId="65B42755">
+            <wp:extent cx="4307773" cy="2552700"/>
+            <wp:effectExtent l="0" t="0" r="0" b="0"/>
+            <wp:docPr id="1" name="Picture 1"/>
+            <wp:cNvGraphicFramePr>
+              <a:graphicFrameLocks xmlns:a="http://schemas.openxmlformats.org/drawingml/2006/main" noChangeAspect="1"/>
+            </wp:cNvGraphicFramePr>
+            <a:graphic xmlns:a="http://schemas.openxmlformats.org/drawingml/2006/main">
+              <a:graphicData uri="http://schemas.openxmlformats.org/drawingml/2006/picture">
+                <pic:pic xmlns:pic="http://schemas.openxmlformats.org/drawingml/2006/picture">
+                  <pic:nvPicPr>
+                    <pic:cNvPr id="1" name="bfs.jpg"/>
+                    <pic:cNvPicPr/>
+                  </pic:nvPicPr>
+                  <pic:blipFill>
+                    <a:blip r:embed="rId74">
+                      <a:extLst>
+                        <a:ext uri="{28A0092B-C50C-407E-A947-70E740481C1C}">
+                          <a14:useLocalDpi xmlns:a14="http://schemas.microsoft.com/office/drawing/2010/main" val="0"/>
+                        </a:ext>
+                      </a:extLst>
+                    </a:blip>
+                    <a:stretch>
+                      <a:fillRect/>
+                    </a:stretch>
+                  </pic:blipFill>
+                  <pic:spPr>
+                    <a:xfrm>
+                      <a:off x="0" y="0"/>
+                      <a:ext cx="4317181" cy="2558275"/>
+                    </a:xfrm>
+                    <a:prstGeom prst="rect">
+                      <a:avLst/>
+                    </a:prstGeom>
+                  </pic:spPr>
+                </pic:pic>
+              </a:graphicData>
+            </a:graphic>
+          </wp:inline>
+        </w:drawing>
+      </w:r>
+    </w:p>
+    <w:p>
+      <w:pPr>
+        <w:pStyle w:val="h1"/>
+      </w:pPr>
+    </w:p>
+    <w:p>
+      <w:pPr>
+        <w:pStyle w:val="content"/>
+      </w:pPr>
+      <w:r>
+        <w:t xml:space="preserve">Consider the above diagram. </w:t>
+      </w:r>
+      <w:r>
+        <w:t>The distance between the nodes in layer 1 is comparitively lesser than the distance between the nodes in layer 2. Therefore, in BFS, you must traverse all the nodes in layer 1 before you move to the nodes in layer 2.</w:t>
+      </w:r>
+    </w:p>
+    <w:p>
+      <w:pPr>
+        <w:pStyle w:val="content"/>
+      </w:pPr>
+      <w:r>
+        <w:t>A graph can contain cycles, which may bring you to the same node again while traversing the graph. To avoid processing of same node again, use a boolean array which marks the node after it is processed. While visiting the nodes in the layer of a graph, store them in a manner such that you can traverse the corresponding child nodes in a similar order.</w:t>
+      </w:r>
+    </w:p>
+    <w:p>
+      <w:pPr>
+        <w:pStyle w:val="content"/>
+      </w:pPr>
+      <w:r>
+        <w:t>In the earlier diagram, start traversing from 0 and visit its child nodes 1, 2, and 3. Store them in the order in which they are visited. This will allow you to visit the child nodes of 1 first (i.e. 4 and 5), then of 2 (i.e. 6 and 7), and then of 3 (i.e. 7) etc.</w:t>
+      </w:r>
+    </w:p>
+    <w:p>
+      <w:pPr>
+        <w:pStyle w:val="content"/>
+      </w:pPr>
+      <w:r>
+        <w:t xml:space="preserve">To make this process easy, use a queue to store the node and mark it as 'visited' until all its neighbours (vertices that are directly connected to it) are marked. The queue follows the First </w:t>
+      </w:r>
+      <w:proofErr w:type="gramStart"/>
+      <w:r>
+        <w:t>In</w:t>
+      </w:r>
+      <w:proofErr w:type="gramEnd"/>
+      <w:r>
+        <w:t xml:space="preserve"> First Out (FIFO) queuing method, and therefore, the neigbors of the node will be visited in the order in which they were inserted in the node i.e. the node that was inserted first will be visited first, and so on.</w:t>
+      </w:r>
+    </w:p>
+    <w:p>
+      <w:pPr>
+        <w:pStyle w:val="h2"/>
+      </w:pPr>
+      <w:bookmarkStart w:id="31" w:name="_Toc74056243"/>
+      <w:r>
+        <w:t>2.3.3. Time and space complexity</w:t>
+      </w:r>
+      <w:bookmarkEnd w:id="31"/>
+    </w:p>
+    <w:p>
+      <w:pPr>
+        <w:pStyle w:val="content"/>
+      </w:pPr>
+      <w:r>
+        <w:t xml:space="preserve">The time complexity can be expressed as O(|V|+|E|), since every vertex and every edge will be explored in the worst case. |V| is the number of </w:t>
+      </w:r>
+      <w:r>
+        <w:t xml:space="preserve">vertices and </w:t>
+      </w:r>
+      <w:r>
+        <w:t xml:space="preserve">|E| is the number of edges in the graph. </w:t>
+      </w:r>
+      <w:r>
+        <w:t xml:space="preserve">Note that </w:t>
+      </w:r>
+      <w:r>
+        <w:t>O(|E|) may v</w:t>
+      </w:r>
+      <w:r>
+        <w:t xml:space="preserve">ary between </w:t>
+      </w:r>
+      <w:proofErr w:type="gramStart"/>
+      <w:r>
+        <w:t>O(</w:t>
+      </w:r>
+      <w:proofErr w:type="gramEnd"/>
+      <w:r>
+        <w:t>1</w:t>
+      </w:r>
+      <w:r>
+        <w:t xml:space="preserve">) and </w:t>
+      </w:r>
+      <w:r>
+        <w:t>O(|V|^{2}), depending on how sparse the input graph is.</w:t>
+      </w:r>
+    </w:p>
+    <w:p>
+      <w:pPr>
+        <w:pStyle w:val="content"/>
+      </w:pPr>
+      <w:r>
+        <w:t xml:space="preserve">When the number of vertices in the graph is known ahead of time, and additional data structures are used to determine which vertices have already been </w:t>
+      </w:r>
+      <w:r>
+        <w:lastRenderedPageBreak/>
+        <w:t>added to the queue, the space complexity can be exp</w:t>
+      </w:r>
+      <w:r>
+        <w:t xml:space="preserve">ressed as O(|V|), where </w:t>
+      </w:r>
+      <w:r>
+        <w:t>|V| is the number of vertices. This is in addition to the space required for the graph itself, which may vary depending on the graph representation used by an implementation of the algorithm.</w:t>
+      </w:r>
+    </w:p>
+    <w:p>
+      <w:pPr>
+        <w:pStyle w:val="content"/>
+      </w:pPr>
+      <w:r>
+        <w:t xml:space="preserve">When working with graphs that are too large to store explicitly (or infinite), it is more practical to describe the complexity of breadth-first search in different terms: to find the nodes that are at distance d from the start node (measured in number of edge traversals), BFS takes </w:t>
+      </w:r>
+      <w:proofErr w:type="gramStart"/>
+      <w:r>
+        <w:t>O(</w:t>
+      </w:r>
+      <w:proofErr w:type="gramEnd"/>
+      <w:r>
+        <w:t>bd + 1) time and memory, where b is the "branching factor" of the graph (the average out-degree).</w:t>
+      </w:r>
+    </w:p>
+    <w:p>
+      <w:pPr>
+        <w:pStyle w:val="h2"/>
+      </w:pPr>
+      <w:bookmarkStart w:id="32" w:name="_Toc74056244"/>
+      <w:r>
+        <w:t xml:space="preserve">2.3.4. </w:t>
+      </w:r>
+      <w:r>
+        <w:t>Reasons for using B</w:t>
+      </w:r>
+      <w:r>
+        <w:t>readth-f</w:t>
+      </w:r>
+      <w:r>
+        <w:t>irst Search algorithm</w:t>
+      </w:r>
+      <w:bookmarkEnd w:id="32"/>
+    </w:p>
+    <w:p>
+      <w:pPr>
+        <w:pStyle w:val="content"/>
+      </w:pPr>
+      <w:r>
+        <w:t>Breadth-first search can be used to solve many problems in graph theory</w:t>
+      </w:r>
+      <w:r>
+        <w:t>. “</w:t>
+      </w:r>
+      <w:r>
+        <w:t>Finding the shortest path between two nodes u and v</w:t>
+      </w:r>
+      <w:r>
+        <w:t xml:space="preserve">” being one of its </w:t>
+      </w:r>
+      <w:r>
+        <w:t xml:space="preserve">main application. </w:t>
+      </w:r>
+      <w:r>
+        <w:t>I</w:t>
+      </w:r>
+      <w:r>
+        <w:t>n the LINE 98’s gameplay, BFS algorithm was heavily used</w:t>
+      </w:r>
+      <w:r>
+        <w:t xml:space="preserve"> for </w:t>
+      </w:r>
+      <w:r>
+        <w:t>finding the shortest path for the ball to move around the table</w:t>
+      </w:r>
+      <w:r>
+        <w:t>.</w:t>
+      </w:r>
+      <w:r>
+        <w:t xml:space="preserve"> Therefore, this algorithm plays an essential part throughout the process of the game development.</w:t>
+      </w:r>
+      <w:bookmarkStart w:id="33" w:name="_GoBack"/>
+      <w:bookmarkEnd w:id="33"/>
+    </w:p>
+    <w:p>
+      <w:pPr>
+        <w:pStyle w:val="content"/>
+        <w:ind w:firstLine="0"/>
+      </w:pPr>
     </w:p>
     <w:p>
       <w:pPr>
@@ -10852,8 +11597,6 @@
           <w:lang w:eastAsia="en-US"/>
         </w:rPr>
       </w:pPr>
-      <w:bookmarkStart w:id="28" w:name="_GoBack"/>
-      <w:bookmarkEnd w:id="28"/>
     </w:p>
     <w:p>
       <w:pPr>
@@ -10935,29 +11678,21 @@
     <w:p>
       <w:pPr>
         <w:pStyle w:val="content"/>
-      </w:pPr>
-      <w:r>
-        <w:rPr>
-          <w:rStyle w:val="StrongEmphasis"/>
-          <w:b w:val="0"/>
-          <w:bCs w:val="0"/>
-        </w:rPr>
-        <w:br w:type="page"/>
-      </w:r>
+        <w:ind w:firstLine="0"/>
+      </w:pPr>
     </w:p>
     <w:p>
       <w:pPr>
         <w:pStyle w:val="chap"/>
       </w:pPr>
-      <w:bookmarkStart w:id="29" w:name="_Toc74001604"/>
-      <w:r>
-        <w:lastRenderedPageBreak/>
+      <w:bookmarkStart w:id="34" w:name="_Toc74056245"/>
+      <w:r>
         <w:t>T</w:t>
       </w:r>
       <w:r>
         <w:t>esting and reviewing</w:t>
       </w:r>
-      <w:bookmarkEnd w:id="29"/>
+      <w:bookmarkEnd w:id="34"/>
     </w:p>
     <w:p>
       <w:pPr>
@@ -10972,11 +11707,11 @@
       <w:pPr>
         <w:pStyle w:val="h1"/>
       </w:pPr>
-      <w:bookmarkStart w:id="30" w:name="_Toc74001605"/>
+      <w:bookmarkStart w:id="35" w:name="_Toc74056246"/>
       <w:r>
         <w:t>3.1. Implement the shape predictor inference script</w:t>
       </w:r>
-      <w:bookmarkEnd w:id="30"/>
+      <w:bookmarkEnd w:id="35"/>
     </w:p>
     <w:p>
       <w:pPr>
@@ -10998,7 +11733,7 @@
         </w:rPr>
         <w:t xml:space="preserve">- Loading the face detector. The detector allows us to find a face in an image/video prior to localizing landmarks on the face. We’ll be using dlib’s HOG + Linear SVM face detector. Alternatively, you could use Haar cascades (great for resource-constrained, embedded devices) or a more accurate </w:t>
       </w:r>
-      <w:hyperlink r:id="rId74" w:history="1">
+      <w:hyperlink r:id="rId75" w:history="1">
         <w:r>
           <w:rPr>
             <w:rStyle w:val="StrongEmphasis"/>
@@ -11032,6 +11767,7 @@
           <w:b w:val="0"/>
           <w:bCs w:val="0"/>
         </w:rPr>
+        <w:lastRenderedPageBreak/>
         <w:t>- Initializing our webcam stream</w:t>
       </w:r>
     </w:p>
@@ -11189,7 +11925,7 @@
       <w:pPr>
         <w:pStyle w:val="h1"/>
       </w:pPr>
-      <w:bookmarkStart w:id="31" w:name="_Toc74001606"/>
+      <w:bookmarkStart w:id="36" w:name="_Toc74056247"/>
       <w:r>
         <w:rPr>
           <w:lang w:val="vi-VN"/>
@@ -11199,7 +11935,7 @@
       <w:r>
         <w:t>Benchmark</w:t>
       </w:r>
-      <w:bookmarkEnd w:id="31"/>
+      <w:bookmarkEnd w:id="36"/>
     </w:p>
     <w:p>
       <w:pPr>
@@ -12015,7 +12751,7 @@
         <w:ind w:firstLine="0"/>
         <w:jc w:val="center"/>
       </w:pPr>
-      <w:bookmarkStart w:id="32" w:name="_Toc73020218"/>
+      <w:bookmarkStart w:id="37" w:name="_Toc73020218"/>
       <w:r>
         <w:t xml:space="preserve">Table </w:t>
       </w:r>
@@ -12043,7 +12779,7 @@
       <w:r>
         <w:t>: Benchmark* with other model</w:t>
       </w:r>
-      <w:bookmarkEnd w:id="32"/>
+      <w:bookmarkEnd w:id="37"/>
     </w:p>
     <w:p/>
     <w:p>
@@ -12095,7 +12831,6 @@
           <w:sz w:val="26"/>
           <w:szCs w:val="26"/>
         </w:rPr>
-        <w:lastRenderedPageBreak/>
         <w:t>** Our reimplementation of ESR performed significantly worse than the result reported in their original paper (~0.043 as opposed to 0.034).</w:t>
       </w:r>
     </w:p>
@@ -12165,7 +12900,7 @@
         </w:rPr>
         <w:t xml:space="preserve">: </w:t>
       </w:r>
-      <w:hyperlink r:id="rId75" w:history="1">
+      <w:hyperlink r:id="rId76" w:history="1">
         <w:r>
           <w:rPr>
             <w:rStyle w:val="Emphasis"/>
@@ -12220,7 +12955,7 @@
         </w:rPr>
         <w:t xml:space="preserve">: </w:t>
       </w:r>
-      <w:hyperlink r:id="rId76" w:history="1">
+      <w:hyperlink r:id="rId77" w:history="1">
         <w:r>
           <w:rPr>
             <w:rStyle w:val="Emphasis"/>
@@ -12275,7 +13010,7 @@
         </w:rPr>
         <w:t xml:space="preserve">: </w:t>
       </w:r>
-      <w:hyperlink r:id="rId77" w:history="1">
+      <w:hyperlink r:id="rId78" w:history="1">
         <w:r>
           <w:rPr>
             <w:rStyle w:val="Emphasis"/>
@@ -12319,7 +13054,7 @@
         </w:rPr>
         <w:t xml:space="preserve">: </w:t>
       </w:r>
-      <w:hyperlink r:id="rId78" w:history="1">
+      <w:hyperlink r:id="rId79" w:history="1">
         <w:r>
           <w:rPr>
             <w:rStyle w:val="Emphasis"/>
@@ -12374,7 +13109,7 @@
         </w:rPr>
         <w:t xml:space="preserve">: </w:t>
       </w:r>
-      <w:hyperlink r:id="rId79" w:history="1">
+      <w:hyperlink r:id="rId80" w:history="1">
         <w:r>
           <w:rPr>
             <w:rStyle w:val="Emphasis"/>
@@ -12420,7 +13155,7 @@
         </w:rPr>
         <w:br w:type="page"/>
       </w:r>
-      <w:bookmarkStart w:id="33" w:name="_Toc74001607"/>
+      <w:bookmarkStart w:id="38" w:name="_Toc74056248"/>
       <w:r>
         <w:rPr>
           <w:rStyle w:val="Emphasis"/>
@@ -12434,7 +13169,7 @@
         <w:lastRenderedPageBreak/>
         <w:t>CONCLUSION</w:t>
       </w:r>
-      <w:bookmarkEnd w:id="33"/>
+      <w:bookmarkEnd w:id="38"/>
     </w:p>
     <w:p>
       <w:pPr>
@@ -12465,7 +13200,7 @@
           <w:szCs w:val="26"/>
         </w:rPr>
       </w:pPr>
-      <w:bookmarkStart w:id="34" w:name="_Toc74001608"/>
+      <w:bookmarkStart w:id="39" w:name="_Toc74056249"/>
       <w:r>
         <w:rPr>
           <w:rStyle w:val="Emphasis"/>
@@ -12516,7 +13251,7 @@
         </w:rPr>
         <w:t>esults</w:t>
       </w:r>
-      <w:bookmarkEnd w:id="34"/>
+      <w:bookmarkEnd w:id="39"/>
     </w:p>
     <w:p>
       <w:pPr>
@@ -12596,7 +13331,7 @@
           <w:szCs w:val="26"/>
         </w:rPr>
       </w:pPr>
-      <w:bookmarkStart w:id="35" w:name="_Toc74001609"/>
+      <w:bookmarkStart w:id="40" w:name="_Toc74056250"/>
       <w:r>
         <w:rPr>
           <w:rStyle w:val="Emphasis"/>
@@ -12627,7 +13362,7 @@
         </w:rPr>
         <w:t>ork</w:t>
       </w:r>
-      <w:bookmarkEnd w:id="35"/>
+      <w:bookmarkEnd w:id="40"/>
     </w:p>
     <w:p>
       <w:pPr>
@@ -12711,7 +13446,7 @@
         </w:rPr>
         <w:br w:type="page"/>
       </w:r>
-      <w:bookmarkStart w:id="36" w:name="_Toc74001610"/>
+      <w:bookmarkStart w:id="41" w:name="_Toc74056251"/>
       <w:r>
         <w:rPr>
           <w:rStyle w:val="Emphasis"/>
@@ -12722,7 +13457,7 @@
         <w:lastRenderedPageBreak/>
         <w:t>REFERENCES</w:t>
       </w:r>
-      <w:bookmarkEnd w:id="36"/>
+      <w:bookmarkEnd w:id="41"/>
     </w:p>
     <w:p>
       <w:pPr>
@@ -13154,9 +13889,9 @@
       </w:pPr>
     </w:p>
     <w:sectPr>
-      <w:headerReference w:type="default" r:id="rId80"/>
-      <w:footerReference w:type="even" r:id="rId81"/>
-      <w:footerReference w:type="default" r:id="rId82"/>
+      <w:headerReference w:type="default" r:id="rId81"/>
+      <w:footerReference w:type="even" r:id="rId82"/>
+      <w:footerReference w:type="default" r:id="rId83"/>
       <w:pgSz w:w="11906" w:h="16838"/>
       <w:pgMar w:top="1701" w:right="1134" w:bottom="1701" w:left="1985" w:header="720" w:footer="720" w:gutter="0"/>
       <w:pgNumType w:start="0"/>
@@ -13292,7 +14027,7 @@
             <w:sz w:val="22"/>
             <w:szCs w:val="16"/>
           </w:rPr>
-          <w:t>21</w:t>
+          <w:t>23</w:t>
         </w:r>
         <w:r>
           <w:rPr>
@@ -13372,7 +14107,7 @@
             </wp:anchor>
           </w:drawing>
         </mc:Choice>
-        <mc:Fallback xmlns:w16="http://schemas.microsoft.com/office/word/2018/wordml" xmlns:w16cid="http://schemas.microsoft.com/office/word/2016/wordml/cid" xmlns:w16cex="http://schemas.microsoft.com/office/word/2018/wordml/cex" xmlns:am3d="http://schemas.microsoft.com/office/drawing/2017/model3d" xmlns:aink="http://schemas.microsoft.com/office/drawing/2016/ink" xmlns:cx8="http://schemas.microsoft.com/office/drawing/2016/5/14/chartex" xmlns:cx7="http://schemas.microsoft.com/office/drawing/2016/5/13/chartex" xmlns:cx6="http://schemas.microsoft.com/office/drawing/2016/5/12/chartex" xmlns:cx5="http://schemas.microsoft.com/office/drawing/2016/5/11/chartex" xmlns:cx4="http://schemas.microsoft.com/office/drawing/2016/5/10/chartex" xmlns:cx3="http://schemas.microsoft.com/office/drawing/2016/5/9/chartex" xmlns:cx2="http://schemas.microsoft.com/office/drawing/2015/10/21/chartex" xmlns:cx1="http://schemas.microsoft.com/office/drawing/2015/9/8/chartex">
+        <mc:Fallback xmlns:cx1="http://schemas.microsoft.com/office/drawing/2015/9/8/chartex" xmlns:cx2="http://schemas.microsoft.com/office/drawing/2015/10/21/chartex" xmlns:cx3="http://schemas.microsoft.com/office/drawing/2016/5/9/chartex" xmlns:cx4="http://schemas.microsoft.com/office/drawing/2016/5/10/chartex" xmlns:cx5="http://schemas.microsoft.com/office/drawing/2016/5/11/chartex" xmlns:cx6="http://schemas.microsoft.com/office/drawing/2016/5/12/chartex" xmlns:cx7="http://schemas.microsoft.com/office/drawing/2016/5/13/chartex" xmlns:cx8="http://schemas.microsoft.com/office/drawing/2016/5/14/chartex" xmlns:aink="http://schemas.microsoft.com/office/drawing/2016/ink" xmlns:am3d="http://schemas.microsoft.com/office/drawing/2017/model3d" xmlns:w16cex="http://schemas.microsoft.com/office/word/2018/wordml/cex" xmlns:w16cid="http://schemas.microsoft.com/office/word/2016/wordml/cid" xmlns:w16="http://schemas.microsoft.com/office/word/2018/wordml">
           <w:pict>
             <v:line w14:anchorId="534D8C32" id="Straight Connector 5" o:spid="_x0000_s1026" style="position:absolute;z-index:251661312;visibility:visible;mso-wrap-style:square;mso-wrap-distance-left:9pt;mso-wrap-distance-top:0;mso-wrap-distance-right:9pt;mso-wrap-distance-bottom:0;mso-position-horizontal:absolute;mso-position-horizontal-relative:text;mso-position-vertical:absolute;mso-position-vertical-relative:text" from="0,-5.45pt" to="438.9pt,-5.45pt" o:gfxdata="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" strokecolor="black [3200]" strokeweight="1pt">
               <v:stroke joinstyle="miter"/>
@@ -13470,7 +14205,7 @@
             </wp:anchor>
           </w:drawing>
         </mc:Choice>
-        <mc:Fallback xmlns:w16="http://schemas.microsoft.com/office/word/2018/wordml" xmlns:w16cid="http://schemas.microsoft.com/office/word/2016/wordml/cid" xmlns:w16cex="http://schemas.microsoft.com/office/word/2018/wordml/cex" xmlns:am3d="http://schemas.microsoft.com/office/drawing/2017/model3d" xmlns:aink="http://schemas.microsoft.com/office/drawing/2016/ink" xmlns:cx8="http://schemas.microsoft.com/office/drawing/2016/5/14/chartex" xmlns:cx7="http://schemas.microsoft.com/office/drawing/2016/5/13/chartex" xmlns:cx6="http://schemas.microsoft.com/office/drawing/2016/5/12/chartex" xmlns:cx5="http://schemas.microsoft.com/office/drawing/2016/5/11/chartex" xmlns:cx4="http://schemas.microsoft.com/office/drawing/2016/5/10/chartex" xmlns:cx3="http://schemas.microsoft.com/office/drawing/2016/5/9/chartex" xmlns:cx2="http://schemas.microsoft.com/office/drawing/2015/10/21/chartex" xmlns:cx1="http://schemas.microsoft.com/office/drawing/2015/9/8/chartex">
+        <mc:Fallback xmlns:cx1="http://schemas.microsoft.com/office/drawing/2015/9/8/chartex" xmlns:cx2="http://schemas.microsoft.com/office/drawing/2015/10/21/chartex" xmlns:cx3="http://schemas.microsoft.com/office/drawing/2016/5/9/chartex" xmlns:cx4="http://schemas.microsoft.com/office/drawing/2016/5/10/chartex" xmlns:cx5="http://schemas.microsoft.com/office/drawing/2016/5/11/chartex" xmlns:cx6="http://schemas.microsoft.com/office/drawing/2016/5/12/chartex" xmlns:cx7="http://schemas.microsoft.com/office/drawing/2016/5/13/chartex" xmlns:cx8="http://schemas.microsoft.com/office/drawing/2016/5/14/chartex" xmlns:aink="http://schemas.microsoft.com/office/drawing/2016/ink" xmlns:am3d="http://schemas.microsoft.com/office/drawing/2017/model3d" xmlns:w16cex="http://schemas.microsoft.com/office/word/2018/wordml/cex" xmlns:w16cid="http://schemas.microsoft.com/office/word/2016/wordml/cid" xmlns:w16="http://schemas.microsoft.com/office/word/2018/wordml">
           <w:pict>
             <v:line w14:anchorId="76DFEBD2" id="Straight Connector 4" o:spid="_x0000_s1026" style="position:absolute;z-index:251659264;visibility:visible;mso-wrap-style:square;mso-wrap-distance-left:9pt;mso-wrap-distance-top:0;mso-wrap-distance-right:9pt;mso-wrap-distance-bottom:0;mso-position-horizontal:absolute;mso-position-horizontal-relative:text;mso-position-vertical:absolute;mso-position-vertical-relative:text" from="-.3pt,19.3pt" to="438.6pt,19.3pt" o:gfxdata="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" strokecolor="black [3200]" strokeweight="1pt">
               <v:stroke joinstyle="miter"/>
@@ -13965,6 +14700,119 @@
     </w:lvl>
   </w:abstractNum>
   <w:abstractNum w:abstractNumId="4" w15:restartNumberingAfterBreak="0">
+    <w:nsid w:val="252B2125"/>
+    <w:multiLevelType w:val="multilevel"/>
+    <w:tmpl w:val="9DDC8EDC"/>
+    <w:lvl w:ilvl="0">
+      <w:start w:val="1"/>
+      <w:numFmt w:val="decimal"/>
+      <w:lvlText w:val="%1."/>
+      <w:lvlJc w:val="left"/>
+      <w:pPr>
+        <w:tabs>
+          <w:tab w:val="num" w:pos="720"/>
+        </w:tabs>
+        <w:ind w:left="720" w:hanging="360"/>
+      </w:pPr>
+    </w:lvl>
+    <w:lvl w:ilvl="1" w:tentative="1">
+      <w:start w:val="1"/>
+      <w:numFmt w:val="decimal"/>
+      <w:lvlText w:val="%2."/>
+      <w:lvlJc w:val="left"/>
+      <w:pPr>
+        <w:tabs>
+          <w:tab w:val="num" w:pos="1440"/>
+        </w:tabs>
+        <w:ind w:left="1440" w:hanging="360"/>
+      </w:pPr>
+    </w:lvl>
+    <w:lvl w:ilvl="2" w:tentative="1">
+      <w:start w:val="1"/>
+      <w:numFmt w:val="decimal"/>
+      <w:lvlText w:val="%3."/>
+      <w:lvlJc w:val="left"/>
+      <w:pPr>
+        <w:tabs>
+          <w:tab w:val="num" w:pos="2160"/>
+        </w:tabs>
+        <w:ind w:left="2160" w:hanging="360"/>
+      </w:pPr>
+    </w:lvl>
+    <w:lvl w:ilvl="3" w:tentative="1">
+      <w:start w:val="1"/>
+      <w:numFmt w:val="decimal"/>
+      <w:lvlText w:val="%4."/>
+      <w:lvlJc w:val="left"/>
+      <w:pPr>
+        <w:tabs>
+          <w:tab w:val="num" w:pos="2880"/>
+        </w:tabs>
+        <w:ind w:left="2880" w:hanging="360"/>
+      </w:pPr>
+    </w:lvl>
+    <w:lvl w:ilvl="4" w:tentative="1">
+      <w:start w:val="1"/>
+      <w:numFmt w:val="decimal"/>
+      <w:lvlText w:val="%5."/>
+      <w:lvlJc w:val="left"/>
+      <w:pPr>
+        <w:tabs>
+          <w:tab w:val="num" w:pos="3600"/>
+        </w:tabs>
+        <w:ind w:left="3600" w:hanging="360"/>
+      </w:pPr>
+    </w:lvl>
+    <w:lvl w:ilvl="5" w:tentative="1">
+      <w:start w:val="1"/>
+      <w:numFmt w:val="decimal"/>
+      <w:lvlText w:val="%6."/>
+      <w:lvlJc w:val="left"/>
+      <w:pPr>
+        <w:tabs>
+          <w:tab w:val="num" w:pos="4320"/>
+        </w:tabs>
+        <w:ind w:left="4320" w:hanging="360"/>
+      </w:pPr>
+    </w:lvl>
+    <w:lvl w:ilvl="6" w:tentative="1">
+      <w:start w:val="1"/>
+      <w:numFmt w:val="decimal"/>
+      <w:lvlText w:val="%7."/>
+      <w:lvlJc w:val="left"/>
+      <w:pPr>
+        <w:tabs>
+          <w:tab w:val="num" w:pos="5040"/>
+        </w:tabs>
+        <w:ind w:left="5040" w:hanging="360"/>
+      </w:pPr>
+    </w:lvl>
+    <w:lvl w:ilvl="7" w:tentative="1">
+      <w:start w:val="1"/>
+      <w:numFmt w:val="decimal"/>
+      <w:lvlText w:val="%8."/>
+      <w:lvlJc w:val="left"/>
+      <w:pPr>
+        <w:tabs>
+          <w:tab w:val="num" w:pos="5760"/>
+        </w:tabs>
+        <w:ind w:left="5760" w:hanging="360"/>
+      </w:pPr>
+    </w:lvl>
+    <w:lvl w:ilvl="8" w:tentative="1">
+      <w:start w:val="1"/>
+      <w:numFmt w:val="decimal"/>
+      <w:lvlText w:val="%9."/>
+      <w:lvlJc w:val="left"/>
+      <w:pPr>
+        <w:tabs>
+          <w:tab w:val="num" w:pos="6480"/>
+        </w:tabs>
+        <w:ind w:left="6480" w:hanging="360"/>
+      </w:pPr>
+    </w:lvl>
+  </w:abstractNum>
+  <w:abstractNum w:abstractNumId="5" w15:restartNumberingAfterBreak="0">
     <w:nsid w:val="2F5E6CEA"/>
     <w:multiLevelType w:val="multilevel"/>
     <w:tmpl w:val="FF5E5EBC"/>
@@ -14079,7 +14927,7 @@
       </w:rPr>
     </w:lvl>
   </w:abstractNum>
-  <w:abstractNum w:abstractNumId="5" w15:restartNumberingAfterBreak="0">
+  <w:abstractNum w:abstractNumId="6" w15:restartNumberingAfterBreak="0">
     <w:nsid w:val="39484111"/>
     <w:multiLevelType w:val="multilevel"/>
     <w:tmpl w:val="43244D94"/>
@@ -14196,7 +15044,7 @@
       </w:rPr>
     </w:lvl>
   </w:abstractNum>
-  <w:abstractNum w:abstractNumId="6" w15:restartNumberingAfterBreak="0">
+  <w:abstractNum w:abstractNumId="7" w15:restartNumberingAfterBreak="0">
     <w:nsid w:val="488C73BE"/>
     <w:multiLevelType w:val="hybridMultilevel"/>
     <w:tmpl w:val="D946D5BC"/>
@@ -14308,7 +15156,7 @@
       </w:rPr>
     </w:lvl>
   </w:abstractNum>
-  <w:abstractNum w:abstractNumId="7" w15:restartNumberingAfterBreak="0">
+  <w:abstractNum w:abstractNumId="8" w15:restartNumberingAfterBreak="0">
     <w:nsid w:val="54852DCC"/>
     <w:multiLevelType w:val="multilevel"/>
     <w:tmpl w:val="7F2A16E0"/>
@@ -14422,7 +15270,96 @@
       </w:rPr>
     </w:lvl>
   </w:abstractNum>
-  <w:abstractNum w:abstractNumId="8" w15:restartNumberingAfterBreak="0">
+  <w:abstractNum w:abstractNumId="9" w15:restartNumberingAfterBreak="0">
+    <w:nsid w:val="5ED13BA3"/>
+    <w:multiLevelType w:val="hybridMultilevel"/>
+    <w:tmpl w:val="F20C4624"/>
+    <w:lvl w:ilvl="0" w:tplc="5D82BF92">
+      <w:start w:val="1"/>
+      <w:numFmt w:val="decimal"/>
+      <w:lvlText w:val="%1."/>
+      <w:lvlJc w:val="left"/>
+      <w:pPr>
+        <w:ind w:left="1210" w:hanging="360"/>
+      </w:pPr>
+      <w:rPr>
+        <w:rFonts w:hint="default"/>
+      </w:rPr>
+    </w:lvl>
+    <w:lvl w:ilvl="1" w:tplc="04090019" w:tentative="1">
+      <w:start w:val="1"/>
+      <w:numFmt w:val="lowerLetter"/>
+      <w:lvlText w:val="%2."/>
+      <w:lvlJc w:val="left"/>
+      <w:pPr>
+        <w:ind w:left="1930" w:hanging="360"/>
+      </w:pPr>
+    </w:lvl>
+    <w:lvl w:ilvl="2" w:tplc="0409001B" w:tentative="1">
+      <w:start w:val="1"/>
+      <w:numFmt w:val="lowerRoman"/>
+      <w:lvlText w:val="%3."/>
+      <w:lvlJc w:val="right"/>
+      <w:pPr>
+        <w:ind w:left="2650" w:hanging="180"/>
+      </w:pPr>
+    </w:lvl>
+    <w:lvl w:ilvl="3" w:tplc="0409000F" w:tentative="1">
+      <w:start w:val="1"/>
+      <w:numFmt w:val="decimal"/>
+      <w:lvlText w:val="%4."/>
+      <w:lvlJc w:val="left"/>
+      <w:pPr>
+        <w:ind w:left="3370" w:hanging="360"/>
+      </w:pPr>
+    </w:lvl>
+    <w:lvl w:ilvl="4" w:tplc="04090019" w:tentative="1">
+      <w:start w:val="1"/>
+      <w:numFmt w:val="lowerLetter"/>
+      <w:lvlText w:val="%5."/>
+      <w:lvlJc w:val="left"/>
+      <w:pPr>
+        <w:ind w:left="4090" w:hanging="360"/>
+      </w:pPr>
+    </w:lvl>
+    <w:lvl w:ilvl="5" w:tplc="0409001B" w:tentative="1">
+      <w:start w:val="1"/>
+      <w:numFmt w:val="lowerRoman"/>
+      <w:lvlText w:val="%6."/>
+      <w:lvlJc w:val="right"/>
+      <w:pPr>
+        <w:ind w:left="4810" w:hanging="180"/>
+      </w:pPr>
+    </w:lvl>
+    <w:lvl w:ilvl="6" w:tplc="0409000F" w:tentative="1">
+      <w:start w:val="1"/>
+      <w:numFmt w:val="decimal"/>
+      <w:lvlText w:val="%7."/>
+      <w:lvlJc w:val="left"/>
+      <w:pPr>
+        <w:ind w:left="5530" w:hanging="360"/>
+      </w:pPr>
+    </w:lvl>
+    <w:lvl w:ilvl="7" w:tplc="04090019" w:tentative="1">
+      <w:start w:val="1"/>
+      <w:numFmt w:val="lowerLetter"/>
+      <w:lvlText w:val="%8."/>
+      <w:lvlJc w:val="left"/>
+      <w:pPr>
+        <w:ind w:left="6250" w:hanging="360"/>
+      </w:pPr>
+    </w:lvl>
+    <w:lvl w:ilvl="8" w:tplc="0409001B" w:tentative="1">
+      <w:start w:val="1"/>
+      <w:numFmt w:val="lowerRoman"/>
+      <w:lvlText w:val="%9."/>
+      <w:lvlJc w:val="right"/>
+      <w:pPr>
+        <w:ind w:left="6970" w:hanging="180"/>
+      </w:pPr>
+    </w:lvl>
+  </w:abstractNum>
+  <w:abstractNum w:abstractNumId="10" w15:restartNumberingAfterBreak="0">
     <w:nsid w:val="67916718"/>
     <w:multiLevelType w:val="hybridMultilevel"/>
     <w:tmpl w:val="D2C69FF2"/>
@@ -14534,7 +15471,96 @@
       </w:rPr>
     </w:lvl>
   </w:abstractNum>
-  <w:abstractNum w:abstractNumId="9" w15:restartNumberingAfterBreak="0">
+  <w:abstractNum w:abstractNumId="11" w15:restartNumberingAfterBreak="0">
+    <w:nsid w:val="7D707E68"/>
+    <w:multiLevelType w:val="hybridMultilevel"/>
+    <w:tmpl w:val="451EF08C"/>
+    <w:lvl w:ilvl="0" w:tplc="40FA2C92">
+      <w:start w:val="1"/>
+      <w:numFmt w:val="decimal"/>
+      <w:lvlText w:val="%1."/>
+      <w:lvlJc w:val="left"/>
+      <w:pPr>
+        <w:ind w:left="1210" w:hanging="360"/>
+      </w:pPr>
+      <w:rPr>
+        <w:rFonts w:hint="default"/>
+      </w:rPr>
+    </w:lvl>
+    <w:lvl w:ilvl="1" w:tplc="04090019" w:tentative="1">
+      <w:start w:val="1"/>
+      <w:numFmt w:val="lowerLetter"/>
+      <w:lvlText w:val="%2."/>
+      <w:lvlJc w:val="left"/>
+      <w:pPr>
+        <w:ind w:left="1930" w:hanging="360"/>
+      </w:pPr>
+    </w:lvl>
+    <w:lvl w:ilvl="2" w:tplc="0409001B" w:tentative="1">
+      <w:start w:val="1"/>
+      <w:numFmt w:val="lowerRoman"/>
+      <w:lvlText w:val="%3."/>
+      <w:lvlJc w:val="right"/>
+      <w:pPr>
+        <w:ind w:left="2650" w:hanging="180"/>
+      </w:pPr>
+    </w:lvl>
+    <w:lvl w:ilvl="3" w:tplc="0409000F" w:tentative="1">
+      <w:start w:val="1"/>
+      <w:numFmt w:val="decimal"/>
+      <w:lvlText w:val="%4."/>
+      <w:lvlJc w:val="left"/>
+      <w:pPr>
+        <w:ind w:left="3370" w:hanging="360"/>
+      </w:pPr>
+    </w:lvl>
+    <w:lvl w:ilvl="4" w:tplc="04090019" w:tentative="1">
+      <w:start w:val="1"/>
+      <w:numFmt w:val="lowerLetter"/>
+      <w:lvlText w:val="%5."/>
+      <w:lvlJc w:val="left"/>
+      <w:pPr>
+        <w:ind w:left="4090" w:hanging="360"/>
+      </w:pPr>
+    </w:lvl>
+    <w:lvl w:ilvl="5" w:tplc="0409001B" w:tentative="1">
+      <w:start w:val="1"/>
+      <w:numFmt w:val="lowerRoman"/>
+      <w:lvlText w:val="%6."/>
+      <w:lvlJc w:val="right"/>
+      <w:pPr>
+        <w:ind w:left="4810" w:hanging="180"/>
+      </w:pPr>
+    </w:lvl>
+    <w:lvl w:ilvl="6" w:tplc="0409000F" w:tentative="1">
+      <w:start w:val="1"/>
+      <w:numFmt w:val="decimal"/>
+      <w:lvlText w:val="%7."/>
+      <w:lvlJc w:val="left"/>
+      <w:pPr>
+        <w:ind w:left="5530" w:hanging="360"/>
+      </w:pPr>
+    </w:lvl>
+    <w:lvl w:ilvl="7" w:tplc="04090019" w:tentative="1">
+      <w:start w:val="1"/>
+      <w:numFmt w:val="lowerLetter"/>
+      <w:lvlText w:val="%8."/>
+      <w:lvlJc w:val="left"/>
+      <w:pPr>
+        <w:ind w:left="6250" w:hanging="360"/>
+      </w:pPr>
+    </w:lvl>
+    <w:lvl w:ilvl="8" w:tplc="0409001B" w:tentative="1">
+      <w:start w:val="1"/>
+      <w:numFmt w:val="lowerRoman"/>
+      <w:lvlText w:val="%9."/>
+      <w:lvlJc w:val="right"/>
+      <w:pPr>
+        <w:ind w:left="6970" w:hanging="180"/>
+      </w:pPr>
+    </w:lvl>
+  </w:abstractNum>
+  <w:abstractNum w:abstractNumId="12" w15:restartNumberingAfterBreak="0">
     <w:nsid w:val="7EB122D5"/>
     <w:multiLevelType w:val="hybridMultilevel"/>
     <w:tmpl w:val="BB4E26EE"/>
@@ -14631,7 +15657,7 @@
     <w:abstractNumId w:val="3"/>
   </w:num>
   <w:num w:numId="3">
-    <w:abstractNumId w:val="4"/>
+    <w:abstractNumId w:val="5"/>
   </w:num>
   <w:num w:numId="4">
     <w:abstractNumId w:val="2"/>
@@ -14667,19 +15693,28 @@
     </w:lvlOverride>
   </w:num>
   <w:num w:numId="6">
-    <w:abstractNumId w:val="5"/>
+    <w:abstractNumId w:val="6"/>
   </w:num>
   <w:num w:numId="7">
-    <w:abstractNumId w:val="6"/>
+    <w:abstractNumId w:val="7"/>
   </w:num>
   <w:num w:numId="8">
     <w:abstractNumId w:val="1"/>
   </w:num>
   <w:num w:numId="9">
-    <w:abstractNumId w:val="8"/>
+    <w:abstractNumId w:val="10"/>
   </w:num>
   <w:num w:numId="10">
+    <w:abstractNumId w:val="12"/>
+  </w:num>
+  <w:num w:numId="11">
     <w:abstractNumId w:val="9"/>
+  </w:num>
+  <w:num w:numId="12">
+    <w:abstractNumId w:val="4"/>
+  </w:num>
+  <w:num w:numId="13">
+    <w:abstractNumId w:val="11"/>
   </w:num>
   <w:numIdMacAtCleanup w:val="6"/>
 </w:numbering>
@@ -17185,7 +18220,7 @@
 </file>
 
 <file path=customXml/itemProps1.xml><?xml version="1.0" encoding="utf-8"?>
-<ds:datastoreItem xmlns:ds="http://schemas.openxmlformats.org/officeDocument/2006/customXml" ds:itemID="{D4397FB0-1E89-4D32-9461-14082DCFF74A}">
+<ds:datastoreItem xmlns:ds="http://schemas.openxmlformats.org/officeDocument/2006/customXml" ds:itemID="{F5C24989-E7B0-47D8-A1E9-1A268DB225EB}">
   <ds:schemaRefs>
     <ds:schemaRef ds:uri="http://schemas.openxmlformats.org/officeDocument/2006/bibliography"/>
   </ds:schemaRefs>

</xml_diff>

<commit_message>
Bao cao nien luan bat dau phan 3
</commit_message>
<xml_diff>
--- a/NLCS-B1809677.docx
+++ b/NLCS-B1809677.docx
@@ -81,7 +81,7 @@
               </wp:anchor>
             </w:drawing>
           </mc:Choice>
-          <mc:Fallback xmlns:cx1="http://schemas.microsoft.com/office/drawing/2015/9/8/chartex" xmlns:cx2="http://schemas.microsoft.com/office/drawing/2015/10/21/chartex" xmlns:cx3="http://schemas.microsoft.com/office/drawing/2016/5/9/chartex" xmlns:cx4="http://schemas.microsoft.com/office/drawing/2016/5/10/chartex" xmlns:cx5="http://schemas.microsoft.com/office/drawing/2016/5/11/chartex" xmlns:cx6="http://schemas.microsoft.com/office/drawing/2016/5/12/chartex" xmlns:cx7="http://schemas.microsoft.com/office/drawing/2016/5/13/chartex" xmlns:cx8="http://schemas.microsoft.com/office/drawing/2016/5/14/chartex" xmlns:aink="http://schemas.microsoft.com/office/drawing/2016/ink" xmlns:am3d="http://schemas.microsoft.com/office/drawing/2017/model3d" xmlns:w16cex="http://schemas.microsoft.com/office/word/2018/wordml/cex" xmlns:w16cid="http://schemas.microsoft.com/office/word/2016/wordml/cid" xmlns:w16="http://schemas.microsoft.com/office/word/2018/wordml">
+          <mc:Fallback xmlns:w16="http://schemas.microsoft.com/office/word/2018/wordml" xmlns:w16cid="http://schemas.microsoft.com/office/word/2016/wordml/cid" xmlns:w16cex="http://schemas.microsoft.com/office/word/2018/wordml/cex" xmlns:am3d="http://schemas.microsoft.com/office/drawing/2017/model3d" xmlns:aink="http://schemas.microsoft.com/office/drawing/2016/ink" xmlns:cx8="http://schemas.microsoft.com/office/drawing/2016/5/14/chartex" xmlns:cx7="http://schemas.microsoft.com/office/drawing/2016/5/13/chartex" xmlns:cx6="http://schemas.microsoft.com/office/drawing/2016/5/12/chartex" xmlns:cx5="http://schemas.microsoft.com/office/drawing/2016/5/11/chartex" xmlns:cx4="http://schemas.microsoft.com/office/drawing/2016/5/10/chartex" xmlns:cx3="http://schemas.microsoft.com/office/drawing/2016/5/9/chartex" xmlns:cx2="http://schemas.microsoft.com/office/drawing/2015/10/21/chartex" xmlns:cx1="http://schemas.microsoft.com/office/drawing/2015/9/8/chartex">
             <w:pict>
               <v:rect w14:anchorId="75CAF5D4" id="Rectangle 19" o:spid="_x0000_s1026" style="position:absolute;margin-left:.9pt;margin-top:-34.9pt;width:440.15pt;height:741.8pt;z-index:-251657216;visibility:visible;mso-wrap-style:square;mso-height-percent:0;mso-wrap-distance-left:9pt;mso-wrap-distance-top:0;mso-wrap-distance-right:9pt;mso-wrap-distance-bottom:0;mso-position-horizontal:absolute;mso-position-horizontal-relative:text;mso-position-vertical:absolute;mso-position-vertical-relative:text;mso-height-percent:0;mso-height-relative:margin;v-text-anchor:middle" o:gfxdata="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" fillcolor="white [3201]" strokecolor="black [3200]" strokeweight="3pt"/>
             </w:pict>
@@ -997,6 +997,15 @@
           <w:sz w:val="26"/>
           <w:szCs w:val="26"/>
         </w:rPr>
+        <w:tab/>
+      </w:r>
+      <w:r>
+        <w:rPr>
+          <w:i/>
+          <w:color w:val="000000" w:themeColor="text1"/>
+          <w:sz w:val="26"/>
+          <w:szCs w:val="26"/>
+        </w:rPr>
         <w:t>Last but not least, I would like to thank my parrents who helped me a lot in gathering diiffernet information, collecting data and guiding me, despite their busy schedules, they had always been there with me from time to time in making project.</w:t>
       </w:r>
     </w:p>
@@ -1268,7 +1277,7 @@
         </w:rPr>
         <w:fldChar w:fldCharType="separate"/>
       </w:r>
-      <w:hyperlink w:anchor="_Toc74056217" w:history="1">
+      <w:hyperlink w:anchor="_Toc74079343" w:history="1">
         <w:r>
           <w:rPr>
             <w:rStyle w:val="Hyperlink"/>
@@ -1295,7 +1304,7 @@
             <w:noProof/>
             <w:webHidden/>
           </w:rPr>
-          <w:instrText xml:space="preserve"> PAGEREF _Toc74056217 \h </w:instrText>
+          <w:instrText xml:space="preserve"> PAGEREF _Toc74079343 \h </w:instrText>
         </w:r>
         <w:r>
           <w:rPr>
@@ -1340,7 +1349,7 @@
           <w:lang w:eastAsia="en-US"/>
         </w:rPr>
       </w:pPr>
-      <w:hyperlink w:anchor="_Toc74056218" w:history="1">
+      <w:hyperlink w:anchor="_Toc74079344" w:history="1">
         <w:r>
           <w:rPr>
             <w:rStyle w:val="Hyperlink"/>
@@ -1367,7 +1376,7 @@
             <w:noProof/>
             <w:webHidden/>
           </w:rPr>
-          <w:instrText xml:space="preserve"> PAGEREF _Toc74056218 \h </w:instrText>
+          <w:instrText xml:space="preserve"> PAGEREF _Toc74079344 \h </w:instrText>
         </w:r>
         <w:r>
           <w:rPr>
@@ -1412,7 +1421,7 @@
           <w:lang w:eastAsia="en-US"/>
         </w:rPr>
       </w:pPr>
-      <w:hyperlink w:anchor="_Toc74056219" w:history="1">
+      <w:hyperlink w:anchor="_Toc74079345" w:history="1">
         <w:r>
           <w:rPr>
             <w:rStyle w:val="Hyperlink"/>
@@ -1439,7 +1448,7 @@
             <w:noProof/>
             <w:webHidden/>
           </w:rPr>
-          <w:instrText xml:space="preserve"> PAGEREF _Toc74056219 \h </w:instrText>
+          <w:instrText xml:space="preserve"> PAGEREF _Toc74079345 \h </w:instrText>
         </w:r>
         <w:r>
           <w:rPr>
@@ -1484,7 +1493,7 @@
           <w:lang w:eastAsia="en-US"/>
         </w:rPr>
       </w:pPr>
-      <w:hyperlink w:anchor="_Toc74056220" w:history="1">
+      <w:hyperlink w:anchor="_Toc74079346" w:history="1">
         <w:r>
           <w:rPr>
             <w:rStyle w:val="Hyperlink"/>
@@ -1511,7 +1520,7 @@
             <w:noProof/>
             <w:webHidden/>
           </w:rPr>
-          <w:instrText xml:space="preserve"> PAGEREF _Toc74056220 \h </w:instrText>
+          <w:instrText xml:space="preserve"> PAGEREF _Toc74079346 \h </w:instrText>
         </w:r>
         <w:r>
           <w:rPr>
@@ -1556,7 +1565,7 @@
           <w:lang w:eastAsia="en-US"/>
         </w:rPr>
       </w:pPr>
-      <w:hyperlink w:anchor="_Toc74056221" w:history="1">
+      <w:hyperlink w:anchor="_Toc74079347" w:history="1">
         <w:r>
           <w:rPr>
             <w:rStyle w:val="Hyperlink"/>
@@ -1583,7 +1592,7 @@
             <w:noProof/>
             <w:webHidden/>
           </w:rPr>
-          <w:instrText xml:space="preserve"> PAGEREF _Toc74056221 \h </w:instrText>
+          <w:instrText xml:space="preserve"> PAGEREF _Toc74079347 \h </w:instrText>
         </w:r>
         <w:r>
           <w:rPr>
@@ -1628,7 +1637,7 @@
           <w:lang w:eastAsia="en-US"/>
         </w:rPr>
       </w:pPr>
-      <w:hyperlink w:anchor="_Toc74056222" w:history="1">
+      <w:hyperlink w:anchor="_Toc74079348" w:history="1">
         <w:r>
           <w:rPr>
             <w:rStyle w:val="Hyperlink"/>
@@ -1655,7 +1664,7 @@
             <w:noProof/>
             <w:webHidden/>
           </w:rPr>
-          <w:instrText xml:space="preserve"> PAGEREF _Toc74056222 \h </w:instrText>
+          <w:instrText xml:space="preserve"> PAGEREF _Toc74079348 \h </w:instrText>
         </w:r>
         <w:r>
           <w:rPr>
@@ -1700,7 +1709,7 @@
           <w:lang w:eastAsia="en-US"/>
         </w:rPr>
       </w:pPr>
-      <w:hyperlink w:anchor="_Toc74056223" w:history="1">
+      <w:hyperlink w:anchor="_Toc74079349" w:history="1">
         <w:r>
           <w:rPr>
             <w:rStyle w:val="Hyperlink"/>
@@ -1727,7 +1736,7 @@
             <w:noProof/>
             <w:webHidden/>
           </w:rPr>
-          <w:instrText xml:space="preserve"> PAGEREF _Toc74056223 \h </w:instrText>
+          <w:instrText xml:space="preserve"> PAGEREF _Toc74079349 \h </w:instrText>
         </w:r>
         <w:r>
           <w:rPr>
@@ -1772,7 +1781,7 @@
           <w:lang w:eastAsia="en-US"/>
         </w:rPr>
       </w:pPr>
-      <w:hyperlink w:anchor="_Toc74056224" w:history="1">
+      <w:hyperlink w:anchor="_Toc74079350" w:history="1">
         <w:r>
           <w:rPr>
             <w:rStyle w:val="Hyperlink"/>
@@ -1799,7 +1808,7 @@
             <w:noProof/>
             <w:webHidden/>
           </w:rPr>
-          <w:instrText xml:space="preserve"> PAGEREF _Toc74056224 \h </w:instrText>
+          <w:instrText xml:space="preserve"> PAGEREF _Toc74079350 \h </w:instrText>
         </w:r>
         <w:r>
           <w:rPr>
@@ -1844,7 +1853,7 @@
           <w:lang w:eastAsia="en-US"/>
         </w:rPr>
       </w:pPr>
-      <w:hyperlink w:anchor="_Toc74056225" w:history="1">
+      <w:hyperlink w:anchor="_Toc74079351" w:history="1">
         <w:r>
           <w:rPr>
             <w:rStyle w:val="Hyperlink"/>
@@ -1871,7 +1880,7 @@
             <w:noProof/>
             <w:webHidden/>
           </w:rPr>
-          <w:instrText xml:space="preserve"> PAGEREF _Toc74056225 \h </w:instrText>
+          <w:instrText xml:space="preserve"> PAGEREF _Toc74079351 \h </w:instrText>
         </w:r>
         <w:r>
           <w:rPr>
@@ -1916,7 +1925,7 @@
           <w:lang w:eastAsia="en-US"/>
         </w:rPr>
       </w:pPr>
-      <w:hyperlink w:anchor="_Toc74056226" w:history="1">
+      <w:hyperlink w:anchor="_Toc74079352" w:history="1">
         <w:r>
           <w:rPr>
             <w:rStyle w:val="Hyperlink"/>
@@ -1943,7 +1952,7 @@
             <w:noProof/>
             <w:webHidden/>
           </w:rPr>
-          <w:instrText xml:space="preserve"> PAGEREF _Toc74056226 \h </w:instrText>
+          <w:instrText xml:space="preserve"> PAGEREF _Toc74079352 \h </w:instrText>
         </w:r>
         <w:r>
           <w:rPr>
@@ -1988,7 +1997,7 @@
           <w:lang w:eastAsia="en-US"/>
         </w:rPr>
       </w:pPr>
-      <w:hyperlink w:anchor="_Toc74056227" w:history="1">
+      <w:hyperlink w:anchor="_Toc74079353" w:history="1">
         <w:r>
           <w:rPr>
             <w:rStyle w:val="Hyperlink"/>
@@ -2015,7 +2024,7 @@
             <w:noProof/>
             <w:webHidden/>
           </w:rPr>
-          <w:instrText xml:space="preserve"> PAGEREF _Toc74056227 \h </w:instrText>
+          <w:instrText xml:space="preserve"> PAGEREF _Toc74079353 \h </w:instrText>
         </w:r>
         <w:r>
           <w:rPr>
@@ -2060,7 +2069,7 @@
           <w:lang w:eastAsia="en-US"/>
         </w:rPr>
       </w:pPr>
-      <w:hyperlink w:anchor="_Toc74056228" w:history="1">
+      <w:hyperlink w:anchor="_Toc74079354" w:history="1">
         <w:r>
           <w:rPr>
             <w:rStyle w:val="Hyperlink"/>
@@ -2088,7 +2097,7 @@
             <w:noProof/>
             <w:webHidden/>
           </w:rPr>
-          <w:instrText xml:space="preserve"> PAGEREF _Toc74056228 \h </w:instrText>
+          <w:instrText xml:space="preserve"> PAGEREF _Toc74079354 \h </w:instrText>
         </w:r>
         <w:r>
           <w:rPr>
@@ -2133,7 +2142,7 @@
           <w:lang w:eastAsia="en-US"/>
         </w:rPr>
       </w:pPr>
-      <w:hyperlink w:anchor="_Toc74056229" w:history="1">
+      <w:hyperlink w:anchor="_Toc74079355" w:history="1">
         <w:r>
           <w:rPr>
             <w:rStyle w:val="Hyperlink"/>
@@ -2161,7 +2170,7 @@
             <w:noProof/>
             <w:webHidden/>
           </w:rPr>
-          <w:instrText xml:space="preserve"> PAGEREF _Toc74056229 \h </w:instrText>
+          <w:instrText xml:space="preserve"> PAGEREF _Toc74079355 \h </w:instrText>
         </w:r>
         <w:r>
           <w:rPr>
@@ -2206,7 +2215,7 @@
           <w:lang w:eastAsia="en-US"/>
         </w:rPr>
       </w:pPr>
-      <w:hyperlink w:anchor="_Toc74056230" w:history="1">
+      <w:hyperlink w:anchor="_Toc74079356" w:history="1">
         <w:r>
           <w:rPr>
             <w:rStyle w:val="Hyperlink"/>
@@ -2234,7 +2243,7 @@
             <w:noProof/>
             <w:webHidden/>
           </w:rPr>
-          <w:instrText xml:space="preserve"> PAGEREF _Toc74056230 \h </w:instrText>
+          <w:instrText xml:space="preserve"> PAGEREF _Toc74079356 \h </w:instrText>
         </w:r>
         <w:r>
           <w:rPr>
@@ -2279,7 +2288,7 @@
           <w:lang w:eastAsia="en-US"/>
         </w:rPr>
       </w:pPr>
-      <w:hyperlink w:anchor="_Toc74056231" w:history="1">
+      <w:hyperlink w:anchor="_Toc74079357" w:history="1">
         <w:r>
           <w:rPr>
             <w:rStyle w:val="Hyperlink"/>
@@ -2307,7 +2316,7 @@
             <w:noProof/>
             <w:webHidden/>
           </w:rPr>
-          <w:instrText xml:space="preserve"> PAGEREF _Toc74056231 \h </w:instrText>
+          <w:instrText xml:space="preserve"> PAGEREF _Toc74079357 \h </w:instrText>
         </w:r>
         <w:r>
           <w:rPr>
@@ -2352,7 +2361,7 @@
           <w:lang w:eastAsia="en-US"/>
         </w:rPr>
       </w:pPr>
-      <w:hyperlink w:anchor="_Toc74056232" w:history="1">
+      <w:hyperlink w:anchor="_Toc74079358" w:history="1">
         <w:r>
           <w:rPr>
             <w:rStyle w:val="Hyperlink"/>
@@ -2380,7 +2389,7 @@
             <w:noProof/>
             <w:webHidden/>
           </w:rPr>
-          <w:instrText xml:space="preserve"> PAGEREF _Toc74056232 \h </w:instrText>
+          <w:instrText xml:space="preserve"> PAGEREF _Toc74079358 \h </w:instrText>
         </w:r>
         <w:r>
           <w:rPr>
@@ -2425,7 +2434,7 @@
           <w:lang w:eastAsia="en-US"/>
         </w:rPr>
       </w:pPr>
-      <w:hyperlink w:anchor="_Toc74056233" w:history="1">
+      <w:hyperlink w:anchor="_Toc74079359" w:history="1">
         <w:r>
           <w:rPr>
             <w:rStyle w:val="Hyperlink"/>
@@ -2453,7 +2462,7 @@
             <w:noProof/>
             <w:webHidden/>
           </w:rPr>
-          <w:instrText xml:space="preserve"> PAGEREF _Toc74056233 \h </w:instrText>
+          <w:instrText xml:space="preserve"> PAGEREF _Toc74079359 \h </w:instrText>
         </w:r>
         <w:r>
           <w:rPr>
@@ -2498,7 +2507,7 @@
           <w:lang w:eastAsia="en-US"/>
         </w:rPr>
       </w:pPr>
-      <w:hyperlink w:anchor="_Toc74056234" w:history="1">
+      <w:hyperlink w:anchor="_Toc74079360" w:history="1">
         <w:r>
           <w:rPr>
             <w:rStyle w:val="Hyperlink"/>
@@ -2526,7 +2535,7 @@
             <w:noProof/>
             <w:webHidden/>
           </w:rPr>
-          <w:instrText xml:space="preserve"> PAGEREF _Toc74056234 \h </w:instrText>
+          <w:instrText xml:space="preserve"> PAGEREF _Toc74079360 \h </w:instrText>
         </w:r>
         <w:r>
           <w:rPr>
@@ -2571,7 +2580,7 @@
           <w:lang w:eastAsia="en-US"/>
         </w:rPr>
       </w:pPr>
-      <w:hyperlink w:anchor="_Toc74056235" w:history="1">
+      <w:hyperlink w:anchor="_Toc74079361" w:history="1">
         <w:r>
           <w:rPr>
             <w:rStyle w:val="Hyperlink"/>
@@ -2598,7 +2607,7 @@
             <w:noProof/>
             <w:webHidden/>
           </w:rPr>
-          <w:instrText xml:space="preserve"> PAGEREF _Toc74056235 \h </w:instrText>
+          <w:instrText xml:space="preserve"> PAGEREF _Toc74079361 \h </w:instrText>
         </w:r>
         <w:r>
           <w:rPr>
@@ -2643,7 +2652,7 @@
           <w:lang w:eastAsia="en-US"/>
         </w:rPr>
       </w:pPr>
-      <w:hyperlink w:anchor="_Toc74056236" w:history="1">
+      <w:hyperlink w:anchor="_Toc74079362" w:history="1">
         <w:r>
           <w:rPr>
             <w:rStyle w:val="Hyperlink"/>
@@ -2670,7 +2679,7 @@
             <w:noProof/>
             <w:webHidden/>
           </w:rPr>
-          <w:instrText xml:space="preserve"> PAGEREF _Toc74056236 \h </w:instrText>
+          <w:instrText xml:space="preserve"> PAGEREF _Toc74079362 \h </w:instrText>
         </w:r>
         <w:r>
           <w:rPr>
@@ -2715,7 +2724,7 @@
           <w:lang w:eastAsia="en-US"/>
         </w:rPr>
       </w:pPr>
-      <w:hyperlink w:anchor="_Toc74056237" w:history="1">
+      <w:hyperlink w:anchor="_Toc74079363" w:history="1">
         <w:r>
           <w:rPr>
             <w:rStyle w:val="Hyperlink"/>
@@ -2742,7 +2751,7 @@
             <w:noProof/>
             <w:webHidden/>
           </w:rPr>
-          <w:instrText xml:space="preserve"> PAGEREF _Toc74056237 \h </w:instrText>
+          <w:instrText xml:space="preserve"> PAGEREF _Toc74079363 \h </w:instrText>
         </w:r>
         <w:r>
           <w:rPr>
@@ -2787,7 +2796,7 @@
           <w:lang w:eastAsia="en-US"/>
         </w:rPr>
       </w:pPr>
-      <w:hyperlink w:anchor="_Toc74056238" w:history="1">
+      <w:hyperlink w:anchor="_Toc74079364" w:history="1">
         <w:r>
           <w:rPr>
             <w:rStyle w:val="Hyperlink"/>
@@ -2814,7 +2823,7 @@
             <w:noProof/>
             <w:webHidden/>
           </w:rPr>
-          <w:instrText xml:space="preserve"> PAGEREF _Toc74056238 \h </w:instrText>
+          <w:instrText xml:space="preserve"> PAGEREF _Toc74079364 \h </w:instrText>
         </w:r>
         <w:r>
           <w:rPr>
@@ -2859,7 +2868,7 @@
           <w:lang w:eastAsia="en-US"/>
         </w:rPr>
       </w:pPr>
-      <w:hyperlink w:anchor="_Toc74056239" w:history="1">
+      <w:hyperlink w:anchor="_Toc74079365" w:history="1">
         <w:r>
           <w:rPr>
             <w:rStyle w:val="Hyperlink"/>
@@ -2886,7 +2895,7 @@
             <w:noProof/>
             <w:webHidden/>
           </w:rPr>
-          <w:instrText xml:space="preserve"> PAGEREF _Toc74056239 \h </w:instrText>
+          <w:instrText xml:space="preserve"> PAGEREF _Toc74079365 \h </w:instrText>
         </w:r>
         <w:r>
           <w:rPr>
@@ -2931,7 +2940,7 @@
           <w:lang w:eastAsia="en-US"/>
         </w:rPr>
       </w:pPr>
-      <w:hyperlink w:anchor="_Toc74056240" w:history="1">
+      <w:hyperlink w:anchor="_Toc74079366" w:history="1">
         <w:r>
           <w:rPr>
             <w:rStyle w:val="Hyperlink"/>
@@ -2958,7 +2967,7 @@
             <w:noProof/>
             <w:webHidden/>
           </w:rPr>
-          <w:instrText xml:space="preserve"> PAGEREF _Toc74056240 \h </w:instrText>
+          <w:instrText xml:space="preserve"> PAGEREF _Toc74079366 \h </w:instrText>
         </w:r>
         <w:r>
           <w:rPr>
@@ -3003,7 +3012,7 @@
           <w:lang w:eastAsia="en-US"/>
         </w:rPr>
       </w:pPr>
-      <w:hyperlink w:anchor="_Toc74056241" w:history="1">
+      <w:hyperlink w:anchor="_Toc74079367" w:history="1">
         <w:r>
           <w:rPr>
             <w:rStyle w:val="Hyperlink"/>
@@ -3030,7 +3039,7 @@
             <w:noProof/>
             <w:webHidden/>
           </w:rPr>
-          <w:instrText xml:space="preserve"> PAGEREF _Toc74056241 \h </w:instrText>
+          <w:instrText xml:space="preserve"> PAGEREF _Toc74079367 \h </w:instrText>
         </w:r>
         <w:r>
           <w:rPr>
@@ -3075,7 +3084,7 @@
           <w:lang w:eastAsia="en-US"/>
         </w:rPr>
       </w:pPr>
-      <w:hyperlink w:anchor="_Toc74056242" w:history="1">
+      <w:hyperlink w:anchor="_Toc74079368" w:history="1">
         <w:r>
           <w:rPr>
             <w:rStyle w:val="Hyperlink"/>
@@ -3102,7 +3111,7 @@
             <w:noProof/>
             <w:webHidden/>
           </w:rPr>
-          <w:instrText xml:space="preserve"> PAGEREF _Toc74056242 \h </w:instrText>
+          <w:instrText xml:space="preserve"> PAGEREF _Toc74079368 \h </w:instrText>
         </w:r>
         <w:r>
           <w:rPr>
@@ -3147,7 +3156,7 @@
           <w:lang w:eastAsia="en-US"/>
         </w:rPr>
       </w:pPr>
-      <w:hyperlink w:anchor="_Toc74056243" w:history="1">
+      <w:hyperlink w:anchor="_Toc74079369" w:history="1">
         <w:r>
           <w:rPr>
             <w:rStyle w:val="Hyperlink"/>
@@ -3174,7 +3183,7 @@
             <w:noProof/>
             <w:webHidden/>
           </w:rPr>
-          <w:instrText xml:space="preserve"> PAGEREF _Toc74056243 \h </w:instrText>
+          <w:instrText xml:space="preserve"> PAGEREF _Toc74079369 \h </w:instrText>
         </w:r>
         <w:r>
           <w:rPr>
@@ -3219,7 +3228,7 @@
           <w:lang w:eastAsia="en-US"/>
         </w:rPr>
       </w:pPr>
-      <w:hyperlink w:anchor="_Toc74056244" w:history="1">
+      <w:hyperlink w:anchor="_Toc74079370" w:history="1">
         <w:r>
           <w:rPr>
             <w:rStyle w:val="Hyperlink"/>
@@ -3246,7 +3255,7 @@
             <w:noProof/>
             <w:webHidden/>
           </w:rPr>
-          <w:instrText xml:space="preserve"> PAGEREF _Toc74056244 \h </w:instrText>
+          <w:instrText xml:space="preserve"> PAGEREF _Toc74079370 \h </w:instrText>
         </w:r>
         <w:r>
           <w:rPr>
@@ -3291,13 +3300,14 @@
           <w:lang w:eastAsia="en-US"/>
         </w:rPr>
       </w:pPr>
-      <w:hyperlink w:anchor="_Toc74056245" w:history="1">
+      <w:hyperlink w:anchor="_Toc74079371" w:history="1">
         <w:r>
           <w:rPr>
             <w:rStyle w:val="Hyperlink"/>
             <w:noProof/>
-          </w:rPr>
-          <w:t>CHAPTER 3: Testing and reviewing</w:t>
+            <w:lang w:eastAsia="en-US"/>
+          </w:rPr>
+          <w:t>CHAPTER 3: DESIGN and installation</w:t>
         </w:r>
         <w:r>
           <w:rPr>
@@ -3318,7 +3328,7 @@
             <w:noProof/>
             <w:webHidden/>
           </w:rPr>
-          <w:instrText xml:space="preserve"> PAGEREF _Toc74056245 \h </w:instrText>
+          <w:instrText xml:space="preserve"> PAGEREF _Toc74079371 \h </w:instrText>
         </w:r>
         <w:r>
           <w:rPr>
@@ -3363,13 +3373,14 @@
           <w:lang w:eastAsia="en-US"/>
         </w:rPr>
       </w:pPr>
-      <w:hyperlink w:anchor="_Toc74056246" w:history="1">
+      <w:hyperlink w:anchor="_Toc74079372" w:history="1">
         <w:r>
           <w:rPr>
             <w:rStyle w:val="Hyperlink"/>
             <w:noProof/>
-          </w:rPr>
-          <w:t>3.1. Implement the shape predictor inference script</w:t>
+            <w:lang w:eastAsia="en-US"/>
+          </w:rPr>
+          <w:t>3.1. Graphic user interface design</w:t>
         </w:r>
         <w:r>
           <w:rPr>
@@ -3390,7 +3401,7 @@
             <w:noProof/>
             <w:webHidden/>
           </w:rPr>
-          <w:instrText xml:space="preserve"> PAGEREF _Toc74056246 \h </w:instrText>
+          <w:instrText xml:space="preserve"> PAGEREF _Toc74079372 \h </w:instrText>
         </w:r>
         <w:r>
           <w:rPr>
@@ -3423,7 +3434,7 @@
     </w:p>
     <w:p>
       <w:pPr>
-        <w:pStyle w:val="TOC2"/>
+        <w:pStyle w:val="TOC3"/>
         <w:tabs>
           <w:tab w:val="right" w:leader="dot" w:pos="8777"/>
         </w:tabs>
@@ -3435,21 +3446,14 @@
           <w:lang w:eastAsia="en-US"/>
         </w:rPr>
       </w:pPr>
-      <w:hyperlink w:anchor="_Toc74056247" w:history="1">
+      <w:hyperlink w:anchor="_Toc74079373" w:history="1">
         <w:r>
           <w:rPr>
             <w:rStyle w:val="Hyperlink"/>
             <w:noProof/>
-            <w:lang w:val="vi-VN"/>
-          </w:rPr>
-          <w:t xml:space="preserve">3.2. </w:t>
-        </w:r>
-        <w:r>
-          <w:rPr>
-            <w:rStyle w:val="Hyperlink"/>
-            <w:noProof/>
-          </w:rPr>
-          <w:t>Benchmark</w:t>
+            <w:lang w:eastAsia="en-US"/>
+          </w:rPr>
+          <w:t>3.1.1. Main gameplay</w:t>
         </w:r>
         <w:r>
           <w:rPr>
@@ -3470,7 +3474,7 @@
             <w:noProof/>
             <w:webHidden/>
           </w:rPr>
-          <w:instrText xml:space="preserve"> PAGEREF _Toc74056247 \h </w:instrText>
+          <w:instrText xml:space="preserve"> PAGEREF _Toc74079373 \h </w:instrText>
         </w:r>
         <w:r>
           <w:rPr>
@@ -3490,7 +3494,7 @@
             <w:noProof/>
             <w:webHidden/>
           </w:rPr>
-          <w:t>21</w:t>
+          <w:t>20</w:t>
         </w:r>
         <w:r>
           <w:rPr>
@@ -3515,13 +3519,13 @@
           <w:lang w:eastAsia="en-US"/>
         </w:rPr>
       </w:pPr>
-      <w:hyperlink w:anchor="_Toc74056248" w:history="1">
+      <w:hyperlink w:anchor="_Toc74079374" w:history="1">
         <w:r>
           <w:rPr>
             <w:rStyle w:val="Hyperlink"/>
             <w:noProof/>
           </w:rPr>
-          <w:t>CONCLUSION</w:t>
+          <w:t>CHAPTER 4: Testing and reviewing</w:t>
         </w:r>
         <w:r>
           <w:rPr>
@@ -3542,7 +3546,7 @@
             <w:noProof/>
             <w:webHidden/>
           </w:rPr>
-          <w:instrText xml:space="preserve"> PAGEREF _Toc74056248 \h </w:instrText>
+          <w:instrText xml:space="preserve"> PAGEREF _Toc74079374 \h </w:instrText>
         </w:r>
         <w:r>
           <w:rPr>
@@ -3587,13 +3591,13 @@
           <w:lang w:eastAsia="en-US"/>
         </w:rPr>
       </w:pPr>
-      <w:hyperlink w:anchor="_Toc74056249" w:history="1">
+      <w:hyperlink w:anchor="_Toc74079375" w:history="1">
         <w:r>
           <w:rPr>
             <w:rStyle w:val="Hyperlink"/>
             <w:noProof/>
           </w:rPr>
-          <w:t>1. Summary of Results</w:t>
+          <w:t>3.1. Implement the shape predictor inference script</w:t>
         </w:r>
         <w:r>
           <w:rPr>
@@ -3614,7 +3618,7 @@
             <w:noProof/>
             <w:webHidden/>
           </w:rPr>
-          <w:instrText xml:space="preserve"> PAGEREF _Toc74056249 \h </w:instrText>
+          <w:instrText xml:space="preserve"> PAGEREF _Toc74079375 \h </w:instrText>
         </w:r>
         <w:r>
           <w:rPr>
@@ -3659,13 +3663,21 @@
           <w:lang w:eastAsia="en-US"/>
         </w:rPr>
       </w:pPr>
-      <w:hyperlink w:anchor="_Toc74056250" w:history="1">
+      <w:hyperlink w:anchor="_Toc74079376" w:history="1">
         <w:r>
           <w:rPr>
             <w:rStyle w:val="Hyperlink"/>
             <w:noProof/>
-          </w:rPr>
-          <w:t>2. Future Work</w:t>
+            <w:lang w:val="vi-VN"/>
+          </w:rPr>
+          <w:t xml:space="preserve">3.2. </w:t>
+        </w:r>
+        <w:r>
+          <w:rPr>
+            <w:rStyle w:val="Hyperlink"/>
+            <w:noProof/>
+          </w:rPr>
+          <w:t>Benchmark</w:t>
         </w:r>
         <w:r>
           <w:rPr>
@@ -3686,7 +3698,7 @@
             <w:noProof/>
             <w:webHidden/>
           </w:rPr>
-          <w:instrText xml:space="preserve"> PAGEREF _Toc74056250 \h </w:instrText>
+          <w:instrText xml:space="preserve"> PAGEREF _Toc74079376 \h </w:instrText>
         </w:r>
         <w:r>
           <w:rPr>
@@ -3731,12 +3743,228 @@
           <w:lang w:eastAsia="en-US"/>
         </w:rPr>
       </w:pPr>
-      <w:hyperlink w:anchor="_Toc74056251" w:history="1">
+      <w:hyperlink w:anchor="_Toc74079377" w:history="1">
         <w:r>
           <w:rPr>
             <w:rStyle w:val="Hyperlink"/>
             <w:noProof/>
           </w:rPr>
+          <w:t>CONCLUSION</w:t>
+        </w:r>
+        <w:r>
+          <w:rPr>
+            <w:noProof/>
+            <w:webHidden/>
+          </w:rPr>
+          <w:tab/>
+        </w:r>
+        <w:r>
+          <w:rPr>
+            <w:noProof/>
+            <w:webHidden/>
+          </w:rPr>
+          <w:fldChar w:fldCharType="begin"/>
+        </w:r>
+        <w:r>
+          <w:rPr>
+            <w:noProof/>
+            <w:webHidden/>
+          </w:rPr>
+          <w:instrText xml:space="preserve"> PAGEREF _Toc74079377 \h </w:instrText>
+        </w:r>
+        <w:r>
+          <w:rPr>
+            <w:noProof/>
+            <w:webHidden/>
+          </w:rPr>
+        </w:r>
+        <w:r>
+          <w:rPr>
+            <w:noProof/>
+            <w:webHidden/>
+          </w:rPr>
+          <w:fldChar w:fldCharType="separate"/>
+        </w:r>
+        <w:r>
+          <w:rPr>
+            <w:noProof/>
+            <w:webHidden/>
+          </w:rPr>
+          <w:t>24</w:t>
+        </w:r>
+        <w:r>
+          <w:rPr>
+            <w:noProof/>
+            <w:webHidden/>
+          </w:rPr>
+          <w:fldChar w:fldCharType="end"/>
+        </w:r>
+      </w:hyperlink>
+    </w:p>
+    <w:p>
+      <w:pPr>
+        <w:pStyle w:val="TOC2"/>
+        <w:tabs>
+          <w:tab w:val="right" w:leader="dot" w:pos="8777"/>
+        </w:tabs>
+        <w:rPr>
+          <w:rFonts w:asciiTheme="minorHAnsi" w:eastAsiaTheme="minorEastAsia" w:hAnsiTheme="minorHAnsi" w:cstheme="minorBidi"/>
+          <w:noProof/>
+          <w:sz w:val="22"/>
+          <w:szCs w:val="22"/>
+          <w:lang w:eastAsia="en-US"/>
+        </w:rPr>
+      </w:pPr>
+      <w:hyperlink w:anchor="_Toc74079378" w:history="1">
+        <w:r>
+          <w:rPr>
+            <w:rStyle w:val="Hyperlink"/>
+            <w:noProof/>
+          </w:rPr>
+          <w:t>1. Summary of Results</w:t>
+        </w:r>
+        <w:r>
+          <w:rPr>
+            <w:noProof/>
+            <w:webHidden/>
+          </w:rPr>
+          <w:tab/>
+        </w:r>
+        <w:r>
+          <w:rPr>
+            <w:noProof/>
+            <w:webHidden/>
+          </w:rPr>
+          <w:fldChar w:fldCharType="begin"/>
+        </w:r>
+        <w:r>
+          <w:rPr>
+            <w:noProof/>
+            <w:webHidden/>
+          </w:rPr>
+          <w:instrText xml:space="preserve"> PAGEREF _Toc74079378 \h </w:instrText>
+        </w:r>
+        <w:r>
+          <w:rPr>
+            <w:noProof/>
+            <w:webHidden/>
+          </w:rPr>
+        </w:r>
+        <w:r>
+          <w:rPr>
+            <w:noProof/>
+            <w:webHidden/>
+          </w:rPr>
+          <w:fldChar w:fldCharType="separate"/>
+        </w:r>
+        <w:r>
+          <w:rPr>
+            <w:noProof/>
+            <w:webHidden/>
+          </w:rPr>
+          <w:t>24</w:t>
+        </w:r>
+        <w:r>
+          <w:rPr>
+            <w:noProof/>
+            <w:webHidden/>
+          </w:rPr>
+          <w:fldChar w:fldCharType="end"/>
+        </w:r>
+      </w:hyperlink>
+    </w:p>
+    <w:p>
+      <w:pPr>
+        <w:pStyle w:val="TOC2"/>
+        <w:tabs>
+          <w:tab w:val="right" w:leader="dot" w:pos="8777"/>
+        </w:tabs>
+        <w:rPr>
+          <w:rFonts w:asciiTheme="minorHAnsi" w:eastAsiaTheme="minorEastAsia" w:hAnsiTheme="minorHAnsi" w:cstheme="minorBidi"/>
+          <w:noProof/>
+          <w:sz w:val="22"/>
+          <w:szCs w:val="22"/>
+          <w:lang w:eastAsia="en-US"/>
+        </w:rPr>
+      </w:pPr>
+      <w:hyperlink w:anchor="_Toc74079379" w:history="1">
+        <w:r>
+          <w:rPr>
+            <w:rStyle w:val="Hyperlink"/>
+            <w:noProof/>
+          </w:rPr>
+          <w:t>2. Future Work</w:t>
+        </w:r>
+        <w:r>
+          <w:rPr>
+            <w:noProof/>
+            <w:webHidden/>
+          </w:rPr>
+          <w:tab/>
+        </w:r>
+        <w:r>
+          <w:rPr>
+            <w:noProof/>
+            <w:webHidden/>
+          </w:rPr>
+          <w:fldChar w:fldCharType="begin"/>
+        </w:r>
+        <w:r>
+          <w:rPr>
+            <w:noProof/>
+            <w:webHidden/>
+          </w:rPr>
+          <w:instrText xml:space="preserve"> PAGEREF _Toc74079379 \h </w:instrText>
+        </w:r>
+        <w:r>
+          <w:rPr>
+            <w:noProof/>
+            <w:webHidden/>
+          </w:rPr>
+        </w:r>
+        <w:r>
+          <w:rPr>
+            <w:noProof/>
+            <w:webHidden/>
+          </w:rPr>
+          <w:fldChar w:fldCharType="separate"/>
+        </w:r>
+        <w:r>
+          <w:rPr>
+            <w:noProof/>
+            <w:webHidden/>
+          </w:rPr>
+          <w:t>24</w:t>
+        </w:r>
+        <w:r>
+          <w:rPr>
+            <w:noProof/>
+            <w:webHidden/>
+          </w:rPr>
+          <w:fldChar w:fldCharType="end"/>
+        </w:r>
+      </w:hyperlink>
+    </w:p>
+    <w:p>
+      <w:pPr>
+        <w:pStyle w:val="TOC1"/>
+        <w:tabs>
+          <w:tab w:val="right" w:leader="dot" w:pos="8777"/>
+        </w:tabs>
+        <w:rPr>
+          <w:rFonts w:asciiTheme="minorHAnsi" w:eastAsiaTheme="minorEastAsia" w:hAnsiTheme="minorHAnsi" w:cstheme="minorBidi"/>
+          <w:noProof/>
+          <w:sz w:val="22"/>
+          <w:szCs w:val="22"/>
+          <w:lang w:eastAsia="en-US"/>
+        </w:rPr>
+      </w:pPr>
+      <w:hyperlink w:anchor="_Toc74079380" w:history="1">
+        <w:r>
+          <w:rPr>
+            <w:rStyle w:val="Hyperlink"/>
+            <w:noProof/>
+          </w:rPr>
           <w:t>REFERENCES</w:t>
         </w:r>
         <w:r>
@@ -3758,7 +3986,7 @@
             <w:noProof/>
             <w:webHidden/>
           </w:rPr>
-          <w:instrText xml:space="preserve"> PAGEREF _Toc74056251 \h </w:instrText>
+          <w:instrText xml:space="preserve"> PAGEREF _Toc74079380 \h </w:instrText>
         </w:r>
         <w:r>
           <w:rPr>
@@ -3778,7 +4006,7 @@
             <w:noProof/>
             <w:webHidden/>
           </w:rPr>
-          <w:t>23</w:t>
+          <w:t>25</w:t>
         </w:r>
         <w:r>
           <w:rPr>
@@ -3870,6 +4098,8 @@
         <w:rPr>
           <w:rFonts w:asciiTheme="minorHAnsi" w:eastAsiaTheme="minorEastAsia" w:hAnsiTheme="minorHAnsi" w:cstheme="minorBidi"/>
           <w:noProof/>
+          <w:sz w:val="22"/>
+          <w:szCs w:val="22"/>
           <w:lang w:eastAsia="en-US"/>
         </w:rPr>
       </w:pPr>
@@ -3900,13 +4130,13 @@
         </w:rPr>
         <w:fldChar w:fldCharType="separate"/>
       </w:r>
-      <w:hyperlink w:anchor="_Toc73191166" w:history="1">
+      <w:hyperlink w:anchor="_Toc74082157" w:history="1">
         <w:r>
           <w:rPr>
             <w:rStyle w:val="Hyperlink"/>
             <w:noProof/>
           </w:rPr>
-          <w:t>Figure 1: Example for object detection</w:t>
+          <w:t>Figure 1: Example of the start of the game</w:t>
         </w:r>
         <w:r>
           <w:rPr>
@@ -3927,7 +4157,7 @@
             <w:noProof/>
             <w:webHidden/>
           </w:rPr>
-          <w:instrText xml:space="preserve"> PAGEREF _Toc73191166 \h </w:instrText>
+          <w:instrText xml:space="preserve"> PAGEREF _Toc74082157 \h </w:instrText>
         </w:r>
         <w:r>
           <w:rPr>
@@ -3947,7 +4177,7 @@
             <w:noProof/>
             <w:webHidden/>
           </w:rPr>
-          <w:t>8</w:t>
+          <w:t>10</w:t>
         </w:r>
         <w:r>
           <w:rPr>
@@ -3967,16 +4197,18 @@
         <w:rPr>
           <w:rFonts w:asciiTheme="minorHAnsi" w:eastAsiaTheme="minorEastAsia" w:hAnsiTheme="minorHAnsi" w:cstheme="minorBidi"/>
           <w:noProof/>
+          <w:sz w:val="22"/>
+          <w:szCs w:val="22"/>
           <w:lang w:eastAsia="en-US"/>
         </w:rPr>
       </w:pPr>
-      <w:hyperlink w:anchor="_Toc73191167" w:history="1">
+      <w:hyperlink w:anchor="_Toc74082158" w:history="1">
         <w:r>
           <w:rPr>
             <w:rStyle w:val="Hyperlink"/>
             <w:noProof/>
           </w:rPr>
-          <w:t>Figure 2: Facial landmark</w:t>
+          <w:t>Figure 2: Example of the game over</w:t>
         </w:r>
         <w:r>
           <w:rPr>
@@ -3997,7 +4229,7 @@
             <w:noProof/>
             <w:webHidden/>
           </w:rPr>
-          <w:instrText xml:space="preserve"> PAGEREF _Toc73191167 \h </w:instrText>
+          <w:instrText xml:space="preserve"> PAGEREF _Toc74082158 \h </w:instrText>
         </w:r>
         <w:r>
           <w:rPr>
@@ -4017,7 +4249,7 @@
             <w:noProof/>
             <w:webHidden/>
           </w:rPr>
-          <w:t>8</w:t>
+          <w:t>11</w:t>
         </w:r>
         <w:r>
           <w:rPr>
@@ -4037,16 +4269,18 @@
         <w:rPr>
           <w:rFonts w:asciiTheme="minorHAnsi" w:eastAsiaTheme="minorEastAsia" w:hAnsiTheme="minorHAnsi" w:cstheme="minorBidi"/>
           <w:noProof/>
+          <w:sz w:val="22"/>
+          <w:szCs w:val="22"/>
           <w:lang w:eastAsia="en-US"/>
         </w:rPr>
       </w:pPr>
-      <w:hyperlink w:anchor="_Toc73191168" w:history="1">
+      <w:hyperlink w:anchor="_Toc74082159" w:history="1">
         <w:r>
           <w:rPr>
             <w:rStyle w:val="Hyperlink"/>
             <w:noProof/>
           </w:rPr>
-          <w:t>Figure 3: Outlook decision tree</w:t>
+          <w:t>Figure 3: Python logo</w:t>
         </w:r>
         <w:r>
           <w:rPr>
@@ -4067,7 +4301,7 @@
             <w:noProof/>
             <w:webHidden/>
           </w:rPr>
-          <w:instrText xml:space="preserve"> PAGEREF _Toc73191168 \h </w:instrText>
+          <w:instrText xml:space="preserve"> PAGEREF _Toc74082159 \h </w:instrText>
         </w:r>
         <w:r>
           <w:rPr>
@@ -4087,7 +4321,7 @@
             <w:noProof/>
             <w:webHidden/>
           </w:rPr>
-          <w:t>9</w:t>
+          <w:t>12</w:t>
         </w:r>
         <w:r>
           <w:rPr>
@@ -4107,16 +4341,18 @@
         <w:rPr>
           <w:rFonts w:asciiTheme="minorHAnsi" w:eastAsiaTheme="minorEastAsia" w:hAnsiTheme="minorHAnsi" w:cstheme="minorBidi"/>
           <w:noProof/>
+          <w:sz w:val="22"/>
+          <w:szCs w:val="22"/>
           <w:lang w:eastAsia="en-US"/>
         </w:rPr>
       </w:pPr>
-      <w:hyperlink w:anchor="_Toc73191169" w:history="1">
+      <w:hyperlink w:anchor="_Toc74082160" w:history="1">
         <w:r>
           <w:rPr>
             <w:rStyle w:val="Hyperlink"/>
             <w:noProof/>
           </w:rPr>
-          <w:t>Figure 4: Ensemble learning model</w:t>
+          <w:t>Figure 4: Pygame logo</w:t>
         </w:r>
         <w:r>
           <w:rPr>
@@ -4137,7 +4373,7 @@
             <w:noProof/>
             <w:webHidden/>
           </w:rPr>
-          <w:instrText xml:space="preserve"> PAGEREF _Toc73191169 \h </w:instrText>
+          <w:instrText xml:space="preserve"> PAGEREF _Toc74082160 \h </w:instrText>
         </w:r>
         <w:r>
           <w:rPr>
@@ -4157,7 +4393,7 @@
             <w:noProof/>
             <w:webHidden/>
           </w:rPr>
-          <w:t>9</w:t>
+          <w:t>13</w:t>
         </w:r>
         <w:r>
           <w:rPr>
@@ -4177,16 +4413,18 @@
         <w:rPr>
           <w:rFonts w:asciiTheme="minorHAnsi" w:eastAsiaTheme="minorEastAsia" w:hAnsiTheme="minorHAnsi" w:cstheme="minorBidi"/>
           <w:noProof/>
+          <w:sz w:val="22"/>
+          <w:szCs w:val="22"/>
           <w:lang w:eastAsia="en-US"/>
         </w:rPr>
       </w:pPr>
-      <w:hyperlink w:anchor="_Toc73191170" w:history="1">
+      <w:hyperlink w:anchor="_Toc74082161" w:history="1">
         <w:r>
           <w:rPr>
             <w:rStyle w:val="Hyperlink"/>
             <w:noProof/>
           </w:rPr>
-          <w:t>Figure 5: How boosting model work</w:t>
+          <w:t>Figure 5: Simple DirectMedia Layer logo</w:t>
         </w:r>
         <w:r>
           <w:rPr>
@@ -4207,7 +4445,7 @@
             <w:noProof/>
             <w:webHidden/>
           </w:rPr>
-          <w:instrText xml:space="preserve"> PAGEREF _Toc73191170 \h </w:instrText>
+          <w:instrText xml:space="preserve"> PAGEREF _Toc74082161 \h </w:instrText>
         </w:r>
         <w:r>
           <w:rPr>
@@ -4227,7 +4465,7 @@
             <w:noProof/>
             <w:webHidden/>
           </w:rPr>
-          <w:t>10</w:t>
+          <w:t>14</w:t>
         </w:r>
         <w:r>
           <w:rPr>
@@ -4247,16 +4485,18 @@
         <w:rPr>
           <w:rFonts w:asciiTheme="minorHAnsi" w:eastAsiaTheme="minorEastAsia" w:hAnsiTheme="minorHAnsi" w:cstheme="minorBidi"/>
           <w:noProof/>
+          <w:sz w:val="22"/>
+          <w:szCs w:val="22"/>
           <w:lang w:eastAsia="en-US"/>
         </w:rPr>
       </w:pPr>
-      <w:hyperlink w:anchor="_Toc73191171" w:history="1">
+      <w:hyperlink w:anchor="_Toc74082162" w:history="1">
         <w:r>
           <w:rPr>
             <w:rStyle w:val="Hyperlink"/>
             <w:noProof/>
           </w:rPr>
-          <w:t>Figure 6: Visualize gradient descent</w:t>
+          <w:t>Figure 6: Example of a graph diagram</w:t>
         </w:r>
         <w:r>
           <w:rPr>
@@ -4277,7 +4517,7 @@
             <w:noProof/>
             <w:webHidden/>
           </w:rPr>
-          <w:instrText xml:space="preserve"> PAGEREF _Toc73191171 \h </w:instrText>
+          <w:instrText xml:space="preserve"> PAGEREF _Toc74082162 \h </w:instrText>
         </w:r>
         <w:r>
           <w:rPr>
@@ -4297,7 +4537,7 @@
             <w:noProof/>
             <w:webHidden/>
           </w:rPr>
-          <w:t>11</w:t>
+          <w:t>19</w:t>
         </w:r>
         <w:r>
           <w:rPr>
@@ -4317,16 +4557,18 @@
         <w:rPr>
           <w:rFonts w:asciiTheme="minorHAnsi" w:eastAsiaTheme="minorEastAsia" w:hAnsiTheme="minorHAnsi" w:cstheme="minorBidi"/>
           <w:noProof/>
+          <w:sz w:val="22"/>
+          <w:szCs w:val="22"/>
           <w:lang w:eastAsia="en-US"/>
         </w:rPr>
       </w:pPr>
-      <w:hyperlink w:anchor="_Toc73191172" w:history="1">
+      <w:hyperlink w:anchor="_Toc74082163" w:history="1">
         <w:r>
           <w:rPr>
             <w:rStyle w:val="Hyperlink"/>
             <w:noProof/>
           </w:rPr>
-          <w:t>Figure 7: Schematic diagram of a boosted ensemble of decision tree</w:t>
+          <w:t>Figure 7: Overview System Modal</w:t>
         </w:r>
         <w:r>
           <w:rPr>
@@ -4347,7 +4589,7 @@
             <w:noProof/>
             <w:webHidden/>
           </w:rPr>
-          <w:instrText xml:space="preserve"> PAGEREF _Toc73191172 \h </w:instrText>
+          <w:instrText xml:space="preserve"> PAGEREF _Toc74082163 \h </w:instrText>
         </w:r>
         <w:r>
           <w:rPr>
@@ -4367,7 +4609,7 @@
             <w:noProof/>
             <w:webHidden/>
           </w:rPr>
-          <w:t>11</w:t>
+          <w:t>21</w:t>
         </w:r>
         <w:r>
           <w:rPr>
@@ -4387,16 +4629,18 @@
         <w:rPr>
           <w:rFonts w:asciiTheme="minorHAnsi" w:eastAsiaTheme="minorEastAsia" w:hAnsiTheme="minorHAnsi" w:cstheme="minorBidi"/>
           <w:noProof/>
+          <w:sz w:val="22"/>
+          <w:szCs w:val="22"/>
           <w:lang w:eastAsia="en-US"/>
         </w:rPr>
       </w:pPr>
-      <w:hyperlink w:anchor="_Toc73191173" w:history="1">
+      <w:hyperlink w:anchor="_Toc74082164" w:history="1">
         <w:r>
           <w:rPr>
             <w:rStyle w:val="Hyperlink"/>
             <w:noProof/>
           </w:rPr>
-          <w:t>Figure 8: Dlib library</w:t>
+          <w:t>Figure 8: LINE 98 Game's table</w:t>
         </w:r>
         <w:r>
           <w:rPr>
@@ -4417,7 +4661,7 @@
             <w:noProof/>
             <w:webHidden/>
           </w:rPr>
-          <w:instrText xml:space="preserve"> PAGEREF _Toc73191173 \h </w:instrText>
+          <w:instrText xml:space="preserve"> PAGEREF _Toc74082164 \h </w:instrText>
         </w:r>
         <w:r>
           <w:rPr>
@@ -4437,582 +4681,7 @@
             <w:noProof/>
             <w:webHidden/>
           </w:rPr>
-          <w:t>12</w:t>
-        </w:r>
-        <w:r>
-          <w:rPr>
-            <w:noProof/>
-            <w:webHidden/>
-          </w:rPr>
-          <w:fldChar w:fldCharType="end"/>
-        </w:r>
-      </w:hyperlink>
-    </w:p>
-    <w:p>
-      <w:pPr>
-        <w:pStyle w:val="TableofFigures"/>
-        <w:tabs>
-          <w:tab w:val="right" w:leader="dot" w:pos="8777"/>
-        </w:tabs>
-        <w:rPr>
-          <w:rFonts w:asciiTheme="minorHAnsi" w:eastAsiaTheme="minorEastAsia" w:hAnsiTheme="minorHAnsi" w:cstheme="minorBidi"/>
-          <w:noProof/>
-          <w:lang w:eastAsia="en-US"/>
-        </w:rPr>
-      </w:pPr>
-      <w:hyperlink w:anchor="_Toc73191174" w:history="1">
-        <w:r>
-          <w:rPr>
-            <w:rStyle w:val="Hyperlink"/>
-            <w:noProof/>
-          </w:rPr>
-          <w:t>Figure 9: OpenCV with Python</w:t>
-        </w:r>
-        <w:r>
-          <w:rPr>
-            <w:noProof/>
-            <w:webHidden/>
-          </w:rPr>
-          <w:tab/>
-        </w:r>
-        <w:r>
-          <w:rPr>
-            <w:noProof/>
-            <w:webHidden/>
-          </w:rPr>
-          <w:fldChar w:fldCharType="begin"/>
-        </w:r>
-        <w:r>
-          <w:rPr>
-            <w:noProof/>
-            <w:webHidden/>
-          </w:rPr>
-          <w:instrText xml:space="preserve"> PAGEREF _Toc73191174 \h </w:instrText>
-        </w:r>
-        <w:r>
-          <w:rPr>
-            <w:noProof/>
-            <w:webHidden/>
-          </w:rPr>
-        </w:r>
-        <w:r>
-          <w:rPr>
-            <w:noProof/>
-            <w:webHidden/>
-          </w:rPr>
-          <w:fldChar w:fldCharType="separate"/>
-        </w:r>
-        <w:r>
-          <w:rPr>
-            <w:noProof/>
-            <w:webHidden/>
-          </w:rPr>
-          <w:t>12</w:t>
-        </w:r>
-        <w:r>
-          <w:rPr>
-            <w:noProof/>
-            <w:webHidden/>
-          </w:rPr>
-          <w:fldChar w:fldCharType="end"/>
-        </w:r>
-      </w:hyperlink>
-    </w:p>
-    <w:p>
-      <w:pPr>
-        <w:pStyle w:val="TableofFigures"/>
-        <w:tabs>
-          <w:tab w:val="right" w:leader="dot" w:pos="8777"/>
-        </w:tabs>
-        <w:rPr>
-          <w:rFonts w:asciiTheme="minorHAnsi" w:eastAsiaTheme="minorEastAsia" w:hAnsiTheme="minorHAnsi" w:cstheme="minorBidi"/>
-          <w:noProof/>
-          <w:lang w:eastAsia="en-US"/>
-        </w:rPr>
-      </w:pPr>
-      <w:hyperlink w:anchor="_Toc73191175" w:history="1">
-        <w:r>
-          <w:rPr>
-            <w:rStyle w:val="Hyperlink"/>
-            <w:noProof/>
-          </w:rPr>
-          <w:t>Figure 10: iBUG 300-W face landmark dataset</w:t>
-        </w:r>
-        <w:r>
-          <w:rPr>
-            <w:noProof/>
-            <w:webHidden/>
-          </w:rPr>
-          <w:tab/>
-        </w:r>
-        <w:r>
-          <w:rPr>
-            <w:noProof/>
-            <w:webHidden/>
-          </w:rPr>
-          <w:fldChar w:fldCharType="begin"/>
-        </w:r>
-        <w:r>
-          <w:rPr>
-            <w:noProof/>
-            <w:webHidden/>
-          </w:rPr>
-          <w:instrText xml:space="preserve"> PAGEREF _Toc73191175 \h </w:instrText>
-        </w:r>
-        <w:r>
-          <w:rPr>
-            <w:noProof/>
-            <w:webHidden/>
-          </w:rPr>
-        </w:r>
-        <w:r>
-          <w:rPr>
-            <w:noProof/>
-            <w:webHidden/>
-          </w:rPr>
-          <w:fldChar w:fldCharType="separate"/>
-        </w:r>
-        <w:r>
-          <w:rPr>
-            <w:noProof/>
-            <w:webHidden/>
-          </w:rPr>
-          <w:t>13</w:t>
-        </w:r>
-        <w:r>
-          <w:rPr>
-            <w:noProof/>
-            <w:webHidden/>
-          </w:rPr>
-          <w:fldChar w:fldCharType="end"/>
-        </w:r>
-      </w:hyperlink>
-    </w:p>
-    <w:p>
-      <w:pPr>
-        <w:pStyle w:val="TableofFigures"/>
-        <w:tabs>
-          <w:tab w:val="right" w:leader="dot" w:pos="8777"/>
-        </w:tabs>
-        <w:rPr>
-          <w:rFonts w:asciiTheme="minorHAnsi" w:eastAsiaTheme="minorEastAsia" w:hAnsiTheme="minorHAnsi" w:cstheme="minorBidi"/>
-          <w:noProof/>
-          <w:lang w:eastAsia="en-US"/>
-        </w:rPr>
-      </w:pPr>
-      <w:hyperlink w:anchor="_Toc73191176" w:history="1">
-        <w:r>
-          <w:rPr>
-            <w:rStyle w:val="Hyperlink"/>
-            <w:noProof/>
-          </w:rPr>
-          <w:t>Figure 11: Various</w:t>
-        </w:r>
-        <w:r>
-          <w:rPr>
-            <w:rStyle w:val="Hyperlink"/>
-            <w:noProof/>
-            <w:lang w:val="vi-VN"/>
-          </w:rPr>
-          <w:t xml:space="preserve"> type </w:t>
-        </w:r>
-        <w:r>
-          <w:rPr>
-            <w:rStyle w:val="Hyperlink"/>
-            <w:noProof/>
-          </w:rPr>
-          <w:t>of faces</w:t>
-        </w:r>
-        <w:r>
-          <w:rPr>
-            <w:noProof/>
-            <w:webHidden/>
-          </w:rPr>
-          <w:tab/>
-        </w:r>
-        <w:r>
-          <w:rPr>
-            <w:noProof/>
-            <w:webHidden/>
-          </w:rPr>
-          <w:fldChar w:fldCharType="begin"/>
-        </w:r>
-        <w:r>
-          <w:rPr>
-            <w:noProof/>
-            <w:webHidden/>
-          </w:rPr>
-          <w:instrText xml:space="preserve"> PAGEREF _Toc73191176 \h </w:instrText>
-        </w:r>
-        <w:r>
-          <w:rPr>
-            <w:noProof/>
-            <w:webHidden/>
-          </w:rPr>
-        </w:r>
-        <w:r>
-          <w:rPr>
-            <w:noProof/>
-            <w:webHidden/>
-          </w:rPr>
-          <w:fldChar w:fldCharType="separate"/>
-        </w:r>
-        <w:r>
-          <w:rPr>
-            <w:noProof/>
-            <w:webHidden/>
-          </w:rPr>
-          <w:t>13</w:t>
-        </w:r>
-        <w:r>
-          <w:rPr>
-            <w:noProof/>
-            <w:webHidden/>
-          </w:rPr>
-          <w:fldChar w:fldCharType="end"/>
-        </w:r>
-      </w:hyperlink>
-    </w:p>
-    <w:p>
-      <w:pPr>
-        <w:pStyle w:val="TableofFigures"/>
-        <w:tabs>
-          <w:tab w:val="right" w:leader="dot" w:pos="8777"/>
-        </w:tabs>
-        <w:rPr>
-          <w:rFonts w:asciiTheme="minorHAnsi" w:eastAsiaTheme="minorEastAsia" w:hAnsiTheme="minorHAnsi" w:cstheme="minorBidi"/>
-          <w:noProof/>
-          <w:lang w:eastAsia="en-US"/>
-        </w:rPr>
-      </w:pPr>
-      <w:hyperlink w:anchor="_Toc73191177" w:history="1">
-        <w:r>
-          <w:rPr>
-            <w:rStyle w:val="Hyperlink"/>
-            <w:noProof/>
-          </w:rPr>
-          <w:t>Figure 12: Visualizing the 68 facial landmark coordinates</w:t>
-        </w:r>
-        <w:r>
-          <w:rPr>
-            <w:noProof/>
-            <w:webHidden/>
-          </w:rPr>
-          <w:tab/>
-        </w:r>
-        <w:r>
-          <w:rPr>
-            <w:noProof/>
-            <w:webHidden/>
-          </w:rPr>
-          <w:fldChar w:fldCharType="begin"/>
-        </w:r>
-        <w:r>
-          <w:rPr>
-            <w:noProof/>
-            <w:webHidden/>
-          </w:rPr>
-          <w:instrText xml:space="preserve"> PAGEREF _Toc73191177 \h </w:instrText>
-        </w:r>
-        <w:r>
-          <w:rPr>
-            <w:noProof/>
-            <w:webHidden/>
-          </w:rPr>
-        </w:r>
-        <w:r>
-          <w:rPr>
-            <w:noProof/>
-            <w:webHidden/>
-          </w:rPr>
-          <w:fldChar w:fldCharType="separate"/>
-        </w:r>
-        <w:r>
-          <w:rPr>
-            <w:noProof/>
-            <w:webHidden/>
-          </w:rPr>
-          <w:t>14</w:t>
-        </w:r>
-        <w:r>
-          <w:rPr>
-            <w:noProof/>
-            <w:webHidden/>
-          </w:rPr>
-          <w:fldChar w:fldCharType="end"/>
-        </w:r>
-      </w:hyperlink>
-    </w:p>
-    <w:p>
-      <w:pPr>
-        <w:pStyle w:val="TableofFigures"/>
-        <w:tabs>
-          <w:tab w:val="right" w:leader="dot" w:pos="8777"/>
-        </w:tabs>
-        <w:rPr>
-          <w:rFonts w:asciiTheme="minorHAnsi" w:eastAsiaTheme="minorEastAsia" w:hAnsiTheme="minorHAnsi" w:cstheme="minorBidi"/>
-          <w:noProof/>
-          <w:lang w:eastAsia="en-US"/>
-        </w:rPr>
-      </w:pPr>
-      <w:hyperlink w:anchor="_Toc73191178" w:history="1">
-        <w:r>
-          <w:rPr>
-            <w:rStyle w:val="Hyperlink"/>
-            <w:noProof/>
-          </w:rPr>
-          <w:t>Figure 13: Dataset directory structure</w:t>
-        </w:r>
-        <w:r>
-          <w:rPr>
-            <w:noProof/>
-            <w:webHidden/>
-          </w:rPr>
-          <w:tab/>
-        </w:r>
-        <w:r>
-          <w:rPr>
-            <w:noProof/>
-            <w:webHidden/>
-          </w:rPr>
-          <w:fldChar w:fldCharType="begin"/>
-        </w:r>
-        <w:r>
-          <w:rPr>
-            <w:noProof/>
-            <w:webHidden/>
-          </w:rPr>
-          <w:instrText xml:space="preserve"> PAGEREF _Toc73191178 \h </w:instrText>
-        </w:r>
-        <w:r>
-          <w:rPr>
-            <w:noProof/>
-            <w:webHidden/>
-          </w:rPr>
-        </w:r>
-        <w:r>
-          <w:rPr>
-            <w:noProof/>
-            <w:webHidden/>
-          </w:rPr>
-          <w:fldChar w:fldCharType="separate"/>
-        </w:r>
-        <w:r>
-          <w:rPr>
-            <w:noProof/>
-            <w:webHidden/>
-          </w:rPr>
-          <w:t>14</w:t>
-        </w:r>
-        <w:r>
-          <w:rPr>
-            <w:noProof/>
-            <w:webHidden/>
-          </w:rPr>
-          <w:fldChar w:fldCharType="end"/>
-        </w:r>
-      </w:hyperlink>
-    </w:p>
-    <w:p>
-      <w:pPr>
-        <w:pStyle w:val="TableofFigures"/>
-        <w:tabs>
-          <w:tab w:val="right" w:leader="dot" w:pos="8777"/>
-        </w:tabs>
-        <w:rPr>
-          <w:rFonts w:asciiTheme="minorHAnsi" w:eastAsiaTheme="minorEastAsia" w:hAnsiTheme="minorHAnsi" w:cstheme="minorBidi"/>
-          <w:noProof/>
-          <w:lang w:eastAsia="en-US"/>
-        </w:rPr>
-      </w:pPr>
-      <w:hyperlink w:anchor="_Toc73191179" w:history="1">
-        <w:r>
-          <w:rPr>
-            <w:rStyle w:val="Hyperlink"/>
-            <w:noProof/>
-          </w:rPr>
-          <w:t>Figure 14: Testing dataset xml structure</w:t>
-        </w:r>
-        <w:r>
-          <w:rPr>
-            <w:noProof/>
-            <w:webHidden/>
-          </w:rPr>
-          <w:tab/>
-        </w:r>
-        <w:r>
-          <w:rPr>
-            <w:noProof/>
-            <w:webHidden/>
-          </w:rPr>
-          <w:fldChar w:fldCharType="begin"/>
-        </w:r>
-        <w:r>
-          <w:rPr>
-            <w:noProof/>
-            <w:webHidden/>
-          </w:rPr>
-          <w:instrText xml:space="preserve"> PAGEREF _Toc73191179 \h </w:instrText>
-        </w:r>
-        <w:r>
-          <w:rPr>
-            <w:noProof/>
-            <w:webHidden/>
-          </w:rPr>
-        </w:r>
-        <w:r>
-          <w:rPr>
-            <w:noProof/>
-            <w:webHidden/>
-          </w:rPr>
-          <w:fldChar w:fldCharType="separate"/>
-        </w:r>
-        <w:r>
-          <w:rPr>
-            <w:noProof/>
-            <w:webHidden/>
-          </w:rPr>
-          <w:t>15</w:t>
-        </w:r>
-        <w:r>
-          <w:rPr>
-            <w:noProof/>
-            <w:webHidden/>
-          </w:rPr>
-          <w:fldChar w:fldCharType="end"/>
-        </w:r>
-      </w:hyperlink>
-    </w:p>
-    <w:p>
-      <w:pPr>
-        <w:pStyle w:val="TableofFigures"/>
-        <w:tabs>
-          <w:tab w:val="right" w:leader="dot" w:pos="8777"/>
-        </w:tabs>
-        <w:rPr>
-          <w:rFonts w:asciiTheme="minorHAnsi" w:eastAsiaTheme="minorEastAsia" w:hAnsiTheme="minorHAnsi" w:cstheme="minorBidi"/>
-          <w:noProof/>
-          <w:lang w:eastAsia="en-US"/>
-        </w:rPr>
-      </w:pPr>
-      <w:hyperlink w:anchor="_Toc73191180" w:history="1">
-        <w:r>
-          <w:rPr>
-            <w:rStyle w:val="Hyperlink"/>
-            <w:noProof/>
-          </w:rPr>
-          <w:t>Figure 15: Dataset structure after process</w:t>
-        </w:r>
-        <w:r>
-          <w:rPr>
-            <w:noProof/>
-            <w:webHidden/>
-          </w:rPr>
-          <w:tab/>
-        </w:r>
-        <w:r>
-          <w:rPr>
-            <w:noProof/>
-            <w:webHidden/>
-          </w:rPr>
-          <w:fldChar w:fldCharType="begin"/>
-        </w:r>
-        <w:r>
-          <w:rPr>
-            <w:noProof/>
-            <w:webHidden/>
-          </w:rPr>
-          <w:instrText xml:space="preserve"> PAGEREF _Toc73191180 \h </w:instrText>
-        </w:r>
-        <w:r>
-          <w:rPr>
-            <w:noProof/>
-            <w:webHidden/>
-          </w:rPr>
-        </w:r>
-        <w:r>
-          <w:rPr>
-            <w:noProof/>
-            <w:webHidden/>
-          </w:rPr>
-          <w:fldChar w:fldCharType="separate"/>
-        </w:r>
-        <w:r>
-          <w:rPr>
-            <w:noProof/>
-            <w:webHidden/>
-          </w:rPr>
-          <w:t>16</w:t>
-        </w:r>
-        <w:r>
-          <w:rPr>
-            <w:noProof/>
-            <w:webHidden/>
-          </w:rPr>
-          <w:fldChar w:fldCharType="end"/>
-        </w:r>
-      </w:hyperlink>
-    </w:p>
-    <w:p>
-      <w:pPr>
-        <w:pStyle w:val="TableofFigures"/>
-        <w:tabs>
-          <w:tab w:val="right" w:leader="dot" w:pos="8777"/>
-        </w:tabs>
-        <w:rPr>
-          <w:rFonts w:asciiTheme="minorHAnsi" w:eastAsiaTheme="minorEastAsia" w:hAnsiTheme="minorHAnsi" w:cstheme="minorBidi"/>
-          <w:noProof/>
-          <w:lang w:eastAsia="en-US"/>
-        </w:rPr>
-      </w:pPr>
-      <w:hyperlink w:anchor="_Toc73191181" w:history="1">
-        <w:r>
-          <w:rPr>
-            <w:rStyle w:val="Hyperlink"/>
-            <w:noProof/>
-          </w:rPr>
-          <w:t>Figure 16: Training verbose</w:t>
-        </w:r>
-        <w:r>
-          <w:rPr>
-            <w:noProof/>
-            <w:webHidden/>
-          </w:rPr>
-          <w:tab/>
-        </w:r>
-        <w:r>
-          <w:rPr>
-            <w:noProof/>
-            <w:webHidden/>
-          </w:rPr>
-          <w:fldChar w:fldCharType="begin"/>
-        </w:r>
-        <w:r>
-          <w:rPr>
-            <w:noProof/>
-            <w:webHidden/>
-          </w:rPr>
-          <w:instrText xml:space="preserve"> PAGEREF _Toc73191181 \h </w:instrText>
-        </w:r>
-        <w:r>
-          <w:rPr>
-            <w:noProof/>
-            <w:webHidden/>
-          </w:rPr>
-        </w:r>
-        <w:r>
-          <w:rPr>
-            <w:noProof/>
-            <w:webHidden/>
-          </w:rPr>
-          <w:fldChar w:fldCharType="separate"/>
-        </w:r>
-        <w:r>
-          <w:rPr>
-            <w:noProof/>
-            <w:webHidden/>
-          </w:rPr>
-          <w:t>19</w:t>
+          <w:t>22</w:t>
         </w:r>
         <w:r>
           <w:rPr>
@@ -5284,6 +4953,8 @@
         </w:rPr>
         <w:fldChar w:fldCharType="end"/>
       </w:r>
+      <w:bookmarkStart w:id="0" w:name="_GoBack"/>
+      <w:bookmarkEnd w:id="0"/>
     </w:p>
     <w:p>
       <w:pPr>
@@ -6502,7 +6173,7 @@
       <w:r>
         <w:br w:type="page"/>
       </w:r>
-      <w:bookmarkStart w:id="0" w:name="_Toc74056217"/>
+      <w:bookmarkStart w:id="1" w:name="_Toc74079343"/>
       <w:r>
         <w:lastRenderedPageBreak/>
         <w:t>INTRODUCTIO</w:t>
@@ -6513,7 +6184,7 @@
         </w:rPr>
         <w:t>N</w:t>
       </w:r>
-      <w:bookmarkEnd w:id="0"/>
+      <w:bookmarkEnd w:id="1"/>
     </w:p>
     <w:p>
       <w:pPr>
@@ -6527,11 +6198,11 @@
       <w:pPr>
         <w:pStyle w:val="hintro"/>
       </w:pPr>
-      <w:bookmarkStart w:id="1" w:name="_Toc74056218"/>
+      <w:bookmarkStart w:id="2" w:name="_Toc74079344"/>
       <w:r>
         <w:t>The purpose of the study</w:t>
       </w:r>
-      <w:bookmarkEnd w:id="1"/>
+      <w:bookmarkEnd w:id="2"/>
     </w:p>
     <w:p>
       <w:pPr>
@@ -6545,14 +6216,14 @@
       <w:pPr>
         <w:pStyle w:val="hintro"/>
       </w:pPr>
-      <w:bookmarkStart w:id="2" w:name="_Toc74056219"/>
+      <w:bookmarkStart w:id="3" w:name="_Toc74079345"/>
       <w:r>
         <w:t>Pr</w:t>
       </w:r>
       <w:r>
         <w:t>oblem of the study</w:t>
       </w:r>
-      <w:bookmarkEnd w:id="2"/>
+      <w:bookmarkEnd w:id="3"/>
     </w:p>
     <w:p>
       <w:pPr>
@@ -6635,14 +6306,14 @@
       <w:pPr>
         <w:pStyle w:val="hintro"/>
       </w:pPr>
-      <w:bookmarkStart w:id="3" w:name="_Toc74056220"/>
+      <w:bookmarkStart w:id="4" w:name="_Toc74079346"/>
       <w:r>
         <w:t xml:space="preserve">Project </w:t>
       </w:r>
       <w:r>
         <w:t>methodogy and approach</w:t>
       </w:r>
-      <w:bookmarkEnd w:id="3"/>
+      <w:bookmarkEnd w:id="4"/>
     </w:p>
     <w:p>
       <w:pPr>
@@ -6656,11 +6327,11 @@
       <w:pPr>
         <w:pStyle w:val="hintro"/>
       </w:pPr>
-      <w:bookmarkStart w:id="4" w:name="_Toc74056221"/>
+      <w:bookmarkStart w:id="5" w:name="_Toc74079347"/>
       <w:r>
         <w:t>Criteria for the project’s success</w:t>
       </w:r>
-      <w:bookmarkEnd w:id="4"/>
+      <w:bookmarkEnd w:id="5"/>
     </w:p>
     <w:p>
       <w:pPr>
@@ -6706,7 +6377,19 @@
         <w:ind w:left="810" w:firstLine="41"/>
       </w:pPr>
       <w:r>
-        <w:t xml:space="preserve">Being able to score point whenever there are 5 balls in a row (column, diaognal). </w:t>
+        <w:t>Being able to score point whenever there ar</w:t>
+      </w:r>
+      <w:r>
+        <w:t>e 5 balls in a row (column, dia</w:t>
+      </w:r>
+      <w:r>
+        <w:t>g</w:t>
+      </w:r>
+      <w:r>
+        <w:t>o</w:t>
+      </w:r>
+      <w:r>
+        <w:t xml:space="preserve">nal). </w:t>
       </w:r>
     </w:p>
     <w:p>
@@ -6722,11 +6405,11 @@
       <w:pPr>
         <w:pStyle w:val="hintro"/>
       </w:pPr>
-      <w:bookmarkStart w:id="5" w:name="_Toc74056222"/>
+      <w:bookmarkStart w:id="6" w:name="_Toc74079348"/>
       <w:r>
         <w:t>Project contents</w:t>
       </w:r>
-      <w:bookmarkEnd w:id="5"/>
+      <w:bookmarkEnd w:id="6"/>
     </w:p>
     <w:p>
       <w:pPr>
@@ -6748,8 +6431,8 @@
       <w:r>
         <w:t>:</w:t>
       </w:r>
-      <w:bookmarkStart w:id="6" w:name="tw-target-text9"/>
-      <w:bookmarkEnd w:id="6"/>
+      <w:bookmarkStart w:id="7" w:name="tw-target-text9"/>
+      <w:bookmarkEnd w:id="7"/>
       <w:r>
         <w:t xml:space="preserve"> </w:t>
       </w:r>
@@ -6782,8 +6465,8 @@
       <w:r>
         <w:t xml:space="preserve">: </w:t>
       </w:r>
-      <w:bookmarkStart w:id="7" w:name="tw-target-text10"/>
-      <w:bookmarkEnd w:id="7"/>
+      <w:bookmarkStart w:id="8" w:name="tw-target-text10"/>
+      <w:bookmarkEnd w:id="8"/>
       <w:r>
         <w:t>The content of the thesis is divided into 3 chapters</w:t>
       </w:r>
@@ -6801,8 +6484,8 @@
       <w:r>
         <w:t xml:space="preserve">Chapter 1: </w:t>
       </w:r>
-      <w:bookmarkStart w:id="8" w:name="tw-target-text11"/>
-      <w:bookmarkEnd w:id="8"/>
+      <w:bookmarkStart w:id="9" w:name="tw-target-text11"/>
+      <w:bookmarkEnd w:id="9"/>
       <w:r>
         <w:t>An overview of the definition of terms and libraries used</w:t>
       </w:r>
@@ -6820,8 +6503,8 @@
       <w:r>
         <w:t xml:space="preserve">Chapter 2: </w:t>
       </w:r>
-      <w:bookmarkStart w:id="9" w:name="tw-target-text12"/>
-      <w:bookmarkEnd w:id="9"/>
+      <w:bookmarkStart w:id="10" w:name="tw-target-text12"/>
+      <w:bookmarkEnd w:id="10"/>
       <w:r>
         <w:t>Model design and implement</w:t>
       </w:r>
@@ -6865,8 +6548,8 @@
       <w:r>
         <w:t>:</w:t>
       </w:r>
-      <w:bookmarkStart w:id="10" w:name="tw-target-text13"/>
-      <w:bookmarkEnd w:id="10"/>
+      <w:bookmarkStart w:id="11" w:name="tw-target-text13"/>
+      <w:bookmarkEnd w:id="11"/>
       <w:r>
         <w:t xml:space="preserve"> </w:t>
       </w:r>
@@ -6884,7 +6567,7 @@
       <w:r>
         <w:br w:type="page"/>
       </w:r>
-      <w:bookmarkStart w:id="11" w:name="_Toc74056223"/>
+      <w:bookmarkStart w:id="12" w:name="_Toc74079349"/>
       <w:r>
         <w:rPr>
           <w:lang w:val="en-US"/>
@@ -6892,7 +6575,7 @@
         <w:lastRenderedPageBreak/>
         <w:t>CONTENTS</w:t>
       </w:r>
-      <w:bookmarkEnd w:id="11"/>
+      <w:bookmarkEnd w:id="12"/>
     </w:p>
     <w:p>
       <w:pPr>
@@ -6903,11 +6586,11 @@
       <w:pPr>
         <w:pStyle w:val="chap"/>
       </w:pPr>
-      <w:bookmarkStart w:id="12" w:name="_Toc74056224"/>
+      <w:bookmarkStart w:id="13" w:name="_Toc74079350"/>
       <w:r>
         <w:t>REQUIRED SPECIFICATION</w:t>
       </w:r>
-      <w:bookmarkEnd w:id="12"/>
+      <w:bookmarkEnd w:id="13"/>
     </w:p>
     <w:p>
       <w:pPr>
@@ -6918,7 +6601,7 @@
       <w:pPr>
         <w:pStyle w:val="h1"/>
       </w:pPr>
-      <w:bookmarkStart w:id="13" w:name="_Toc74056225"/>
+      <w:bookmarkStart w:id="14" w:name="_Toc74079351"/>
       <w:r>
         <w:t>1.1. LINE 98</w:t>
       </w:r>
@@ -6937,7 +6620,7 @@
       <w:r>
         <w:t>brief overview</w:t>
       </w:r>
-      <w:bookmarkEnd w:id="13"/>
+      <w:bookmarkEnd w:id="14"/>
     </w:p>
     <w:p>
       <w:pPr>
@@ -6983,6 +6666,7 @@
     <w:p>
       <w:pPr>
         <w:pStyle w:val="pic"/>
+        <w:keepNext/>
       </w:pPr>
       <w:r>
         <w:rPr>
@@ -7029,73 +6713,110 @@
     </w:p>
     <w:p>
       <w:pPr>
+        <w:pStyle w:val="Caption"/>
+        <w:jc w:val="center"/>
+      </w:pPr>
+      <w:bookmarkStart w:id="15" w:name="_Toc74082157"/>
+      <w:r>
+        <w:t xml:space="preserve">Figure </w:t>
+      </w:r>
+      <w:r>
+        <w:fldChar w:fldCharType="begin"/>
+      </w:r>
+      <w:r>
+        <w:instrText xml:space="preserve"> SEQ Figure \* ARABIC </w:instrText>
+      </w:r>
+      <w:r>
+        <w:fldChar w:fldCharType="separate"/>
+      </w:r>
+      <w:r>
+        <w:rPr>
+          <w:noProof/>
+        </w:rPr>
+        <w:t>1</w:t>
+      </w:r>
+      <w:r>
+        <w:fldChar w:fldCharType="end"/>
+      </w:r>
+      <w:r>
+        <w:t>: Example of the start of the game</w:t>
+      </w:r>
+      <w:bookmarkEnd w:id="15"/>
+    </w:p>
+    <w:p>
+      <w:pPr>
+        <w:pStyle w:val="Subtitle"/>
+      </w:pPr>
+    </w:p>
+    <w:p>
+      <w:pPr>
+        <w:pStyle w:val="h1"/>
+      </w:pPr>
+      <w:bookmarkStart w:id="16" w:name="_Toc74079352"/>
+      <w:r>
+        <w:t>1.2. LINE 98’s main functionality</w:t>
+      </w:r>
+      <w:bookmarkEnd w:id="16"/>
+    </w:p>
+    <w:p>
+      <w:pPr>
+        <w:pStyle w:val="h2"/>
+      </w:pPr>
+      <w:bookmarkStart w:id="17" w:name="_Toc74079353"/>
+      <w:r>
+        <w:t>1.2</w:t>
+      </w:r>
+      <w:r>
+        <w:t>.1</w:t>
+      </w:r>
+      <w:r>
+        <w:t xml:space="preserve">. </w:t>
+      </w:r>
+      <w:r>
+        <w:t>Scoring’s point mechanism</w:t>
+      </w:r>
+      <w:bookmarkEnd w:id="17"/>
+    </w:p>
+    <w:p>
+      <w:pPr>
+        <w:pStyle w:val="content"/>
+      </w:pPr>
+      <w:r>
+        <w:t>Each game will start with 0 point. The game will increase the point and display it in the main panel while the player is playing the game.</w:t>
+      </w:r>
+    </w:p>
+    <w:p>
+      <w:pPr>
+        <w:pStyle w:val="content"/>
+      </w:pPr>
+      <w:r>
+        <w:t>There are three circumtances when the player will score point. Whenever the player finishes moving the balls, if there</w:t>
+      </w:r>
+      <w:r>
+        <w:t xml:space="preserve"> are a column or a row or a dia</w:t>
+      </w:r>
+      <w:r>
+        <w:t>g</w:t>
+      </w:r>
+      <w:r>
+        <w:t>o</w:t>
+      </w:r>
+      <w:r>
+        <w:t>nal (in any direction) which contains 5 or more big balls that have the same color and sit next to each other. In that case, those balls will be dissapeared from the table and the player will earn the same amount of points as the number of dissapeared balls. There will be no new small ball whenever player earn points.</w:t>
+      </w:r>
+    </w:p>
+    <w:p>
+      <w:pPr>
+        <w:pStyle w:val="content"/>
+      </w:pPr>
+      <w:r>
+        <w:t>When the game is over, the point of that game will be saved to a file. If it is high enough to be in the top 3 all time highscore its will be appeared in the highscores panel.</w:t>
+      </w:r>
+    </w:p>
+    <w:p>
+      <w:pPr>
         <w:pStyle w:val="pic"/>
-      </w:pPr>
-      <w:r>
-        <w:t>Example of the start of the game</w:t>
-      </w:r>
-    </w:p>
-    <w:p>
-      <w:pPr>
-        <w:pStyle w:val="Subtitle"/>
-      </w:pPr>
-    </w:p>
-    <w:p>
-      <w:pPr>
-        <w:pStyle w:val="h1"/>
-      </w:pPr>
-      <w:bookmarkStart w:id="14" w:name="_Toc74056226"/>
-      <w:r>
-        <w:t>1.2. LINE 98’s main functionality</w:t>
-      </w:r>
-      <w:bookmarkEnd w:id="14"/>
-    </w:p>
-    <w:p>
-      <w:pPr>
-        <w:pStyle w:val="h2"/>
-      </w:pPr>
-      <w:bookmarkStart w:id="15" w:name="_Toc74056227"/>
-      <w:r>
-        <w:t>1.2</w:t>
-      </w:r>
-      <w:r>
-        <w:t>.1</w:t>
-      </w:r>
-      <w:r>
-        <w:t xml:space="preserve">. </w:t>
-      </w:r>
-      <w:r>
-        <w:t>Scoring’s point mechanism</w:t>
-      </w:r>
-      <w:bookmarkEnd w:id="15"/>
-    </w:p>
-    <w:p>
-      <w:pPr>
-        <w:pStyle w:val="content"/>
-      </w:pPr>
-      <w:r>
-        <w:t>Each game will start with 0 point. The game will increase the point and display it in the main panel while the player is playing the game.</w:t>
-      </w:r>
-    </w:p>
-    <w:p>
-      <w:pPr>
-        <w:pStyle w:val="content"/>
-      </w:pPr>
-      <w:r>
-        <w:t>There are three circumtances when the player will score point. Whenever the player finishes moving the balls, if there are a column or a row or a diaognal (in any direction) which contains 5 or more big balls that have the same color and sit next to each other. In that case, those balls will be dissapeared from the table and the player will earn the same amount of points as the number of dissapeared balls. There will be no new small ball whenever player earn points.</w:t>
-      </w:r>
-    </w:p>
-    <w:p>
-      <w:pPr>
-        <w:pStyle w:val="content"/>
-      </w:pPr>
-      <w:r>
-        <w:t>When the game is over, the point of that game will be saved to a file. If it is high enough to be in the top 3 all time highscore its will be appeared in the highscores panel.</w:t>
-      </w:r>
-    </w:p>
-    <w:p>
-      <w:pPr>
-        <w:pStyle w:val="pic"/>
+        <w:keepNext/>
       </w:pPr>
       <w:r>
         <w:rPr>
@@ -7142,17 +6863,35 @@
     </w:p>
     <w:p>
       <w:pPr>
-        <w:pStyle w:val="pic"/>
-      </w:pPr>
-      <w:r>
-        <w:t xml:space="preserve">Example of the </w:t>
-      </w:r>
-      <w:r>
-        <w:t>end</w:t>
-      </w:r>
-      <w:r>
-        <w:t xml:space="preserve"> of the game</w:t>
-      </w:r>
+        <w:pStyle w:val="Caption"/>
+        <w:jc w:val="center"/>
+      </w:pPr>
+      <w:bookmarkStart w:id="18" w:name="_Toc74082158"/>
+      <w:r>
+        <w:t xml:space="preserve">Figure </w:t>
+      </w:r>
+      <w:r>
+        <w:fldChar w:fldCharType="begin"/>
+      </w:r>
+      <w:r>
+        <w:instrText xml:space="preserve"> SEQ Figure \* ARABIC </w:instrText>
+      </w:r>
+      <w:r>
+        <w:fldChar w:fldCharType="separate"/>
+      </w:r>
+      <w:r>
+        <w:rPr>
+          <w:noProof/>
+        </w:rPr>
+        <w:t>2</w:t>
+      </w:r>
+      <w:r>
+        <w:fldChar w:fldCharType="end"/>
+      </w:r>
+      <w:r>
+        <w:t>: Example of the game over</w:t>
+      </w:r>
+      <w:bookmarkEnd w:id="18"/>
     </w:p>
     <w:p>
       <w:pPr>
@@ -7168,7 +6907,7 @@
           <w:lang w:eastAsia="en-US"/>
         </w:rPr>
       </w:pPr>
-      <w:bookmarkStart w:id="16" w:name="_Toc74056228"/>
+      <w:bookmarkStart w:id="19" w:name="_Toc74079354"/>
       <w:r>
         <w:rPr>
           <w:lang w:eastAsia="en-US"/>
@@ -7205,7 +6944,7 @@
         </w:rPr>
         <w:t>ies</w:t>
       </w:r>
-      <w:bookmarkEnd w:id="16"/>
+      <w:bookmarkEnd w:id="19"/>
     </w:p>
     <w:p>
       <w:pPr>
@@ -7329,14 +7068,14 @@
           <w:lang w:eastAsia="en-US"/>
         </w:rPr>
       </w:pPr>
-      <w:bookmarkStart w:id="17" w:name="_Toc74056229"/>
+      <w:bookmarkStart w:id="20" w:name="_Toc74079355"/>
       <w:r>
         <w:rPr>
           <w:lang w:eastAsia="en-US"/>
         </w:rPr>
         <w:t>AN OVERVIEW OF TECHNOLOGY USED</w:t>
       </w:r>
-      <w:bookmarkEnd w:id="17"/>
+      <w:bookmarkEnd w:id="20"/>
     </w:p>
     <w:p>
       <w:pPr>
@@ -7358,14 +7097,14 @@
           <w:lang w:eastAsia="en-US"/>
         </w:rPr>
       </w:pPr>
-      <w:bookmarkStart w:id="18" w:name="_Toc74056230"/>
+      <w:bookmarkStart w:id="21" w:name="_Toc74079356"/>
       <w:r>
         <w:rPr>
           <w:lang w:eastAsia="en-US"/>
         </w:rPr>
         <w:t>2.1. Introduction Python programming language</w:t>
       </w:r>
-      <w:bookmarkEnd w:id="18"/>
+      <w:bookmarkEnd w:id="21"/>
     </w:p>
     <w:p>
       <w:pPr>
@@ -7374,18 +7113,19 @@
           <w:lang w:eastAsia="en-US"/>
         </w:rPr>
       </w:pPr>
-      <w:bookmarkStart w:id="19" w:name="_Toc74056231"/>
+      <w:bookmarkStart w:id="22" w:name="_Toc74079357"/>
       <w:r>
         <w:rPr>
           <w:lang w:eastAsia="en-US"/>
         </w:rPr>
         <w:t>2.1.1. Python Programming Language</w:t>
       </w:r>
-      <w:bookmarkEnd w:id="19"/>
+      <w:bookmarkEnd w:id="22"/>
     </w:p>
     <w:p>
       <w:pPr>
         <w:pStyle w:val="pic"/>
+        <w:keepNext/>
       </w:pPr>
       <w:r>
         <w:rPr>
@@ -7438,14 +7178,37 @@
     </w:p>
     <w:p>
       <w:pPr>
-        <w:rPr>
-          <w:color w:val="000000"/>
-          <w:sz w:val="26"/>
-          <w:szCs w:val="26"/>
-          <w:lang w:eastAsia="en-US"/>
-        </w:rPr>
-      </w:pPr>
-    </w:p>
+        <w:pStyle w:val="Caption"/>
+        <w:jc w:val="center"/>
+      </w:pPr>
+      <w:bookmarkStart w:id="23" w:name="_Toc74082159"/>
+      <w:r>
+        <w:t xml:space="preserve">Figure </w:t>
+      </w:r>
+      <w:r>
+        <w:fldChar w:fldCharType="begin"/>
+      </w:r>
+      <w:r>
+        <w:instrText xml:space="preserve"> SEQ Figure \* ARABIC </w:instrText>
+      </w:r>
+      <w:r>
+        <w:fldChar w:fldCharType="separate"/>
+      </w:r>
+      <w:r>
+        <w:rPr>
+          <w:noProof/>
+        </w:rPr>
+        <w:t>3</w:t>
+      </w:r>
+      <w:r>
+        <w:fldChar w:fldCharType="end"/>
+      </w:r>
+      <w:r>
+        <w:t>: Python logo</w:t>
+      </w:r>
+      <w:bookmarkEnd w:id="23"/>
+    </w:p>
+    <w:p/>
     <w:p>
       <w:pPr>
         <w:pStyle w:val="content"/>
@@ -7568,14 +7331,14 @@
           <w:shd w:val="clear" w:color="auto" w:fill="FFFFFF"/>
         </w:rPr>
       </w:pPr>
-      <w:bookmarkStart w:id="20" w:name="_Toc74056232"/>
+      <w:bookmarkStart w:id="24" w:name="_Toc74079358"/>
       <w:r>
         <w:rPr>
           <w:shd w:val="clear" w:color="auto" w:fill="FFFFFF"/>
         </w:rPr>
         <w:t>2.1.2. Reasons for using Python</w:t>
       </w:r>
-      <w:bookmarkEnd w:id="20"/>
+      <w:bookmarkEnd w:id="24"/>
     </w:p>
     <w:p>
       <w:pPr>
@@ -7594,14 +7357,14 @@
         <w:rPr>
           <w:shd w:val="clear" w:color="auto" w:fill="FFFFFF"/>
         </w:rPr>
-        <w:t xml:space="preserve">he python language is one of the most accessible programming languages available because it has simplified syntax and not complicated, which gives more emphasis on natural language. Due to its ease of learning and usage, </w:t>
+        <w:t xml:space="preserve">he python language is one of the most accessible programming languages available because it has simplified syntax and not complicated, which </w:t>
       </w:r>
       <w:r>
         <w:rPr>
           <w:shd w:val="clear" w:color="auto" w:fill="FFFFFF"/>
         </w:rPr>
         <w:lastRenderedPageBreak/>
-        <w:t>python codes can be easily written and executed much faster than other programming languages.</w:t>
+        <w:t>gives more emphasis on natural language. Due to its ease of learning and usage, python codes can be easily written and executed much faster than other programming languages.</w:t>
       </w:r>
     </w:p>
     <w:p>
@@ -7664,14 +7427,14 @@
           <w:lang w:eastAsia="en-US"/>
         </w:rPr>
       </w:pPr>
-      <w:bookmarkStart w:id="21" w:name="_Toc74056233"/>
+      <w:bookmarkStart w:id="25" w:name="_Toc74079359"/>
       <w:r>
         <w:rPr>
           <w:lang w:eastAsia="en-US"/>
         </w:rPr>
         <w:t>2.2. Introduction to Pygame</w:t>
       </w:r>
-      <w:bookmarkEnd w:id="21"/>
+      <w:bookmarkEnd w:id="25"/>
     </w:p>
     <w:p>
       <w:pPr>
@@ -7680,18 +7443,19 @@
           <w:lang w:eastAsia="en-US"/>
         </w:rPr>
       </w:pPr>
-      <w:bookmarkStart w:id="22" w:name="_Toc74056234"/>
+      <w:bookmarkStart w:id="26" w:name="_Toc74079360"/>
       <w:r>
         <w:rPr>
           <w:lang w:eastAsia="en-US"/>
         </w:rPr>
         <w:t>2.2.1. What is Pygame?</w:t>
       </w:r>
-      <w:bookmarkEnd w:id="22"/>
+      <w:bookmarkEnd w:id="26"/>
     </w:p>
     <w:p>
       <w:pPr>
         <w:pStyle w:val="pic"/>
+        <w:keepNext/>
       </w:pPr>
       <w:r>
         <w:rPr>
@@ -7743,6 +7507,39 @@
     </w:p>
     <w:p>
       <w:pPr>
+        <w:pStyle w:val="Caption"/>
+        <w:jc w:val="center"/>
+      </w:pPr>
+      <w:bookmarkStart w:id="27" w:name="_Toc74082160"/>
+      <w:r>
+        <w:t xml:space="preserve">Figure </w:t>
+      </w:r>
+      <w:r>
+        <w:fldChar w:fldCharType="begin"/>
+      </w:r>
+      <w:r>
+        <w:instrText xml:space="preserve"> SEQ Figure \* ARABIC </w:instrText>
+      </w:r>
+      <w:r>
+        <w:fldChar w:fldCharType="separate"/>
+      </w:r>
+      <w:r>
+        <w:rPr>
+          <w:noProof/>
+        </w:rPr>
+        <w:t>4</w:t>
+      </w:r>
+      <w:r>
+        <w:fldChar w:fldCharType="end"/>
+      </w:r>
+      <w:r>
+        <w:t>: Pygame logo</w:t>
+      </w:r>
+      <w:bookmarkEnd w:id="27"/>
+    </w:p>
+    <w:p/>
+    <w:p>
+      <w:pPr>
         <w:pStyle w:val="content"/>
       </w:pPr>
       <w:r>
@@ -7844,14 +7641,14 @@
       <w:pPr>
         <w:pStyle w:val="h2"/>
       </w:pPr>
-      <w:bookmarkStart w:id="23" w:name="_Toc74056235"/>
+      <w:bookmarkStart w:id="28" w:name="_Toc74079361"/>
       <w:r>
         <w:t xml:space="preserve">2.2.2. </w:t>
       </w:r>
       <w:r>
         <w:t>Architechture and features</w:t>
       </w:r>
-      <w:bookmarkEnd w:id="23"/>
+      <w:bookmarkEnd w:id="28"/>
     </w:p>
     <w:p>
       <w:pPr>
@@ -7943,7 +7740,11 @@
         </w:r>
       </w:hyperlink>
       <w:r>
-        <w:t> functions inside games can be abstracted from the game logic, making it possible to use a </w:t>
+        <w:t xml:space="preserve"> functions inside games can be abstracted </w:t>
+      </w:r>
+      <w:r>
+        <w:lastRenderedPageBreak/>
+        <w:t>from the game logic, making it possible to use a </w:t>
       </w:r>
       <w:hyperlink r:id="rId23" w:tooltip="Simple DirectMedia Layer" w:history="1">
         <w:r>
@@ -7967,7 +7768,6 @@
         <w:pStyle w:val="content"/>
       </w:pPr>
       <w:r>
-        <w:lastRenderedPageBreak/>
         <w:t>Other features that SDL doesn't have include vector math, </w:t>
       </w:r>
       <w:hyperlink r:id="rId24" w:tooltip="Collision detection" w:history="1">
@@ -8022,15 +7822,16 @@
       <w:pPr>
         <w:pStyle w:val="h2"/>
       </w:pPr>
-      <w:bookmarkStart w:id="24" w:name="_Toc74056236"/>
+      <w:bookmarkStart w:id="29" w:name="_Toc74079362"/>
       <w:r>
         <w:t>2.2.3. Simple DirectMedia Layer (SDL) and its feature</w:t>
       </w:r>
-      <w:bookmarkEnd w:id="24"/>
+      <w:bookmarkEnd w:id="29"/>
     </w:p>
     <w:p>
       <w:pPr>
         <w:pStyle w:val="pic"/>
+        <w:keepNext/>
       </w:pPr>
       <w:r>
         <w:rPr>
@@ -8082,6 +7883,43 @@
     </w:p>
     <w:p>
       <w:pPr>
+        <w:pStyle w:val="Caption"/>
+        <w:jc w:val="center"/>
+      </w:pPr>
+      <w:bookmarkStart w:id="30" w:name="_Toc74082161"/>
+      <w:r>
+        <w:t xml:space="preserve">Figure </w:t>
+      </w:r>
+      <w:r>
+        <w:fldChar w:fldCharType="begin"/>
+      </w:r>
+      <w:r>
+        <w:instrText xml:space="preserve"> SEQ Figure \* ARABIC </w:instrText>
+      </w:r>
+      <w:r>
+        <w:fldChar w:fldCharType="separate"/>
+      </w:r>
+      <w:r>
+        <w:rPr>
+          <w:noProof/>
+        </w:rPr>
+        <w:t>5</w:t>
+      </w:r>
+      <w:r>
+        <w:fldChar w:fldCharType="end"/>
+      </w:r>
+      <w:r>
+        <w:t>: Simple DirectMedia Layer logo</w:t>
+      </w:r>
+      <w:bookmarkEnd w:id="30"/>
+    </w:p>
+    <w:p>
+      <w:pPr>
+        <w:pStyle w:val="pic"/>
+      </w:pPr>
+    </w:p>
+    <w:p>
+      <w:pPr>
         <w:pStyle w:val="content"/>
       </w:pPr>
       <w:r>
@@ -8440,6 +8278,7 @@
         <w:pStyle w:val="content"/>
       </w:pPr>
       <w:r>
+        <w:lastRenderedPageBreak/>
         <w:t>The library is internally written in </w:t>
       </w:r>
       <w:hyperlink r:id="rId53" w:tooltip="C (programming language)" w:history="1">
@@ -8492,130 +8331,113 @@
         </w:r>
       </w:hyperlink>
       <w:r>
-        <w:t> in C, with bindings to other languages available.</w:t>
-      </w:r>
-      <w:hyperlink r:id="rId57" w:anchor="cite_note-sdl2bindings-8" w:history="1">
+        <w:t> in C, with bindings to other languages available. It is </w:t>
+      </w:r>
+      <w:hyperlink r:id="rId57" w:tooltip="Free and open-source software" w:history="1">
         <w:r>
           <w:rPr>
             <w:rStyle w:val="Hyperlink"/>
             <w:color w:val="202122"/>
             <w:u w:val="none"/>
           </w:rPr>
-          <w:t>[8]</w:t>
+          <w:t>free and open-source software</w:t>
         </w:r>
       </w:hyperlink>
       <w:r>
-        <w:t> It is </w:t>
-      </w:r>
-      <w:hyperlink r:id="rId58" w:tooltip="Free and open-source software" w:history="1">
+        <w:t> subject to the requirements of the </w:t>
+      </w:r>
+      <w:hyperlink r:id="rId58" w:tooltip="Zlib License" w:history="1">
         <w:r>
           <w:rPr>
             <w:rStyle w:val="Hyperlink"/>
             <w:color w:val="202122"/>
             <w:u w:val="none"/>
           </w:rPr>
-          <w:t>free and open-source software</w:t>
+          <w:t>zlib License</w:t>
         </w:r>
       </w:hyperlink>
       <w:r>
-        <w:t> subject to the requirements of the </w:t>
-      </w:r>
-      <w:hyperlink r:id="rId59" w:tooltip="Zlib License" w:history="1">
+        <w:t> since version 2.0, and with prior versions subject to the </w:t>
+      </w:r>
+      <w:hyperlink r:id="rId59" w:tooltip="Microsoft Windows" w:history="1">
         <w:r>
           <w:rPr>
             <w:rStyle w:val="Hyperlink"/>
             <w:color w:val="202122"/>
             <w:u w:val="none"/>
           </w:rPr>
-          <w:t>zlib License</w:t>
+          <w:t>GNU Lesser General Public License</w:t>
         </w:r>
       </w:hyperlink>
       <w:r>
-        <w:t xml:space="preserve"> since version 2.0, and </w:t>
-      </w:r>
-      <w:r>
-        <w:lastRenderedPageBreak/>
-        <w:t>with prior versions subject to the </w:t>
-      </w:r>
-      <w:hyperlink r:id="rId60" w:tooltip="Microsoft Windows" w:history="1">
+        <w:t>. Under the zlib License, SDL 2.0 is freely available for </w:t>
+      </w:r>
+      <w:hyperlink r:id="rId60" w:tooltip="Static linking" w:history="1">
         <w:r>
           <w:rPr>
             <w:rStyle w:val="Hyperlink"/>
             <w:color w:val="202122"/>
             <w:u w:val="none"/>
           </w:rPr>
-          <w:t>GNU Lesser General Public License</w:t>
+          <w:t>static linking</w:t>
         </w:r>
       </w:hyperlink>
       <w:r>
-        <w:t>. Under the zlib License, SDL 2.0 is freely available for </w:t>
-      </w:r>
-      <w:hyperlink r:id="rId61" w:tooltip="Static linking" w:history="1">
+        <w:t> in </w:t>
+      </w:r>
+      <w:hyperlink r:id="rId61" w:history="1">
         <w:r>
           <w:rPr>
             <w:rStyle w:val="Hyperlink"/>
             <w:color w:val="202122"/>
             <w:u w:val="none"/>
           </w:rPr>
-          <w:t>static linking</w:t>
+          <w:t>closed-source</w:t>
         </w:r>
       </w:hyperlink>
       <w:r>
-        <w:t> in </w:t>
-      </w:r>
-      <w:hyperlink r:id="rId62" w:history="1">
+        <w:t> projects, unlike SDL 1.2. SDL 2.0, released in 2013, was a major departure from previous versions, offering more opportunity for 3D hardware acceleration, but breaking backwards-compatibility.</w:t>
+      </w:r>
+    </w:p>
+    <w:p>
+      <w:pPr>
+        <w:pStyle w:val="content"/>
+      </w:pPr>
+      <w:r>
+        <w:t>SDL is extensively used in the industry in both large and small projects. Over 700 games, 180 applications, and 120 demos have been posted on the library website.</w:t>
+      </w:r>
+    </w:p>
+    <w:p>
+      <w:pPr>
+        <w:pStyle w:val="content"/>
+      </w:pPr>
+      <w:r>
+        <w:t>SDL is a </w:t>
+      </w:r>
+      <w:hyperlink r:id="rId62" w:tooltip="Wrapper library" w:history="1">
         <w:r>
           <w:rPr>
             <w:rStyle w:val="Hyperlink"/>
             <w:color w:val="202122"/>
             <w:u w:val="none"/>
           </w:rPr>
-          <w:t>closed-source</w:t>
+          <w:t>wrapper</w:t>
         </w:r>
       </w:hyperlink>
       <w:r>
-        <w:t> projects, unlike SDL 1.2. SDL 2.0, released in 2013, was a major departure from previous versions, offering more opportunity for 3D hardware acceleration, but breaking backwards-compatibility.</w:t>
-      </w:r>
-    </w:p>
-    <w:p>
-      <w:pPr>
-        <w:pStyle w:val="content"/>
-      </w:pPr>
-      <w:r>
-        <w:t>SDL is extensively used in the industry in both large and small projects. Over 700 games, 180 applications, and 120 demos have been posted on the library website.</w:t>
-      </w:r>
-    </w:p>
-    <w:p>
-      <w:pPr>
-        <w:pStyle w:val="content"/>
-      </w:pPr>
-      <w:r>
-        <w:t>SDL is a </w:t>
-      </w:r>
-      <w:hyperlink r:id="rId63" w:tooltip="Wrapper library" w:history="1">
+        <w:t> around the operating-system-specific functions that the game needs to access. The only purpose of SDL is to provide a common framework for accessing these functions for multiple operating systems (cross-platform). SDL provides support for 2D pixel operations, sound, file access, event handling, timing and threading. It is often used to complement </w:t>
+      </w:r>
+      <w:hyperlink r:id="rId63" w:tooltip="OpenGL" w:history="1">
         <w:r>
           <w:rPr>
             <w:rStyle w:val="Hyperlink"/>
             <w:color w:val="202122"/>
             <w:u w:val="none"/>
           </w:rPr>
-          <w:t>wrapper</w:t>
+          <w:t>OpenGL</w:t>
         </w:r>
       </w:hyperlink>
       <w:r>
-        <w:t> around the operating-system-specific functions that the game needs to access. The only purpose of SDL is to provide a common framework for accessing these functions for multiple operating systems (cross-platform). SDL provides support for 2D pixel operations, sound, file access, event handling, timing and threading. It is often used to complement </w:t>
-      </w:r>
-      <w:hyperlink r:id="rId64" w:tooltip="OpenGL" w:history="1">
-        <w:r>
-          <w:rPr>
-            <w:rStyle w:val="Hyperlink"/>
-            <w:color w:val="202122"/>
-            <w:u w:val="none"/>
-          </w:rPr>
-          <w:t>OpenGL</w:t>
-        </w:r>
-      </w:hyperlink>
-      <w:r>
         <w:t> by setting up the graphical output and providing mouse and keyboard input, since OpenGL comprises only rendering.</w:t>
       </w:r>
     </w:p>
@@ -8631,11 +8453,11 @@
       <w:pPr>
         <w:pStyle w:val="h2"/>
       </w:pPr>
-      <w:bookmarkStart w:id="25" w:name="_Toc74056237"/>
+      <w:bookmarkStart w:id="31" w:name="_Toc74079363"/>
       <w:r>
         <w:t>2.2.4. Pygame’s background and setup</w:t>
       </w:r>
-      <w:bookmarkEnd w:id="25"/>
+      <w:bookmarkEnd w:id="31"/>
     </w:p>
     <w:p>
       <w:pPr>
@@ -8647,12 +8469,19 @@
       <w:r>
         <w:rPr>
           <w:rStyle w:val="Strong"/>
+          <w:b w:val="0"/>
           <w:color w:val="000000" w:themeColor="text1"/>
         </w:rPr>
-        <w:t>Use python 3.7.7</w:t>
-      </w:r>
-      <w:r>
-        <w:t> or greater, because it is much friendlier to newbies, and additionally runs faster.</w:t>
+        <w:t>Python 3.7</w:t>
+      </w:r>
+      <w:r>
+        <w:t> or greater</w:t>
+      </w:r>
+      <w:r>
+        <w:t xml:space="preserve"> is recommended for Pygame</w:t>
+      </w:r>
+      <w:r>
+        <w:t>, because it is much friendlier to newbies, and additionally runs faster.</w:t>
       </w:r>
     </w:p>
     <w:p>
@@ -8662,7 +8491,7 @@
       <w:r>
         <w:t>The best way to install pygame is with the </w:t>
       </w:r>
-      <w:hyperlink r:id="rId65" w:history="1">
+      <w:hyperlink r:id="rId64" w:history="1">
         <w:r>
           <w:rPr>
             <w:rStyle w:val="Hyperlink"/>
@@ -8762,24 +8591,27 @@
         <w:t xml:space="preserve">Make sure </w:t>
       </w:r>
       <w:r>
-        <w:t>python3.6</w:t>
+        <w:t>python</w:t>
       </w:r>
       <w:r>
         <w:t xml:space="preserve"> is installed</w:t>
       </w:r>
       <w:r>
-        <w:t xml:space="preserve"> with the "Add python 3.6 to PATH" option selected. This means that python, and pip will work for you from the command line.</w:t>
+        <w:t xml:space="preserve"> with the "Add python</w:t>
+      </w:r>
+      <w:r>
+        <w:t xml:space="preserve"> to PATH" option selected. This means that python, and pip will work for you from the command line.</w:t>
       </w:r>
     </w:p>
     <w:p>
       <w:pPr>
         <w:pStyle w:val="h2"/>
       </w:pPr>
-      <w:bookmarkStart w:id="26" w:name="_Toc74056238"/>
+      <w:bookmarkStart w:id="32" w:name="_Toc74079364"/>
       <w:r>
         <w:t>2.2.5. Basic Pygame concept</w:t>
       </w:r>
-      <w:bookmarkEnd w:id="26"/>
+      <w:bookmarkEnd w:id="32"/>
     </w:p>
     <w:p>
       <w:pPr>
@@ -8815,62 +8647,59 @@
         <w:ind w:left="0" w:firstLine="900"/>
       </w:pPr>
       <w:r>
+        <w:lastRenderedPageBreak/>
         <w:t xml:space="preserve">Initialization and Modules: </w:t>
       </w:r>
       <w:r>
         <w:t>The pygame library is </w:t>
       </w:r>
+      <w:hyperlink r:id="rId65" w:history="1">
+        <w:r>
+          <w:t>composed of a number of Python constructs</w:t>
+        </w:r>
+      </w:hyperlink>
+      <w:r>
+        <w:t xml:space="preserve">, which include several different modules. These modules provide abstract access to specific hardware on </w:t>
+      </w:r>
+      <w:r>
+        <w:t xml:space="preserve">the </w:t>
+      </w:r>
+      <w:r>
+        <w:t>system, as well as uniform methods to work with that hardware. For example, display</w:t>
+      </w:r>
+      <w:r>
+        <w:t> allows uniform access to</w:t>
+      </w:r>
+      <w:r>
+        <w:t>video display, while joystick </w:t>
+      </w:r>
+      <w:r>
+        <w:t xml:space="preserve">allows abstract control of </w:t>
+      </w:r>
+      <w:r>
+        <w:t>joystick.</w:t>
+      </w:r>
+      <w:r>
+        <w:t xml:space="preserve"> </w:t>
+      </w:r>
+      <w:r>
+        <w:t xml:space="preserve">After importing the pygame library in the example above, the first </w:t>
+      </w:r>
+      <w:r>
+        <w:t>activity</w:t>
+      </w:r>
+      <w:r>
+        <w:t xml:space="preserve"> was </w:t>
+      </w:r>
       <w:hyperlink r:id="rId66" w:history="1">
         <w:r>
-          <w:t>composed of a number of Python constructs</w:t>
+          <w:t xml:space="preserve">initialize </w:t>
+        </w:r>
+        <w:r>
+          <w:t>PyGame</w:t>
         </w:r>
       </w:hyperlink>
       <w:r>
-        <w:t xml:space="preserve">, which include several different modules. These modules provide abstract access to specific hardware on </w:t>
-      </w:r>
-      <w:r>
-        <w:t xml:space="preserve">the </w:t>
-      </w:r>
-      <w:r>
-        <w:t>system, as well as uniform methods to work with that hardware. For example, display</w:t>
-      </w:r>
-      <w:r>
-        <w:t xml:space="preserve"> allows uniform </w:t>
-      </w:r>
-      <w:r>
-        <w:lastRenderedPageBreak/>
-        <w:t>access to</w:t>
-      </w:r>
-      <w:r>
-        <w:t>video display, while joystick </w:t>
-      </w:r>
-      <w:r>
-        <w:t xml:space="preserve">allows abstract control of </w:t>
-      </w:r>
-      <w:r>
-        <w:t>joystick.</w:t>
-      </w:r>
-      <w:r>
-        <w:t xml:space="preserve"> </w:t>
-      </w:r>
-      <w:r>
-        <w:t xml:space="preserve">After importing the pygame library in the example above, the first </w:t>
-      </w:r>
-      <w:r>
-        <w:t>activity</w:t>
-      </w:r>
-      <w:r>
-        <w:t xml:space="preserve"> was </w:t>
-      </w:r>
-      <w:hyperlink r:id="rId67" w:history="1">
-        <w:r>
-          <w:t xml:space="preserve">initialize </w:t>
-        </w:r>
-        <w:r>
-          <w:t>PyGame</w:t>
-        </w:r>
-      </w:hyperlink>
-      <w:r>
         <w:t> using </w:t>
       </w:r>
       <w:r>
@@ -8882,7 +8711,7 @@
       <w:r>
         <w:t>. This function </w:t>
       </w:r>
-      <w:hyperlink r:id="rId68" w:anchor="pygame.init" w:history="1">
+      <w:hyperlink r:id="rId67" w:anchor="pygame.init" w:history="1">
         <w:r>
           <w:t>calls the separate init() functions</w:t>
         </w:r>
@@ -8921,78 +8750,78 @@
       <w:r>
         <w:t>In addition to the modules, pygame also includes several Python classes, which encapsulate non-hardware dependent concepts. One of these is the </w:t>
       </w:r>
+      <w:hyperlink r:id="rId68" w:history="1">
+        <w:r>
+          <w:t>Surface</w:t>
+        </w:r>
+      </w:hyperlink>
+      <w:r>
+        <w:t xml:space="preserve"> which, at its most basic, defines </w:t>
+      </w:r>
+      <w:r>
+        <w:t xml:space="preserve">a rectangular area on which </w:t>
+      </w:r>
+      <w:r>
+        <w:t>can</w:t>
+      </w:r>
+      <w:r>
+        <w:t xml:space="preserve"> be</w:t>
+      </w:r>
+      <w:r>
+        <w:t xml:space="preserve"> draw</w:t>
+      </w:r>
+      <w:r>
+        <w:t>n in</w:t>
+      </w:r>
+      <w:r>
+        <w:t>. Surface objects are used in many contexts in pygame.</w:t>
+      </w:r>
+      <w:r>
+        <w:t xml:space="preserve"> </w:t>
+      </w:r>
+      <w:r>
+        <w:t>In pygame, everything is viewed on a single user-created </w:t>
+      </w:r>
       <w:hyperlink r:id="rId69" w:history="1">
         <w:r>
-          <w:t>Surface</w:t>
+          <w:t>display</w:t>
         </w:r>
       </w:hyperlink>
       <w:r>
-        <w:t xml:space="preserve"> which, at its most basic, defines </w:t>
-      </w:r>
-      <w:r>
-        <w:t xml:space="preserve">a rectangular area on which </w:t>
-      </w:r>
-      <w:r>
-        <w:t>can</w:t>
-      </w:r>
-      <w:r>
-        <w:t xml:space="preserve"> be</w:t>
-      </w:r>
-      <w:r>
-        <w:t xml:space="preserve"> draw</w:t>
-      </w:r>
-      <w:r>
-        <w:t>n in</w:t>
-      </w:r>
-      <w:r>
-        <w:t>. Surface objects are used in many contexts in pygame.</w:t>
+        <w:t>, which can be a window or a full screen. The display is created using </w:t>
+      </w:r>
+      <w:hyperlink r:id="rId70" w:anchor="pygame.display.set_mode" w:history="1">
+        <w:r>
+          <w:rPr>
+            <w:rStyle w:val="inlineCode"/>
+          </w:rPr>
+          <w:t>.set_mode()</w:t>
+        </w:r>
+      </w:hyperlink>
+      <w:r>
+        <w:t>, which returns a Surface representing the visible part of the window. It is this Surface that you pass into drawing functions like </w:t>
+      </w:r>
+      <w:hyperlink r:id="rId71" w:anchor="pygame.draw.circle" w:history="1">
+        <w:r>
+          <w:rPr>
+            <w:rStyle w:val="inlineCode"/>
+          </w:rPr>
+          <w:t>pygame.draw.circle()</w:t>
+        </w:r>
+      </w:hyperlink>
+      <w:r>
+        <w:t xml:space="preserve">, </w:t>
       </w:r>
       <w:r>
         <w:t xml:space="preserve"> </w:t>
       </w:r>
       <w:r>
-        <w:t>In pygame, everything is viewed on a single user-created </w:t>
-      </w:r>
-      <w:hyperlink r:id="rId70" w:history="1">
-        <w:r>
-          <w:t>display</w:t>
-        </w:r>
-      </w:hyperlink>
-      <w:r>
-        <w:t>, which can be a window or a full screen. The display is created using </w:t>
-      </w:r>
-      <w:hyperlink r:id="rId71" w:anchor="pygame.display.set_mode" w:history="1">
-        <w:r>
-          <w:rPr>
-            <w:rStyle w:val="inlineCode"/>
-          </w:rPr>
-          <w:t>.set_mode()</w:t>
-        </w:r>
-      </w:hyperlink>
-      <w:r>
-        <w:t>, which returns a Surface representing the visible part of the window. It is this Surface that you pass into drawing functions like </w:t>
-      </w:r>
-      <w:hyperlink r:id="rId72" w:anchor="pygame.draw.circle" w:history="1">
-        <w:r>
-          <w:rPr>
-            <w:rStyle w:val="inlineCode"/>
-          </w:rPr>
-          <w:t>pygame.draw.circle()</w:t>
-        </w:r>
-      </w:hyperlink>
-      <w:r>
-        <w:t xml:space="preserve">, </w:t>
+        <w:t>and the contents of that Surface are</w:t>
       </w:r>
       <w:r>
         <w:t xml:space="preserve"> </w:t>
       </w:r>
       <w:r>
-        <w:t>and the contents of that Surface are</w:t>
-      </w:r>
-      <w:r>
-        <w:t xml:space="preserve"> </w:t>
-      </w:r>
-      <w:r>
         <w:t>are</w:t>
       </w:r>
       <w:r>
@@ -9001,7 +8830,7 @@
       <w:r>
         <w:t>call </w:t>
       </w:r>
-      <w:hyperlink r:id="rId73" w:anchor="pygame.display.flip" w:history="1">
+      <w:hyperlink r:id="rId72" w:anchor="pygame.display.flip" w:history="1">
         <w:r>
           <w:rPr>
             <w:rStyle w:val="inlineCode"/>
@@ -9117,11 +8946,11 @@
       <w:pPr>
         <w:pStyle w:val="h2"/>
       </w:pPr>
-      <w:bookmarkStart w:id="27" w:name="_Toc74056239"/>
+      <w:bookmarkStart w:id="33" w:name="_Toc74079365"/>
       <w:r>
         <w:t>2.2.6. Handling Events</w:t>
       </w:r>
-      <w:bookmarkEnd w:id="27"/>
+      <w:bookmarkEnd w:id="33"/>
     </w:p>
     <w:p>
       <w:pPr>
@@ -9150,6 +8979,11 @@
       <w:r>
         <w:t>. Every element in this queue is an Event object and they'll all have the attribute type, which is an integer representing what kind of event it is. In the pygame module there are predefined integer constants representing the type. Except for this attribute, events have different attributes.</w:t>
       </w:r>
+    </w:p>
+    <w:p>
+      <w:pPr>
+        <w:pStyle w:val="content"/>
+      </w:pPr>
     </w:p>
     <w:p>
       <w:pPr>
@@ -9186,6 +9020,7 @@
               <w:rPr>
                 <w:i w:val="0"/>
               </w:rPr>
+              <w:lastRenderedPageBreak/>
               <w:t>Constant name</w:t>
             </w:r>
           </w:p>
@@ -9396,7 +9231,6 @@
               <w:rPr>
                 <w:i w:val="0"/>
               </w:rPr>
-              <w:lastRenderedPageBreak/>
               <w:t>MOUSEMOTION</w:t>
             </w:r>
           </w:p>
@@ -10394,7 +10228,11 @@
         <w:t>arttributes buttons (</w:t>
       </w:r>
       <w:r>
-        <w:t>a tuple representing if the mouse buttons are being pressed or not</w:t>
+        <w:t xml:space="preserve">a tuple representing if the </w:t>
+      </w:r>
+      <w:r>
+        <w:lastRenderedPageBreak/>
+        <w:t>mouse buttons are being pressed or not</w:t>
       </w:r>
       <w:r>
         <w:t>), pos (</w:t>
@@ -10491,7 +10329,6 @@
           <w:color w:val="3C3C3C"/>
           <w:bdr w:val="none" w:sz="0" w:space="0" w:color="auto" w:frame="1"/>
         </w:rPr>
-        <w:lastRenderedPageBreak/>
         <w:tab/>
         <w:t xml:space="preserve">if </w:t>
       </w:r>
@@ -11234,24 +11071,24 @@
       <w:pPr>
         <w:pStyle w:val="h1"/>
       </w:pPr>
-      <w:bookmarkStart w:id="28" w:name="_Toc74056240"/>
+      <w:bookmarkStart w:id="34" w:name="_Toc74079366"/>
       <w:r>
         <w:t>2.3. Breath-f</w:t>
       </w:r>
       <w:r>
         <w:t>irst Search Algorithm</w:t>
       </w:r>
-      <w:bookmarkEnd w:id="28"/>
+      <w:bookmarkEnd w:id="34"/>
     </w:p>
     <w:p>
       <w:pPr>
         <w:pStyle w:val="h2"/>
       </w:pPr>
-      <w:bookmarkStart w:id="29" w:name="_Toc74056241"/>
+      <w:bookmarkStart w:id="35" w:name="_Toc74079367"/>
       <w:r>
         <w:t>2.3.1. Overview</w:t>
       </w:r>
-      <w:bookmarkEnd w:id="29"/>
+      <w:bookmarkEnd w:id="35"/>
     </w:p>
     <w:p>
       <w:pPr>
@@ -11300,11 +11137,11 @@
       <w:pPr>
         <w:pStyle w:val="h2"/>
       </w:pPr>
-      <w:bookmarkStart w:id="30" w:name="_Toc74056242"/>
+      <w:bookmarkStart w:id="36" w:name="_Toc74079368"/>
       <w:r>
         <w:t>2.3.2. Algorithm</w:t>
       </w:r>
-      <w:bookmarkEnd w:id="30"/>
+      <w:bookmarkEnd w:id="36"/>
     </w:p>
     <w:p>
       <w:pPr>
@@ -11341,10 +11178,12 @@
     <w:p>
       <w:pPr>
         <w:pStyle w:val="pic"/>
+        <w:keepNext/>
       </w:pPr>
       <w:r>
         <w:rPr>
           <w:noProof/>
+          <w:lang w:eastAsia="en-US"/>
         </w:rPr>
         <w:lastRenderedPageBreak/>
         <w:drawing>
@@ -11363,7 +11202,7 @@
                     <pic:cNvPicPr/>
                   </pic:nvPicPr>
                   <pic:blipFill>
-                    <a:blip r:embed="rId74">
+                    <a:blip r:embed="rId73">
                       <a:extLst>
                         <a:ext uri="{28A0092B-C50C-407E-A947-70E740481C1C}">
                           <a14:useLocalDpi xmlns:a14="http://schemas.microsoft.com/office/drawing/2010/main" val="0"/>
@@ -11392,6 +11231,38 @@
     </w:p>
     <w:p>
       <w:pPr>
+        <w:pStyle w:val="Caption"/>
+        <w:jc w:val="center"/>
+      </w:pPr>
+      <w:bookmarkStart w:id="37" w:name="_Toc74082162"/>
+      <w:r>
+        <w:t xml:space="preserve">Figure </w:t>
+      </w:r>
+      <w:r>
+        <w:fldChar w:fldCharType="begin"/>
+      </w:r>
+      <w:r>
+        <w:instrText xml:space="preserve"> SEQ Figure \* ARABIC </w:instrText>
+      </w:r>
+      <w:r>
+        <w:fldChar w:fldCharType="separate"/>
+      </w:r>
+      <w:r>
+        <w:rPr>
+          <w:noProof/>
+        </w:rPr>
+        <w:t>6</w:t>
+      </w:r>
+      <w:r>
+        <w:fldChar w:fldCharType="end"/>
+      </w:r>
+      <w:r>
+        <w:t>: Example of a graph diagram</w:t>
+      </w:r>
+      <w:bookmarkEnd w:id="37"/>
+    </w:p>
+    <w:p>
+      <w:pPr>
         <w:pStyle w:val="h1"/>
       </w:pPr>
     </w:p>
@@ -11442,11 +11313,11 @@
       <w:pPr>
         <w:pStyle w:val="h2"/>
       </w:pPr>
-      <w:bookmarkStart w:id="31" w:name="_Toc74056243"/>
+      <w:bookmarkStart w:id="38" w:name="_Toc74079369"/>
       <w:r>
         <w:t>2.3.3. Time and space complexity</w:t>
       </w:r>
-      <w:bookmarkEnd w:id="31"/>
+      <w:bookmarkEnd w:id="38"/>
     </w:p>
     <w:p>
       <w:pPr>
@@ -11482,7 +11353,16 @@
         <w:t xml:space="preserve">) and </w:t>
       </w:r>
       <w:r>
-        <w:t>O(|V|^{2}), depending on how sparse the input graph is.</w:t>
+        <w:t>O(|V|</w:t>
+      </w:r>
+      <w:r>
+        <w:rPr>
+          <w:vertAlign w:val="superscript"/>
+        </w:rPr>
+        <w:t>2</w:t>
+      </w:r>
+      <w:r>
+        <w:t>), depending on how sparse the input graph is.</w:t>
       </w:r>
     </w:p>
     <w:p>
@@ -11490,11 +11370,8 @@
         <w:pStyle w:val="content"/>
       </w:pPr>
       <w:r>
-        <w:t xml:space="preserve">When the number of vertices in the graph is known ahead of time, and additional data structures are used to determine which vertices have already been </w:t>
-      </w:r>
-      <w:r>
         <w:lastRenderedPageBreak/>
-        <w:t>added to the queue, the space complexity can be exp</w:t>
+        <w:t>When the number of vertices in the graph is known ahead of time, and additional data structures are used to determine which vertices have already been added to the queue, the space complexity can be exp</w:t>
       </w:r>
       <w:r>
         <w:t xml:space="preserve">ressed as O(|V|), where </w:t>
@@ -11508,7 +11385,10 @@
         <w:pStyle w:val="content"/>
       </w:pPr>
       <w:r>
-        <w:t xml:space="preserve">When working with graphs that are too large to store explicitly (or infinite), it is more practical to describe the complexity of breadth-first search in different terms: to find the nodes that are at distance d from the start node (measured in number of edge traversals), BFS takes </w:t>
+        <w:t xml:space="preserve">When working with graphs that are too large to store explicitly (or infinite), it is more practical to describe the complexity of breadth-first search in different terms: to find the nodes that are at distance d from the start node (measured in number of </w:t>
+      </w:r>
+      <w:r>
+        <w:t xml:space="preserve">edge traversals), BFS takes </w:t>
       </w:r>
       <w:proofErr w:type="gramStart"/>
       <w:r>
@@ -11516,14 +11396,23 @@
       </w:r>
       <w:proofErr w:type="gramEnd"/>
       <w:r>
-        <w:t>bd + 1) time and memory, where b is the "branching factor" of the graph (the average out-degree).</w:t>
+        <w:t>b</w:t>
+      </w:r>
+      <w:r>
+        <w:rPr>
+          <w:vertAlign w:val="superscript"/>
+        </w:rPr>
+        <w:t>d</w:t>
+      </w:r>
+      <w:r>
+        <w:t xml:space="preserve"> + 1) time and memory, where b is the "branching factor" of the graph (the average out-degree).</w:t>
       </w:r>
     </w:p>
     <w:p>
       <w:pPr>
         <w:pStyle w:val="h2"/>
       </w:pPr>
-      <w:bookmarkStart w:id="32" w:name="_Toc74056244"/>
+      <w:bookmarkStart w:id="39" w:name="_Toc74079370"/>
       <w:r>
         <w:t xml:space="preserve">2.3.4. </w:t>
       </w:r>
@@ -11536,7 +11425,7 @@
       <w:r>
         <w:t>irst Search algorithm</w:t>
       </w:r>
-      <w:bookmarkEnd w:id="32"/>
+      <w:bookmarkEnd w:id="39"/>
     </w:p>
     <w:p>
       <w:pPr>
@@ -11575,8 +11464,6 @@
       <w:r>
         <w:t xml:space="preserve"> Therefore, this algorithm plays an essential part throughout the process of the game development.</w:t>
       </w:r>
-      <w:bookmarkStart w:id="33" w:name="_GoBack"/>
-      <w:bookmarkEnd w:id="33"/>
     </w:p>
     <w:p>
       <w:pPr>
@@ -11586,17 +11473,19 @@
     </w:p>
     <w:p>
       <w:pPr>
+        <w:pStyle w:val="chap"/>
         <w:rPr>
           <w:lang w:eastAsia="en-US"/>
         </w:rPr>
       </w:pPr>
-    </w:p>
-    <w:p>
-      <w:pPr>
+      <w:bookmarkStart w:id="40" w:name="_Toc74079371"/>
+      <w:r>
         <w:rPr>
           <w:lang w:eastAsia="en-US"/>
         </w:rPr>
-      </w:pPr>
+        <w:t>DESIGN and installation</w:t>
+      </w:r>
+      <w:bookmarkEnd w:id="40"/>
     </w:p>
     <w:p>
       <w:pPr>
@@ -11607,27 +11496,454 @@
     </w:p>
     <w:p>
       <w:pPr>
+        <w:pStyle w:val="h1"/>
         <w:rPr>
           <w:lang w:eastAsia="en-US"/>
         </w:rPr>
       </w:pPr>
-    </w:p>
-    <w:p>
-      <w:pPr>
+      <w:bookmarkStart w:id="41" w:name="_Toc74079372"/>
+      <w:r>
         <w:rPr>
           <w:lang w:eastAsia="en-US"/>
         </w:rPr>
-      </w:pPr>
-    </w:p>
-    <w:p>
-      <w:pPr>
+        <w:t>3.1. Graphic user interface design</w:t>
+      </w:r>
+      <w:bookmarkEnd w:id="41"/>
+    </w:p>
+    <w:p>
+      <w:pPr>
+        <w:pStyle w:val="h2"/>
         <w:rPr>
           <w:lang w:eastAsia="en-US"/>
         </w:rPr>
       </w:pPr>
-    </w:p>
-    <w:p>
-      <w:pPr>
+      <w:bookmarkStart w:id="42" w:name="_Toc74079373"/>
+      <w:r>
+        <w:rPr>
+          <w:lang w:eastAsia="en-US"/>
+        </w:rPr>
+        <w:t>3.1.1. Main gameplay</w:t>
+      </w:r>
+      <w:bookmarkEnd w:id="42"/>
+    </w:p>
+    <w:p>
+      <w:pPr>
+        <w:pStyle w:val="content"/>
+        <w:keepNext/>
+        <w:jc w:val="center"/>
+      </w:pPr>
+      <w:r>
+        <w:rPr>
+          <w:noProof/>
+        </w:rPr>
+        <w:lastRenderedPageBreak/>
+        <w:drawing>
+          <wp:inline distT="0" distB="0" distL="0" distR="0" wp14:anchorId="65F24987" wp14:editId="488FC7DB">
+            <wp:extent cx="3324225" cy="4900288"/>
+            <wp:effectExtent l="0" t="0" r="0" b="0"/>
+            <wp:docPr id="9" name="Picture 9"/>
+            <wp:cNvGraphicFramePr>
+              <a:graphicFrameLocks xmlns:a="http://schemas.openxmlformats.org/drawingml/2006/main" noChangeAspect="1"/>
+            </wp:cNvGraphicFramePr>
+            <a:graphic xmlns:a="http://schemas.openxmlformats.org/drawingml/2006/main">
+              <a:graphicData uri="http://schemas.openxmlformats.org/drawingml/2006/picture">
+                <pic:pic xmlns:pic="http://schemas.openxmlformats.org/drawingml/2006/picture">
+                  <pic:nvPicPr>
+                    <pic:cNvPr id="9" name="overview-modal.png"/>
+                    <pic:cNvPicPr/>
+                  </pic:nvPicPr>
+                  <pic:blipFill>
+                    <a:blip r:embed="rId74">
+                      <a:extLst>
+                        <a:ext uri="{28A0092B-C50C-407E-A947-70E740481C1C}">
+                          <a14:useLocalDpi xmlns:a14="http://schemas.microsoft.com/office/drawing/2010/main" val="0"/>
+                        </a:ext>
+                      </a:extLst>
+                    </a:blip>
+                    <a:stretch>
+                      <a:fillRect/>
+                    </a:stretch>
+                  </pic:blipFill>
+                  <pic:spPr>
+                    <a:xfrm>
+                      <a:off x="0" y="0"/>
+                      <a:ext cx="3329607" cy="4908222"/>
+                    </a:xfrm>
+                    <a:prstGeom prst="rect">
+                      <a:avLst/>
+                    </a:prstGeom>
+                  </pic:spPr>
+                </pic:pic>
+              </a:graphicData>
+            </a:graphic>
+          </wp:inline>
+        </w:drawing>
+      </w:r>
+    </w:p>
+    <w:p>
+      <w:pPr>
+        <w:pStyle w:val="Caption"/>
+        <w:jc w:val="center"/>
+      </w:pPr>
+      <w:bookmarkStart w:id="43" w:name="_Toc74082163"/>
+      <w:r>
+        <w:t xml:space="preserve">Figure </w:t>
+      </w:r>
+      <w:r>
+        <w:fldChar w:fldCharType="begin"/>
+      </w:r>
+      <w:r>
+        <w:instrText xml:space="preserve"> SEQ Figure \* ARABIC </w:instrText>
+      </w:r>
+      <w:r>
+        <w:fldChar w:fldCharType="separate"/>
+      </w:r>
+      <w:r>
+        <w:rPr>
+          <w:noProof/>
+        </w:rPr>
+        <w:t>7</w:t>
+      </w:r>
+      <w:r>
+        <w:fldChar w:fldCharType="end"/>
+      </w:r>
+      <w:r>
+        <w:t>: Overview System Modal</w:t>
+      </w:r>
+      <w:bookmarkEnd w:id="43"/>
+    </w:p>
+    <w:p>
+      <w:pPr>
+        <w:pStyle w:val="content"/>
+      </w:pPr>
+    </w:p>
+    <w:p>
+      <w:pPr>
+        <w:pStyle w:val="content"/>
+      </w:pPr>
+      <w:r>
+        <w:t>As mentioned in chapter 1, most of the gameplay will be occurred in a 9 * 9 table.</w:t>
+      </w:r>
+      <w:r>
+        <w:t xml:space="preserve"> A table contains 81 spots (nodes) which are the squares inside the table.</w:t>
+      </w:r>
+    </w:p>
+    <w:p>
+      <w:pPr>
+        <w:pStyle w:val="pic"/>
+        <w:keepNext/>
+      </w:pPr>
+      <w:r>
+        <w:lastRenderedPageBreak/>
+        <w:drawing>
+          <wp:inline distT="0" distB="0" distL="0" distR="0" wp14:anchorId="75750A92" wp14:editId="1D1E8655">
+            <wp:extent cx="3105150" cy="3105150"/>
+            <wp:effectExtent l="0" t="0" r="0" b="0"/>
+            <wp:docPr id="8" name="Picture 8"/>
+            <wp:cNvGraphicFramePr>
+              <a:graphicFrameLocks xmlns:a="http://schemas.openxmlformats.org/drawingml/2006/main" noChangeAspect="1"/>
+            </wp:cNvGraphicFramePr>
+            <a:graphic xmlns:a="http://schemas.openxmlformats.org/drawingml/2006/main">
+              <a:graphicData uri="http://schemas.openxmlformats.org/drawingml/2006/picture">
+                <pic:pic xmlns:pic="http://schemas.openxmlformats.org/drawingml/2006/picture">
+                  <pic:nvPicPr>
+                    <pic:cNvPr id="1" name=""/>
+                    <pic:cNvPicPr/>
+                  </pic:nvPicPr>
+                  <pic:blipFill>
+                    <a:blip r:embed="rId75"/>
+                    <a:stretch>
+                      <a:fillRect/>
+                    </a:stretch>
+                  </pic:blipFill>
+                  <pic:spPr>
+                    <a:xfrm>
+                      <a:off x="0" y="0"/>
+                      <a:ext cx="3105584" cy="3105584"/>
+                    </a:xfrm>
+                    <a:prstGeom prst="rect">
+                      <a:avLst/>
+                    </a:prstGeom>
+                  </pic:spPr>
+                </pic:pic>
+              </a:graphicData>
+            </a:graphic>
+          </wp:inline>
+        </w:drawing>
+      </w:r>
+    </w:p>
+    <w:p>
+      <w:pPr>
+        <w:pStyle w:val="Caption"/>
+        <w:jc w:val="center"/>
+      </w:pPr>
+      <w:bookmarkStart w:id="44" w:name="_Toc74082164"/>
+      <w:r>
+        <w:t xml:space="preserve">Figure </w:t>
+      </w:r>
+      <w:r>
+        <w:fldChar w:fldCharType="begin"/>
+      </w:r>
+      <w:r>
+        <w:instrText xml:space="preserve"> SEQ Figure \* ARABIC </w:instrText>
+      </w:r>
+      <w:r>
+        <w:fldChar w:fldCharType="separate"/>
+      </w:r>
+      <w:r>
+        <w:rPr>
+          <w:noProof/>
+        </w:rPr>
+        <w:t>8</w:t>
+      </w:r>
+      <w:r>
+        <w:fldChar w:fldCharType="end"/>
+      </w:r>
+      <w:r>
+        <w:t>: LINE 98 Game's table</w:t>
+      </w:r>
+      <w:bookmarkEnd w:id="44"/>
+    </w:p>
+    <w:p>
+      <w:pPr>
+        <w:rPr>
+          <w:lang w:eastAsia="en-US"/>
+        </w:rPr>
+      </w:pPr>
+    </w:p>
+    <w:p>
+      <w:pPr>
+        <w:pStyle w:val="content"/>
+      </w:pPr>
+      <w:r>
+        <w:t>To preresent the table and nodes, object oriented programming was implemented on the table and its nodes</w:t>
+      </w:r>
+      <w:r>
+        <w:t>.</w:t>
+      </w:r>
+    </w:p>
+    <w:p>
+      <w:pPr>
+        <w:pStyle w:val="content"/>
+        <w:numPr>
+          <w:ilvl w:val="0"/>
+          <w:numId w:val="14"/>
+        </w:numPr>
+        <w:ind w:left="0" w:firstLine="850"/>
+      </w:pPr>
+      <w:r>
+        <w:rPr>
+          <w:b/>
+        </w:rPr>
+        <w:t>The table</w:t>
+      </w:r>
+      <w:r>
+        <w:t>: The table are modalized to preresent a graph which contains 81 nodes.</w:t>
+      </w:r>
+    </w:p>
+    <w:p>
+      <w:pPr>
+        <w:pStyle w:val="content"/>
+        <w:numPr>
+          <w:ilvl w:val="0"/>
+          <w:numId w:val="9"/>
+        </w:numPr>
+        <w:ind w:left="810" w:firstLine="41"/>
+      </w:pPr>
+      <w:r>
+        <w:t xml:space="preserve">Important atrributes: </w:t>
+      </w:r>
+    </w:p>
+    <w:p>
+      <w:pPr>
+        <w:pStyle w:val="content"/>
+        <w:numPr>
+          <w:ilvl w:val="1"/>
+          <w:numId w:val="9"/>
+        </w:numPr>
+        <w:ind w:left="1800" w:hanging="229"/>
+      </w:pPr>
+      <w:r>
+        <w:t>Grid: a two-dimensional array that contain all the nodes.</w:t>
+      </w:r>
+    </w:p>
+    <w:p>
+      <w:pPr>
+        <w:pStyle w:val="content"/>
+        <w:numPr>
+          <w:ilvl w:val="1"/>
+          <w:numId w:val="9"/>
+        </w:numPr>
+        <w:ind w:left="1800" w:hanging="229"/>
+      </w:pPr>
+      <w:r>
+        <w:t>Freespots: an array contains a tuple of two value preresent a spot in the table that has not been occupied by any ball. If there are not enough free spots for upcoming small balls, the player will be notified that it is game over.</w:t>
+      </w:r>
+    </w:p>
+    <w:p>
+      <w:pPr>
+        <w:pStyle w:val="content"/>
+        <w:numPr>
+          <w:ilvl w:val="1"/>
+          <w:numId w:val="9"/>
+        </w:numPr>
+        <w:ind w:left="1800" w:hanging="229"/>
+      </w:pPr>
+      <w:r>
+        <w:t xml:space="preserve"> Babies: an array that contains three small balls every time they are created.</w:t>
+      </w:r>
+    </w:p>
+    <w:p>
+      <w:pPr>
+        <w:pStyle w:val="content"/>
+        <w:numPr>
+          <w:ilvl w:val="1"/>
+          <w:numId w:val="9"/>
+        </w:numPr>
+        <w:ind w:left="1800" w:hanging="229"/>
+      </w:pPr>
+      <w:r>
+        <w:t>lastState: a two-dimensional array that saves the last state (every node’s postion) before the player makes a move.</w:t>
+      </w:r>
+    </w:p>
+    <w:p>
+      <w:pPr>
+        <w:pStyle w:val="content"/>
+        <w:numPr>
+          <w:ilvl w:val="1"/>
+          <w:numId w:val="9"/>
+        </w:numPr>
+        <w:ind w:left="1800" w:hanging="229"/>
+      </w:pPr>
+      <w:r>
+        <w:t>lastScore: an interger that saves the last score before the player makes a move.</w:t>
+      </w:r>
+    </w:p>
+    <w:p>
+      <w:pPr>
+        <w:pStyle w:val="content"/>
+        <w:numPr>
+          <w:ilvl w:val="0"/>
+          <w:numId w:val="9"/>
+        </w:numPr>
+      </w:pPr>
+      <w:r>
+        <w:t>Important method</w:t>
+      </w:r>
+      <w:r>
+        <w:t>s</w:t>
+      </w:r>
+      <w:r>
+        <w:t>:</w:t>
+      </w:r>
+    </w:p>
+    <w:p>
+      <w:pPr>
+        <w:pStyle w:val="content"/>
+        <w:numPr>
+          <w:ilvl w:val="1"/>
+          <w:numId w:val="9"/>
+        </w:numPr>
+        <w:ind w:left="1800" w:hanging="229"/>
+      </w:pPr>
+      <w:r>
+        <w:t>draw: draw the whole table into the window display every frame.</w:t>
+      </w:r>
+    </w:p>
+    <w:p>
+      <w:pPr>
+        <w:pStyle w:val="content"/>
+        <w:numPr>
+          <w:ilvl w:val="1"/>
+          <w:numId w:val="9"/>
+        </w:numPr>
+        <w:ind w:left="1800" w:hanging="229"/>
+      </w:pPr>
+      <w:r>
+        <w:t>makeBabies: create three new small balls at random free position in the table after a player make a move.</w:t>
+      </w:r>
+    </w:p>
+    <w:p>
+      <w:pPr>
+        <w:pStyle w:val="content"/>
+        <w:numPr>
+          <w:ilvl w:val="1"/>
+          <w:numId w:val="9"/>
+        </w:numPr>
+        <w:ind w:left="1800" w:hanging="229"/>
+      </w:pPr>
+      <w:r>
+        <w:lastRenderedPageBreak/>
+        <w:t xml:space="preserve">findShortestPath: </w:t>
+      </w:r>
+      <w:r>
+        <w:t xml:space="preserve">this method requires two </w:t>
+      </w:r>
+      <w:r>
+        <w:t>parameters</w:t>
+      </w:r>
+      <w:r>
+        <w:t xml:space="preserve">: start node’s postion and end node’s postion then </w:t>
+      </w:r>
+      <w:r>
+        <w:t>implements Breadth-first Search algorithm</w:t>
+      </w:r>
+      <w:r>
+        <w:t xml:space="preserve"> to find the shortest path from the start node to the end node. If no path is founded, “false” will be returned, in the other hand, “true” will be the return value.</w:t>
+      </w:r>
+    </w:p>
+    <w:p>
+      <w:pPr>
+        <w:pStyle w:val="content"/>
+        <w:numPr>
+          <w:ilvl w:val="1"/>
+          <w:numId w:val="9"/>
+        </w:numPr>
+        <w:ind w:left="1800" w:hanging="229"/>
+      </w:pPr>
+      <w:r>
+        <w:t>reconstructPath: if “findShortestPath” method can find a path this method will be called to visually move the ball from the start postion to the end postion.</w:t>
+      </w:r>
+    </w:p>
+    <w:p>
+      <w:pPr>
+        <w:pStyle w:val="content"/>
+        <w:numPr>
+          <w:ilvl w:val="1"/>
+          <w:numId w:val="9"/>
+        </w:numPr>
+        <w:ind w:left="1800" w:hanging="229"/>
+      </w:pPr>
+      <w:r>
+        <w:t xml:space="preserve">checking: </w:t>
+      </w:r>
+      <w:r>
+        <w:t xml:space="preserve">this method is called after everytime a player makes a move. First of all, depends on the grid attribute, it will loop through every row and column of the table to check if there are any condition which a player can score a point (5 bigs ball with the same color in a row or in a column or in a diagonal) then those balls will be destroyed and the point will be increased. Finally, if there are no point scored, each small ball in the table will be replaced which a big ball with the same color. </w:t>
+      </w:r>
+    </w:p>
+    <w:p>
+      <w:pPr>
+        <w:pStyle w:val="content"/>
+        <w:numPr>
+          <w:ilvl w:val="0"/>
+          <w:numId w:val="14"/>
+        </w:numPr>
+        <w:ind w:left="0" w:firstLine="850"/>
+      </w:pPr>
+      <w:r>
+        <w:rPr>
+          <w:b/>
+        </w:rPr>
+        <w:t>The node</w:t>
+      </w:r>
+      <w:r>
+        <w:t>: Each node of the table is also an object.</w:t>
+      </w:r>
+    </w:p>
+    <w:p>
+      <w:pPr>
+        <w:pStyle w:val="Caption"/>
+        <w:ind w:firstLine="0"/>
         <w:rPr>
           <w:lang w:eastAsia="en-US"/>
         </w:rPr>
@@ -11685,14 +12001,14 @@
       <w:pPr>
         <w:pStyle w:val="chap"/>
       </w:pPr>
-      <w:bookmarkStart w:id="34" w:name="_Toc74056245"/>
+      <w:bookmarkStart w:id="45" w:name="_Toc74079374"/>
       <w:r>
         <w:t>T</w:t>
       </w:r>
       <w:r>
         <w:t>esting and reviewing</w:t>
       </w:r>
-      <w:bookmarkEnd w:id="34"/>
+      <w:bookmarkEnd w:id="45"/>
     </w:p>
     <w:p>
       <w:pPr>
@@ -11707,11 +12023,11 @@
       <w:pPr>
         <w:pStyle w:val="h1"/>
       </w:pPr>
-      <w:bookmarkStart w:id="35" w:name="_Toc74056246"/>
+      <w:bookmarkStart w:id="46" w:name="_Toc74079375"/>
       <w:r>
         <w:t>3.1. Implement the shape predictor inference script</w:t>
       </w:r>
-      <w:bookmarkEnd w:id="35"/>
+      <w:bookmarkEnd w:id="46"/>
     </w:p>
     <w:p>
       <w:pPr>
@@ -11733,7 +12049,7 @@
         </w:rPr>
         <w:t xml:space="preserve">- Loading the face detector. The detector allows us to find a face in an image/video prior to localizing landmarks on the face. We’ll be using dlib’s HOG + Linear SVM face detector. Alternatively, you could use Haar cascades (great for resource-constrained, embedded devices) or a more accurate </w:t>
       </w:r>
-      <w:hyperlink r:id="rId75" w:history="1">
+      <w:hyperlink r:id="rId76" w:history="1">
         <w:r>
           <w:rPr>
             <w:rStyle w:val="StrongEmphasis"/>
@@ -11767,7 +12083,6 @@
           <w:b w:val="0"/>
           <w:bCs w:val="0"/>
         </w:rPr>
-        <w:lastRenderedPageBreak/>
         <w:t>- Initializing our webcam stream</w:t>
       </w:r>
     </w:p>
@@ -11828,6 +12143,7 @@
           <w:b w:val="0"/>
           <w:bCs w:val="0"/>
         </w:rPr>
+        <w:lastRenderedPageBreak/>
         <w:t>- Take dlib’s rectangle object and convert it to OpenCV’s standard (x, y, w, h)</w:t>
       </w:r>
       <w:r>
@@ -11925,7 +12241,7 @@
       <w:pPr>
         <w:pStyle w:val="h1"/>
       </w:pPr>
-      <w:bookmarkStart w:id="36" w:name="_Toc74056247"/>
+      <w:bookmarkStart w:id="47" w:name="_Toc74079376"/>
       <w:r>
         <w:rPr>
           <w:lang w:val="vi-VN"/>
@@ -11935,7 +12251,7 @@
       <w:r>
         <w:t>Benchmark</w:t>
       </w:r>
-      <w:bookmarkEnd w:id="36"/>
+      <w:bookmarkEnd w:id="47"/>
     </w:p>
     <w:p>
       <w:pPr>
@@ -12751,7 +13067,7 @@
         <w:ind w:firstLine="0"/>
         <w:jc w:val="center"/>
       </w:pPr>
-      <w:bookmarkStart w:id="37" w:name="_Toc73020218"/>
+      <w:bookmarkStart w:id="48" w:name="_Toc73020218"/>
       <w:r>
         <w:t xml:space="preserve">Table </w:t>
       </w:r>
@@ -12779,7 +13095,7 @@
       <w:r>
         <w:t>: Benchmark* with other model</w:t>
       </w:r>
-      <w:bookmarkEnd w:id="37"/>
+      <w:bookmarkEnd w:id="48"/>
     </w:p>
     <w:p/>
     <w:p>
@@ -12900,7 +13216,7 @@
         </w:rPr>
         <w:t xml:space="preserve">: </w:t>
       </w:r>
-      <w:hyperlink r:id="rId76" w:history="1">
+      <w:hyperlink r:id="rId77" w:history="1">
         <w:r>
           <w:rPr>
             <w:rStyle w:val="Emphasis"/>
@@ -12955,7 +13271,7 @@
         </w:rPr>
         <w:t xml:space="preserve">: </w:t>
       </w:r>
-      <w:hyperlink r:id="rId77" w:history="1">
+      <w:hyperlink r:id="rId78" w:history="1">
         <w:r>
           <w:rPr>
             <w:rStyle w:val="Emphasis"/>
@@ -13010,7 +13326,7 @@
         </w:rPr>
         <w:t xml:space="preserve">: </w:t>
       </w:r>
-      <w:hyperlink r:id="rId78" w:history="1">
+      <w:hyperlink r:id="rId79" w:history="1">
         <w:r>
           <w:rPr>
             <w:rStyle w:val="Emphasis"/>
@@ -13054,7 +13370,7 @@
         </w:rPr>
         <w:t xml:space="preserve">: </w:t>
       </w:r>
-      <w:hyperlink r:id="rId79" w:history="1">
+      <w:hyperlink r:id="rId80" w:history="1">
         <w:r>
           <w:rPr>
             <w:rStyle w:val="Emphasis"/>
@@ -13109,7 +13425,7 @@
         </w:rPr>
         <w:t xml:space="preserve">: </w:t>
       </w:r>
-      <w:hyperlink r:id="rId80" w:history="1">
+      <w:hyperlink r:id="rId81" w:history="1">
         <w:r>
           <w:rPr>
             <w:rStyle w:val="Emphasis"/>
@@ -13155,7 +13471,7 @@
         </w:rPr>
         <w:br w:type="page"/>
       </w:r>
-      <w:bookmarkStart w:id="38" w:name="_Toc74056248"/>
+      <w:bookmarkStart w:id="49" w:name="_Toc74079377"/>
       <w:r>
         <w:rPr>
           <w:rStyle w:val="Emphasis"/>
@@ -13169,7 +13485,7 @@
         <w:lastRenderedPageBreak/>
         <w:t>CONCLUSION</w:t>
       </w:r>
-      <w:bookmarkEnd w:id="38"/>
+      <w:bookmarkEnd w:id="49"/>
     </w:p>
     <w:p>
       <w:pPr>
@@ -13200,7 +13516,7 @@
           <w:szCs w:val="26"/>
         </w:rPr>
       </w:pPr>
-      <w:bookmarkStart w:id="39" w:name="_Toc74056249"/>
+      <w:bookmarkStart w:id="50" w:name="_Toc74079378"/>
       <w:r>
         <w:rPr>
           <w:rStyle w:val="Emphasis"/>
@@ -13251,7 +13567,7 @@
         </w:rPr>
         <w:t>esults</w:t>
       </w:r>
-      <w:bookmarkEnd w:id="39"/>
+      <w:bookmarkEnd w:id="50"/>
     </w:p>
     <w:p>
       <w:pPr>
@@ -13331,7 +13647,7 @@
           <w:szCs w:val="26"/>
         </w:rPr>
       </w:pPr>
-      <w:bookmarkStart w:id="40" w:name="_Toc74056250"/>
+      <w:bookmarkStart w:id="51" w:name="_Toc74079379"/>
       <w:r>
         <w:rPr>
           <w:rStyle w:val="Emphasis"/>
@@ -13362,7 +13678,7 @@
         </w:rPr>
         <w:t>ork</w:t>
       </w:r>
-      <w:bookmarkEnd w:id="40"/>
+      <w:bookmarkEnd w:id="51"/>
     </w:p>
     <w:p>
       <w:pPr>
@@ -13446,7 +13762,7 @@
         </w:rPr>
         <w:br w:type="page"/>
       </w:r>
-      <w:bookmarkStart w:id="41" w:name="_Toc74056251"/>
+      <w:bookmarkStart w:id="52" w:name="_Toc74079380"/>
       <w:r>
         <w:rPr>
           <w:rStyle w:val="Emphasis"/>
@@ -13457,7 +13773,7 @@
         <w:lastRenderedPageBreak/>
         <w:t>REFERENCES</w:t>
       </w:r>
-      <w:bookmarkEnd w:id="41"/>
+      <w:bookmarkEnd w:id="52"/>
     </w:p>
     <w:p>
       <w:pPr>
@@ -13889,9 +14205,9 @@
       </w:pPr>
     </w:p>
     <w:sectPr>
-      <w:headerReference w:type="default" r:id="rId81"/>
-      <w:footerReference w:type="even" r:id="rId82"/>
-      <w:footerReference w:type="default" r:id="rId83"/>
+      <w:headerReference w:type="default" r:id="rId82"/>
+      <w:footerReference w:type="even" r:id="rId83"/>
+      <w:footerReference w:type="default" r:id="rId84"/>
       <w:pgSz w:w="11906" w:h="16838"/>
       <w:pgMar w:top="1701" w:right="1134" w:bottom="1701" w:left="1985" w:header="720" w:footer="720" w:gutter="0"/>
       <w:pgNumType w:start="0"/>
@@ -14027,7 +14343,7 @@
             <w:sz w:val="22"/>
             <w:szCs w:val="16"/>
           </w:rPr>
-          <w:t>23</w:t>
+          <w:t>24</w:t>
         </w:r>
         <w:r>
           <w:rPr>
@@ -14107,7 +14423,7 @@
             </wp:anchor>
           </w:drawing>
         </mc:Choice>
-        <mc:Fallback xmlns:cx1="http://schemas.microsoft.com/office/drawing/2015/9/8/chartex" xmlns:cx2="http://schemas.microsoft.com/office/drawing/2015/10/21/chartex" xmlns:cx3="http://schemas.microsoft.com/office/drawing/2016/5/9/chartex" xmlns:cx4="http://schemas.microsoft.com/office/drawing/2016/5/10/chartex" xmlns:cx5="http://schemas.microsoft.com/office/drawing/2016/5/11/chartex" xmlns:cx6="http://schemas.microsoft.com/office/drawing/2016/5/12/chartex" xmlns:cx7="http://schemas.microsoft.com/office/drawing/2016/5/13/chartex" xmlns:cx8="http://schemas.microsoft.com/office/drawing/2016/5/14/chartex" xmlns:aink="http://schemas.microsoft.com/office/drawing/2016/ink" xmlns:am3d="http://schemas.microsoft.com/office/drawing/2017/model3d" xmlns:w16cex="http://schemas.microsoft.com/office/word/2018/wordml/cex" xmlns:w16cid="http://schemas.microsoft.com/office/word/2016/wordml/cid" xmlns:w16="http://schemas.microsoft.com/office/word/2018/wordml">
+        <mc:Fallback xmlns:w16="http://schemas.microsoft.com/office/word/2018/wordml" xmlns:w16cid="http://schemas.microsoft.com/office/word/2016/wordml/cid" xmlns:w16cex="http://schemas.microsoft.com/office/word/2018/wordml/cex" xmlns:am3d="http://schemas.microsoft.com/office/drawing/2017/model3d" xmlns:aink="http://schemas.microsoft.com/office/drawing/2016/ink" xmlns:cx8="http://schemas.microsoft.com/office/drawing/2016/5/14/chartex" xmlns:cx7="http://schemas.microsoft.com/office/drawing/2016/5/13/chartex" xmlns:cx6="http://schemas.microsoft.com/office/drawing/2016/5/12/chartex" xmlns:cx5="http://schemas.microsoft.com/office/drawing/2016/5/11/chartex" xmlns:cx4="http://schemas.microsoft.com/office/drawing/2016/5/10/chartex" xmlns:cx3="http://schemas.microsoft.com/office/drawing/2016/5/9/chartex" xmlns:cx2="http://schemas.microsoft.com/office/drawing/2015/10/21/chartex" xmlns:cx1="http://schemas.microsoft.com/office/drawing/2015/9/8/chartex">
           <w:pict>
             <v:line w14:anchorId="534D8C32" id="Straight Connector 5" o:spid="_x0000_s1026" style="position:absolute;z-index:251661312;visibility:visible;mso-wrap-style:square;mso-wrap-distance-left:9pt;mso-wrap-distance-top:0;mso-wrap-distance-right:9pt;mso-wrap-distance-bottom:0;mso-position-horizontal:absolute;mso-position-horizontal-relative:text;mso-position-vertical:absolute;mso-position-vertical-relative:text" from="0,-5.45pt" to="438.9pt,-5.45pt" o:gfxdata="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" strokecolor="black [3200]" strokeweight="1pt">
               <v:stroke joinstyle="miter"/>
@@ -14205,7 +14521,7 @@
             </wp:anchor>
           </w:drawing>
         </mc:Choice>
-        <mc:Fallback xmlns:cx1="http://schemas.microsoft.com/office/drawing/2015/9/8/chartex" xmlns:cx2="http://schemas.microsoft.com/office/drawing/2015/10/21/chartex" xmlns:cx3="http://schemas.microsoft.com/office/drawing/2016/5/9/chartex" xmlns:cx4="http://schemas.microsoft.com/office/drawing/2016/5/10/chartex" xmlns:cx5="http://schemas.microsoft.com/office/drawing/2016/5/11/chartex" xmlns:cx6="http://schemas.microsoft.com/office/drawing/2016/5/12/chartex" xmlns:cx7="http://schemas.microsoft.com/office/drawing/2016/5/13/chartex" xmlns:cx8="http://schemas.microsoft.com/office/drawing/2016/5/14/chartex" xmlns:aink="http://schemas.microsoft.com/office/drawing/2016/ink" xmlns:am3d="http://schemas.microsoft.com/office/drawing/2017/model3d" xmlns:w16cex="http://schemas.microsoft.com/office/word/2018/wordml/cex" xmlns:w16cid="http://schemas.microsoft.com/office/word/2016/wordml/cid" xmlns:w16="http://schemas.microsoft.com/office/word/2018/wordml">
+        <mc:Fallback xmlns:w16="http://schemas.microsoft.com/office/word/2018/wordml" xmlns:w16cid="http://schemas.microsoft.com/office/word/2016/wordml/cid" xmlns:w16cex="http://schemas.microsoft.com/office/word/2018/wordml/cex" xmlns:am3d="http://schemas.microsoft.com/office/drawing/2017/model3d" xmlns:aink="http://schemas.microsoft.com/office/drawing/2016/ink" xmlns:cx8="http://schemas.microsoft.com/office/drawing/2016/5/14/chartex" xmlns:cx7="http://schemas.microsoft.com/office/drawing/2016/5/13/chartex" xmlns:cx6="http://schemas.microsoft.com/office/drawing/2016/5/12/chartex" xmlns:cx5="http://schemas.microsoft.com/office/drawing/2016/5/11/chartex" xmlns:cx4="http://schemas.microsoft.com/office/drawing/2016/5/10/chartex" xmlns:cx3="http://schemas.microsoft.com/office/drawing/2016/5/9/chartex" xmlns:cx2="http://schemas.microsoft.com/office/drawing/2015/10/21/chartex" xmlns:cx1="http://schemas.microsoft.com/office/drawing/2015/9/8/chartex">
           <w:pict>
             <v:line w14:anchorId="76DFEBD2" id="Straight Connector 4" o:spid="_x0000_s1026" style="position:absolute;z-index:251659264;visibility:visible;mso-wrap-style:square;mso-wrap-distance-left:9pt;mso-wrap-distance-top:0;mso-wrap-distance-right:9pt;mso-wrap-distance-bottom:0;mso-position-horizontal:absolute;mso-position-horizontal-relative:text;mso-position-vertical:absolute;mso-position-vertical-relative:text" from="-.3pt,19.3pt" to="438.6pt,19.3pt" o:gfxdata="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" strokecolor="black [3200]" strokeweight="1pt">
               <v:stroke joinstyle="miter"/>
@@ -14928,6 +15244,95 @@
     </w:lvl>
   </w:abstractNum>
   <w:abstractNum w:abstractNumId="6" w15:restartNumberingAfterBreak="0">
+    <w:nsid w:val="301E389B"/>
+    <w:multiLevelType w:val="hybridMultilevel"/>
+    <w:tmpl w:val="2A7054F4"/>
+    <w:lvl w:ilvl="0" w:tplc="EF0C655E">
+      <w:start w:val="1"/>
+      <w:numFmt w:val="lowerLetter"/>
+      <w:lvlText w:val="%1."/>
+      <w:lvlJc w:val="left"/>
+      <w:pPr>
+        <w:ind w:left="1210" w:hanging="360"/>
+      </w:pPr>
+      <w:rPr>
+        <w:rFonts w:hint="default"/>
+      </w:rPr>
+    </w:lvl>
+    <w:lvl w:ilvl="1" w:tplc="04090019" w:tentative="1">
+      <w:start w:val="1"/>
+      <w:numFmt w:val="lowerLetter"/>
+      <w:lvlText w:val="%2."/>
+      <w:lvlJc w:val="left"/>
+      <w:pPr>
+        <w:ind w:left="1930" w:hanging="360"/>
+      </w:pPr>
+    </w:lvl>
+    <w:lvl w:ilvl="2" w:tplc="0409001B" w:tentative="1">
+      <w:start w:val="1"/>
+      <w:numFmt w:val="lowerRoman"/>
+      <w:lvlText w:val="%3."/>
+      <w:lvlJc w:val="right"/>
+      <w:pPr>
+        <w:ind w:left="2650" w:hanging="180"/>
+      </w:pPr>
+    </w:lvl>
+    <w:lvl w:ilvl="3" w:tplc="0409000F" w:tentative="1">
+      <w:start w:val="1"/>
+      <w:numFmt w:val="decimal"/>
+      <w:lvlText w:val="%4."/>
+      <w:lvlJc w:val="left"/>
+      <w:pPr>
+        <w:ind w:left="3370" w:hanging="360"/>
+      </w:pPr>
+    </w:lvl>
+    <w:lvl w:ilvl="4" w:tplc="04090019" w:tentative="1">
+      <w:start w:val="1"/>
+      <w:numFmt w:val="lowerLetter"/>
+      <w:lvlText w:val="%5."/>
+      <w:lvlJc w:val="left"/>
+      <w:pPr>
+        <w:ind w:left="4090" w:hanging="360"/>
+      </w:pPr>
+    </w:lvl>
+    <w:lvl w:ilvl="5" w:tplc="0409001B" w:tentative="1">
+      <w:start w:val="1"/>
+      <w:numFmt w:val="lowerRoman"/>
+      <w:lvlText w:val="%6."/>
+      <w:lvlJc w:val="right"/>
+      <w:pPr>
+        <w:ind w:left="4810" w:hanging="180"/>
+      </w:pPr>
+    </w:lvl>
+    <w:lvl w:ilvl="6" w:tplc="0409000F" w:tentative="1">
+      <w:start w:val="1"/>
+      <w:numFmt w:val="decimal"/>
+      <w:lvlText w:val="%7."/>
+      <w:lvlJc w:val="left"/>
+      <w:pPr>
+        <w:ind w:left="5530" w:hanging="360"/>
+      </w:pPr>
+    </w:lvl>
+    <w:lvl w:ilvl="7" w:tplc="04090019" w:tentative="1">
+      <w:start w:val="1"/>
+      <w:numFmt w:val="lowerLetter"/>
+      <w:lvlText w:val="%8."/>
+      <w:lvlJc w:val="left"/>
+      <w:pPr>
+        <w:ind w:left="6250" w:hanging="360"/>
+      </w:pPr>
+    </w:lvl>
+    <w:lvl w:ilvl="8" w:tplc="0409001B" w:tentative="1">
+      <w:start w:val="1"/>
+      <w:numFmt w:val="lowerRoman"/>
+      <w:lvlText w:val="%9."/>
+      <w:lvlJc w:val="right"/>
+      <w:pPr>
+        <w:ind w:left="6970" w:hanging="180"/>
+      </w:pPr>
+    </w:lvl>
+  </w:abstractNum>
+  <w:abstractNum w:abstractNumId="7" w15:restartNumberingAfterBreak="0">
     <w:nsid w:val="39484111"/>
     <w:multiLevelType w:val="multilevel"/>
     <w:tmpl w:val="43244D94"/>
@@ -15044,7 +15449,7 @@
       </w:rPr>
     </w:lvl>
   </w:abstractNum>
-  <w:abstractNum w:abstractNumId="7" w15:restartNumberingAfterBreak="0">
+  <w:abstractNum w:abstractNumId="8" w15:restartNumberingAfterBreak="0">
     <w:nsid w:val="488C73BE"/>
     <w:multiLevelType w:val="hybridMultilevel"/>
     <w:tmpl w:val="D946D5BC"/>
@@ -15156,7 +15561,7 @@
       </w:rPr>
     </w:lvl>
   </w:abstractNum>
-  <w:abstractNum w:abstractNumId="8" w15:restartNumberingAfterBreak="0">
+  <w:abstractNum w:abstractNumId="9" w15:restartNumberingAfterBreak="0">
     <w:nsid w:val="54852DCC"/>
     <w:multiLevelType w:val="multilevel"/>
     <w:tmpl w:val="7F2A16E0"/>
@@ -15270,7 +15675,7 @@
       </w:rPr>
     </w:lvl>
   </w:abstractNum>
-  <w:abstractNum w:abstractNumId="9" w15:restartNumberingAfterBreak="0">
+  <w:abstractNum w:abstractNumId="10" w15:restartNumberingAfterBreak="0">
     <w:nsid w:val="5ED13BA3"/>
     <w:multiLevelType w:val="hybridMultilevel"/>
     <w:tmpl w:val="F20C4624"/>
@@ -15359,7 +15764,7 @@
       </w:pPr>
     </w:lvl>
   </w:abstractNum>
-  <w:abstractNum w:abstractNumId="10" w15:restartNumberingAfterBreak="0">
+  <w:abstractNum w:abstractNumId="11" w15:restartNumberingAfterBreak="0">
     <w:nsid w:val="67916718"/>
     <w:multiLevelType w:val="hybridMultilevel"/>
     <w:tmpl w:val="D2C69FF2"/>
@@ -15374,7 +15779,7 @@
         <w:rFonts w:ascii="Times New Roman" w:eastAsia="Times New Roman" w:hAnsi="Times New Roman" w:cs="Times New Roman" w:hint="default"/>
       </w:rPr>
     </w:lvl>
-    <w:lvl w:ilvl="1" w:tplc="04090003" w:tentative="1">
+    <w:lvl w:ilvl="1" w:tplc="04090003">
       <w:start w:val="1"/>
       <w:numFmt w:val="bullet"/>
       <w:lvlText w:val="o"/>
@@ -15471,7 +15876,7 @@
       </w:rPr>
     </w:lvl>
   </w:abstractNum>
-  <w:abstractNum w:abstractNumId="11" w15:restartNumberingAfterBreak="0">
+  <w:abstractNum w:abstractNumId="12" w15:restartNumberingAfterBreak="0">
     <w:nsid w:val="7D707E68"/>
     <w:multiLevelType w:val="hybridMultilevel"/>
     <w:tmpl w:val="451EF08C"/>
@@ -15560,7 +15965,7 @@
       </w:pPr>
     </w:lvl>
   </w:abstractNum>
-  <w:abstractNum w:abstractNumId="12" w15:restartNumberingAfterBreak="0">
+  <w:abstractNum w:abstractNumId="13" w15:restartNumberingAfterBreak="0">
     <w:nsid w:val="7EB122D5"/>
     <w:multiLevelType w:val="hybridMultilevel"/>
     <w:tmpl w:val="BB4E26EE"/>
@@ -15693,28 +16098,31 @@
     </w:lvlOverride>
   </w:num>
   <w:num w:numId="6">
-    <w:abstractNumId w:val="6"/>
+    <w:abstractNumId w:val="7"/>
   </w:num>
   <w:num w:numId="7">
-    <w:abstractNumId w:val="7"/>
+    <w:abstractNumId w:val="8"/>
   </w:num>
   <w:num w:numId="8">
     <w:abstractNumId w:val="1"/>
   </w:num>
   <w:num w:numId="9">
-    <w:abstractNumId w:val="10"/>
+    <w:abstractNumId w:val="11"/>
   </w:num>
   <w:num w:numId="10">
-    <w:abstractNumId w:val="12"/>
+    <w:abstractNumId w:val="13"/>
   </w:num>
   <w:num w:numId="11">
-    <w:abstractNumId w:val="9"/>
+    <w:abstractNumId w:val="10"/>
   </w:num>
   <w:num w:numId="12">
     <w:abstractNumId w:val="4"/>
   </w:num>
   <w:num w:numId="13">
-    <w:abstractNumId w:val="11"/>
+    <w:abstractNumId w:val="12"/>
+  </w:num>
+  <w:num w:numId="14">
+    <w:abstractNumId w:val="6"/>
   </w:num>
   <w:numIdMacAtCleanup w:val="6"/>
 </w:numbering>
@@ -17834,11 +18242,11 @@
     <w:basedOn w:val="DefaultParagraphFont"/>
     <w:uiPriority w:val="1"/>
     <w:qFormat/>
-    <w:rsid w:val="00314A57"/>
+    <w:rsid w:val="004E0EC6"/>
     <w:rPr>
       <w:rFonts w:ascii="Courier New" w:hAnsi="Courier New"/>
       <w:i/>
-      <w:color w:val="00B0F0"/>
+      <w:color w:val="000000" w:themeColor="text1"/>
       <w:sz w:val="26"/>
     </w:rPr>
   </w:style>
@@ -18220,7 +18628,7 @@
 </file>
 
 <file path=customXml/itemProps1.xml><?xml version="1.0" encoding="utf-8"?>
-<ds:datastoreItem xmlns:ds="http://schemas.openxmlformats.org/officeDocument/2006/customXml" ds:itemID="{F5C24989-E7B0-47D8-A1E9-1A268DB225EB}">
+<ds:datastoreItem xmlns:ds="http://schemas.openxmlformats.org/officeDocument/2006/customXml" ds:itemID="{739B5381-F6DB-471D-B21E-07BF4EF069DE}">
   <ds:schemaRefs>
     <ds:schemaRef ds:uri="http://schemas.openxmlformats.org/officeDocument/2006/bibliography"/>
   </ds:schemaRefs>

</xml_diff>